<commit_message>
Implementation de la classe DK, ajout du background
</commit_message>
<xml_diff>
--- a/ressources/conception.docx
+++ b/ressources/conception.docx
@@ -603,40 +603,2006 @@
       <w:r>
         <w:br/>
       </w:r>
+      <w:r>
+        <w:br/>
+      </w:r>
+      <w:r>
+        <w:rPr>
+          <w:b/>
+        </w:rPr>
+        <w:t>DK est battu :</w:t>
+      </w:r>
+      <w:r>
+        <w:rPr>
+          <w:b/>
+        </w:rPr>
+        <w:br/>
+      </w:r>
+      <w:r>
+        <w:t>DK clignote</w:t>
+      </w:r>
+      <w:r>
+        <w:br/>
+        <w:t>DK tombe avec les barres</w:t>
+      </w:r>
+      <w:r>
+        <w:br/>
+        <w:t>Cœur de la princesse qui s’anime</w:t>
+      </w:r>
+    </w:p>
+    <w:p>
+      <w:r>
+        <w:br/>
+      </w:r>
+    </w:p>
+    <w:p>
+      <w:r>
+        <w:br w:type="page"/>
+      </w:r>
+    </w:p>
+    <w:p>
+      <w:r>
+        <w:lastRenderedPageBreak/>
+        <w:t xml:space="preserve">Positions des </w:t>
+      </w:r>
+      <w:proofErr w:type="spellStart"/>
+      <w:r>
+        <w:t>sprites</w:t>
+      </w:r>
+      <w:proofErr w:type="spellEnd"/>
+      <w:r>
+        <w:t> :</w:t>
+      </w:r>
+    </w:p>
+    <w:p>
+      <w:r>
+        <w:t>Tonneaux</w:t>
+      </w:r>
+    </w:p>
+    <w:p/>
+    <w:tbl>
+      <w:tblPr>
+        <w:tblStyle w:val="Grilledutableau"/>
+        <w:tblW w:w="0" w:type="auto"/>
+        <w:tblLook w:val="04A0" w:firstRow="1" w:lastRow="0" w:firstColumn="1" w:lastColumn="0" w:noHBand="0" w:noVBand="1"/>
+      </w:tblPr>
+      <w:tblGrid>
+        <w:gridCol w:w="1510"/>
+        <w:gridCol w:w="1510"/>
+        <w:gridCol w:w="1510"/>
+        <w:gridCol w:w="1510"/>
+        <w:gridCol w:w="1511"/>
+        <w:gridCol w:w="1511"/>
+      </w:tblGrid>
+      <w:tr>
+        <w:tc>
+          <w:tcPr>
+            <w:tcW w:w="1510" w:type="dxa"/>
+          </w:tcPr>
+          <w:p/>
+        </w:tc>
+        <w:tc>
+          <w:tcPr>
+            <w:tcW w:w="1510" w:type="dxa"/>
+          </w:tcPr>
+          <w:p>
+            <w:r>
+              <w:t>0</w:t>
+            </w:r>
+            <w:r>
+              <w:t xml:space="preserve"> (DK 0)</w:t>
+            </w:r>
+          </w:p>
+          <w:p>
+            <w:r>
+              <w:t>[38,31]</w:t>
+            </w:r>
+          </w:p>
+          <w:p>
+            <w:r>
+              <w:t>L=31 H=19</w:t>
+            </w:r>
+          </w:p>
+        </w:tc>
+        <w:tc>
+          <w:tcPr>
+            <w:tcW w:w="1510" w:type="dxa"/>
+          </w:tcPr>
+          <w:p/>
+        </w:tc>
+        <w:tc>
+          <w:tcPr>
+            <w:tcW w:w="1510" w:type="dxa"/>
+          </w:tcPr>
+          <w:p>
+            <w:r>
+              <w:t>4</w:t>
+            </w:r>
+            <w:r>
+              <w:t xml:space="preserve"> (DK 1)</w:t>
+            </w:r>
+          </w:p>
+          <w:p>
+            <w:r>
+              <w:t>[</w:t>
+            </w:r>
+            <w:r>
+              <w:t>88</w:t>
+            </w:r>
+            <w:r>
+              <w:t>,</w:t>
+            </w:r>
+            <w:r>
+              <w:t>31</w:t>
+            </w:r>
+            <w:r>
+              <w:t>]</w:t>
+            </w:r>
+          </w:p>
+          <w:p>
+            <w:r>
+              <w:t>L=</w:t>
+            </w:r>
+            <w:r>
+              <w:t>30</w:t>
+            </w:r>
+            <w:r>
+              <w:t xml:space="preserve"> H=</w:t>
+            </w:r>
+            <w:r>
+              <w:t>18</w:t>
+            </w:r>
+          </w:p>
+        </w:tc>
+        <w:tc>
+          <w:tcPr>
+            <w:tcW w:w="1511" w:type="dxa"/>
+          </w:tcPr>
+          <w:p/>
+        </w:tc>
+        <w:tc>
+          <w:tcPr>
+            <w:tcW w:w="1511" w:type="dxa"/>
+          </w:tcPr>
+          <w:p>
+            <w:r>
+              <w:t>8</w:t>
+            </w:r>
+            <w:r>
+              <w:t xml:space="preserve"> (DK 2)</w:t>
+            </w:r>
+          </w:p>
+          <w:p>
+            <w:r>
+              <w:t>[</w:t>
+            </w:r>
+            <w:r>
+              <w:t>137</w:t>
+            </w:r>
+            <w:r>
+              <w:t>,</w:t>
+            </w:r>
+            <w:r>
+              <w:t>32</w:t>
+            </w:r>
+            <w:r>
+              <w:t>]</w:t>
+            </w:r>
+          </w:p>
+          <w:p>
+            <w:r>
+              <w:t>L=</w:t>
+            </w:r>
+            <w:r>
+              <w:t>32</w:t>
+            </w:r>
+            <w:r>
+              <w:t xml:space="preserve"> H=</w:t>
+            </w:r>
+            <w:r>
+              <w:t>21</w:t>
+            </w:r>
+          </w:p>
+        </w:tc>
+      </w:tr>
+      <w:tr>
+        <w:tc>
+          <w:tcPr>
+            <w:tcW w:w="1510" w:type="dxa"/>
+          </w:tcPr>
+          <w:p/>
+        </w:tc>
+        <w:tc>
+          <w:tcPr>
+            <w:tcW w:w="1510" w:type="dxa"/>
+          </w:tcPr>
+          <w:p>
+            <w:r>
+              <w:t>1</w:t>
+            </w:r>
+          </w:p>
+          <w:p>
+            <w:r>
+              <w:t>[</w:t>
+            </w:r>
+            <w:r>
+              <w:t>47</w:t>
+            </w:r>
+            <w:r>
+              <w:t>,</w:t>
+            </w:r>
+            <w:r>
+              <w:t>83</w:t>
+            </w:r>
+            <w:r>
+              <w:t>]</w:t>
+            </w:r>
+          </w:p>
+          <w:p>
+            <w:r>
+              <w:t>L=</w:t>
+            </w:r>
+            <w:r>
+              <w:t>16</w:t>
+            </w:r>
+            <w:r>
+              <w:t xml:space="preserve"> H=</w:t>
+            </w:r>
+            <w:r>
+              <w:t>12</w:t>
+            </w:r>
+          </w:p>
+        </w:tc>
+        <w:tc>
+          <w:tcPr>
+            <w:tcW w:w="1510" w:type="dxa"/>
+          </w:tcPr>
+          <w:p/>
+        </w:tc>
+        <w:tc>
+          <w:tcPr>
+            <w:tcW w:w="1510" w:type="dxa"/>
+          </w:tcPr>
+          <w:p>
+            <w:r>
+              <w:t>5</w:t>
+            </w:r>
+          </w:p>
+          <w:p>
+            <w:r>
+              <w:t>[</w:t>
+            </w:r>
+            <w:r>
+              <w:t>94</w:t>
+            </w:r>
+            <w:r>
+              <w:t>,</w:t>
+            </w:r>
+            <w:r>
+              <w:t>83</w:t>
+            </w:r>
+            <w:r>
+              <w:t>]</w:t>
+            </w:r>
+          </w:p>
+          <w:p>
+            <w:r>
+              <w:t>L=</w:t>
+            </w:r>
+            <w:r>
+              <w:t>16</w:t>
+            </w:r>
+            <w:r>
+              <w:t xml:space="preserve"> H=</w:t>
+            </w:r>
+            <w:r>
+              <w:t>12</w:t>
+            </w:r>
+          </w:p>
+        </w:tc>
+        <w:tc>
+          <w:tcPr>
+            <w:tcW w:w="1511" w:type="dxa"/>
+          </w:tcPr>
+          <w:p/>
+        </w:tc>
+        <w:tc>
+          <w:tcPr>
+            <w:tcW w:w="1511" w:type="dxa"/>
+          </w:tcPr>
+          <w:p>
+            <w:r>
+              <w:t>9</w:t>
+            </w:r>
+          </w:p>
+          <w:p>
+            <w:r>
+              <w:t>[</w:t>
+            </w:r>
+            <w:r>
+              <w:t>140</w:t>
+            </w:r>
+            <w:r>
+              <w:t>,</w:t>
+            </w:r>
+            <w:r>
+              <w:t>83</w:t>
+            </w:r>
+            <w:r>
+              <w:t>]</w:t>
+            </w:r>
+          </w:p>
+          <w:p>
+            <w:r>
+              <w:t>L=</w:t>
+            </w:r>
+            <w:r>
+              <w:t>141</w:t>
+            </w:r>
+            <w:r>
+              <w:t xml:space="preserve"> H=</w:t>
+            </w:r>
+            <w:r>
+              <w:t>110</w:t>
+            </w:r>
+          </w:p>
+        </w:tc>
+      </w:tr>
+      <w:tr>
+        <w:tc>
+          <w:tcPr>
+            <w:tcW w:w="1510" w:type="dxa"/>
+          </w:tcPr>
+          <w:p/>
+        </w:tc>
+        <w:tc>
+          <w:tcPr>
+            <w:tcW w:w="1510" w:type="dxa"/>
+          </w:tcPr>
+          <w:p>
+            <w:r>
+              <w:t>2</w:t>
+            </w:r>
+          </w:p>
+          <w:p>
+            <w:r>
+              <w:t>[</w:t>
+            </w:r>
+            <w:r>
+              <w:t>47</w:t>
+            </w:r>
+            <w:r>
+              <w:t>,</w:t>
+            </w:r>
+            <w:r>
+              <w:t>110</w:t>
+            </w:r>
+            <w:r>
+              <w:t>]</w:t>
+            </w:r>
+          </w:p>
+          <w:p>
+            <w:r>
+              <w:t>L=</w:t>
+            </w:r>
+            <w:r>
+              <w:t>14</w:t>
+            </w:r>
+            <w:r>
+              <w:t xml:space="preserve"> H=</w:t>
+            </w:r>
+            <w:r>
+              <w:t>13</w:t>
+            </w:r>
+          </w:p>
+        </w:tc>
+        <w:tc>
+          <w:tcPr>
+            <w:tcW w:w="1510" w:type="dxa"/>
+          </w:tcPr>
+          <w:p/>
+        </w:tc>
+        <w:tc>
+          <w:tcPr>
+            <w:tcW w:w="1510" w:type="dxa"/>
+          </w:tcPr>
+          <w:p>
+            <w:r>
+              <w:t>6</w:t>
+            </w:r>
+          </w:p>
+          <w:p>
+            <w:r>
+              <w:t>[</w:t>
+            </w:r>
+            <w:r>
+              <w:t>95</w:t>
+            </w:r>
+            <w:r>
+              <w:t>,</w:t>
+            </w:r>
+            <w:r>
+              <w:t>109</w:t>
+            </w:r>
+            <w:r>
+              <w:t>]</w:t>
+            </w:r>
+          </w:p>
+          <w:p>
+            <w:r>
+              <w:t>L=</w:t>
+            </w:r>
+            <w:r>
+              <w:t>14</w:t>
+            </w:r>
+            <w:r>
+              <w:t xml:space="preserve"> H=</w:t>
+            </w:r>
+            <w:r>
+              <w:t>13</w:t>
+            </w:r>
+          </w:p>
+        </w:tc>
+        <w:tc>
+          <w:tcPr>
+            <w:tcW w:w="1511" w:type="dxa"/>
+          </w:tcPr>
+          <w:p/>
+        </w:tc>
+        <w:tc>
+          <w:tcPr>
+            <w:tcW w:w="1511" w:type="dxa"/>
+          </w:tcPr>
+          <w:p>
+            <w:r>
+              <w:t>10</w:t>
+            </w:r>
+          </w:p>
+          <w:p>
+            <w:r>
+              <w:t>[</w:t>
+            </w:r>
+            <w:r>
+              <w:t>141</w:t>
+            </w:r>
+            <w:r>
+              <w:t>,</w:t>
+            </w:r>
+            <w:r>
+              <w:t>110</w:t>
+            </w:r>
+            <w:r>
+              <w:t>]</w:t>
+            </w:r>
+          </w:p>
+          <w:p>
+            <w:r>
+              <w:t>L=</w:t>
+            </w:r>
+            <w:r>
+              <w:t>14</w:t>
+            </w:r>
+            <w:r>
+              <w:t xml:space="preserve"> H=</w:t>
+            </w:r>
+            <w:r>
+              <w:t>13</w:t>
+            </w:r>
+          </w:p>
+        </w:tc>
+      </w:tr>
+      <w:tr>
+        <w:tc>
+          <w:tcPr>
+            <w:tcW w:w="1510" w:type="dxa"/>
+          </w:tcPr>
+          <w:p/>
+        </w:tc>
+        <w:tc>
+          <w:tcPr>
+            <w:tcW w:w="1510" w:type="dxa"/>
+          </w:tcPr>
+          <w:p>
+            <w:r>
+              <w:t>3</w:t>
+            </w:r>
+          </w:p>
+          <w:p>
+            <w:r>
+              <w:t>[</w:t>
+            </w:r>
+            <w:r>
+              <w:t>47</w:t>
+            </w:r>
+            <w:r>
+              <w:t>,</w:t>
+            </w:r>
+            <w:r>
+              <w:t>146</w:t>
+            </w:r>
+            <w:r>
+              <w:t>]</w:t>
+            </w:r>
+          </w:p>
+          <w:p>
+            <w:r>
+              <w:t>L=</w:t>
+            </w:r>
+            <w:r>
+              <w:t>13</w:t>
+            </w:r>
+            <w:r>
+              <w:t xml:space="preserve"> H=</w:t>
+            </w:r>
+            <w:r>
+              <w:t>11</w:t>
+            </w:r>
+          </w:p>
+        </w:tc>
+        <w:tc>
+          <w:tcPr>
+            <w:tcW w:w="1510" w:type="dxa"/>
+          </w:tcPr>
+          <w:p/>
+        </w:tc>
+        <w:tc>
+          <w:tcPr>
+            <w:tcW w:w="1510" w:type="dxa"/>
+          </w:tcPr>
+          <w:p>
+            <w:r>
+              <w:t>7</w:t>
+            </w:r>
+          </w:p>
+          <w:p>
+            <w:r>
+              <w:t>[</w:t>
+            </w:r>
+            <w:r>
+              <w:t>97</w:t>
+            </w:r>
+            <w:r>
+              <w:t>,</w:t>
+            </w:r>
+            <w:r>
+              <w:t>146</w:t>
+            </w:r>
+            <w:r>
+              <w:t>]</w:t>
+            </w:r>
+          </w:p>
+          <w:p>
+            <w:r>
+              <w:t>L=</w:t>
+            </w:r>
+            <w:r>
+              <w:t>13</w:t>
+            </w:r>
+            <w:r>
+              <w:t xml:space="preserve"> H=</w:t>
+            </w:r>
+            <w:r>
+              <w:t>12</w:t>
+            </w:r>
+          </w:p>
+        </w:tc>
+        <w:tc>
+          <w:tcPr>
+            <w:tcW w:w="1511" w:type="dxa"/>
+          </w:tcPr>
+          <w:p/>
+        </w:tc>
+        <w:tc>
+          <w:tcPr>
+            <w:tcW w:w="1511" w:type="dxa"/>
+          </w:tcPr>
+          <w:p>
+            <w:r>
+              <w:t>11</w:t>
+            </w:r>
+          </w:p>
+          <w:p>
+            <w:r>
+              <w:t>[</w:t>
+            </w:r>
+            <w:r>
+              <w:t>142</w:t>
+            </w:r>
+            <w:r>
+              <w:t>,</w:t>
+            </w:r>
+            <w:r>
+              <w:t>147</w:t>
+            </w:r>
+            <w:r>
+              <w:t>]</w:t>
+            </w:r>
+          </w:p>
+          <w:p>
+            <w:r>
+              <w:t>L=</w:t>
+            </w:r>
+            <w:r>
+              <w:t>13</w:t>
+            </w:r>
+            <w:r>
+              <w:t xml:space="preserve"> H=</w:t>
+            </w:r>
+            <w:r>
+              <w:t>12</w:t>
+            </w:r>
+          </w:p>
+        </w:tc>
+      </w:tr>
+      <w:tr>
+        <w:tc>
+          <w:tcPr>
+            <w:tcW w:w="1510" w:type="dxa"/>
+          </w:tcPr>
+          <w:p>
+            <w:r>
+              <w:t>17</w:t>
+            </w:r>
+          </w:p>
+          <w:p>
+            <w:r>
+              <w:t>[</w:t>
+            </w:r>
+            <w:r>
+              <w:t>10</w:t>
+            </w:r>
+            <w:r>
+              <w:t>,</w:t>
+            </w:r>
+            <w:r>
+              <w:t>173</w:t>
+            </w:r>
+            <w:r>
+              <w:t>]</w:t>
+            </w:r>
+          </w:p>
+          <w:p>
+            <w:r>
+              <w:t>L=</w:t>
+            </w:r>
+            <w:r>
+              <w:t>12</w:t>
+            </w:r>
+            <w:r>
+              <w:t xml:space="preserve"> H=</w:t>
+            </w:r>
+            <w:r>
+              <w:t>12</w:t>
+            </w:r>
+          </w:p>
+        </w:tc>
+        <w:tc>
+          <w:tcPr>
+            <w:tcW w:w="1510" w:type="dxa"/>
+          </w:tcPr>
+          <w:p>
+            <w:r>
+              <w:t>16</w:t>
+            </w:r>
+          </w:p>
+          <w:p>
+            <w:r>
+              <w:t>[</w:t>
+            </w:r>
+            <w:r>
+              <w:t>47</w:t>
+            </w:r>
+            <w:r>
+              <w:t>,</w:t>
+            </w:r>
+            <w:r>
+              <w:t>171</w:t>
+            </w:r>
+            <w:r>
+              <w:t>]</w:t>
+            </w:r>
+          </w:p>
+          <w:p>
+            <w:r>
+              <w:t>L=</w:t>
+            </w:r>
+            <w:r>
+              <w:t>12</w:t>
+            </w:r>
+            <w:r>
+              <w:t xml:space="preserve"> H=</w:t>
+            </w:r>
+            <w:r>
+              <w:t>11</w:t>
+            </w:r>
+          </w:p>
+        </w:tc>
+        <w:tc>
+          <w:tcPr>
+            <w:tcW w:w="1510" w:type="dxa"/>
+          </w:tcPr>
+          <w:p>
+            <w:r>
+              <w:t>15</w:t>
+            </w:r>
+          </w:p>
+          <w:p>
+            <w:r>
+              <w:t>[</w:t>
+            </w:r>
+            <w:r>
+              <w:t>72</w:t>
+            </w:r>
+            <w:r>
+              <w:t>,</w:t>
+            </w:r>
+            <w:r>
+              <w:t>170</w:t>
+            </w:r>
+            <w:r>
+              <w:t>]</w:t>
+            </w:r>
+          </w:p>
+          <w:p>
+            <w:r>
+              <w:t>L=</w:t>
+            </w:r>
+            <w:r>
+              <w:t>12</w:t>
+            </w:r>
+            <w:r>
+              <w:t xml:space="preserve"> H=</w:t>
+            </w:r>
+            <w:r>
+              <w:t>11</w:t>
+            </w:r>
+          </w:p>
+        </w:tc>
+        <w:tc>
+          <w:tcPr>
+            <w:tcW w:w="1510" w:type="dxa"/>
+          </w:tcPr>
+          <w:p>
+            <w:r>
+              <w:t>14</w:t>
+            </w:r>
+          </w:p>
+          <w:p>
+            <w:r>
+              <w:t>[</w:t>
+            </w:r>
+            <w:r>
+              <w:t>96</w:t>
+            </w:r>
+            <w:r>
+              <w:t>,</w:t>
+            </w:r>
+            <w:r>
+              <w:t>168</w:t>
+            </w:r>
+            <w:r>
+              <w:t>]</w:t>
+            </w:r>
+          </w:p>
+          <w:p>
+            <w:r>
+              <w:t>L=</w:t>
+            </w:r>
+            <w:r>
+              <w:t>12</w:t>
+            </w:r>
+            <w:r>
+              <w:t xml:space="preserve"> H=</w:t>
+            </w:r>
+            <w:r>
+              <w:t>11</w:t>
+            </w:r>
+          </w:p>
+        </w:tc>
+        <w:tc>
+          <w:tcPr>
+            <w:tcW w:w="1511" w:type="dxa"/>
+          </w:tcPr>
+          <w:p>
+            <w:r>
+              <w:t>13</w:t>
+            </w:r>
+          </w:p>
+          <w:p>
+            <w:r>
+              <w:t>[</w:t>
+            </w:r>
+            <w:r>
+              <w:t>120</w:t>
+            </w:r>
+            <w:r>
+              <w:t>,</w:t>
+            </w:r>
+            <w:r>
+              <w:t>168</w:t>
+            </w:r>
+            <w:r>
+              <w:t>]</w:t>
+            </w:r>
+          </w:p>
+          <w:p>
+            <w:r>
+              <w:t>L=</w:t>
+            </w:r>
+            <w:r>
+              <w:t>12</w:t>
+            </w:r>
+            <w:r>
+              <w:t xml:space="preserve"> H=</w:t>
+            </w:r>
+            <w:r>
+              <w:t>11</w:t>
+            </w:r>
+          </w:p>
+        </w:tc>
+        <w:tc>
+          <w:tcPr>
+            <w:tcW w:w="1511" w:type="dxa"/>
+          </w:tcPr>
+          <w:p>
+            <w:r>
+              <w:t>12</w:t>
+            </w:r>
+          </w:p>
+          <w:p>
+            <w:r>
+              <w:t>[</w:t>
+            </w:r>
+            <w:r>
+              <w:t>142</w:t>
+            </w:r>
+            <w:r>
+              <w:t>,</w:t>
+            </w:r>
+            <w:r>
+              <w:t>166</w:t>
+            </w:r>
+            <w:r>
+              <w:t>]</w:t>
+            </w:r>
+          </w:p>
+          <w:p>
+            <w:r>
+              <w:t>L=</w:t>
+            </w:r>
+            <w:r>
+              <w:t>12</w:t>
+            </w:r>
+            <w:r>
+              <w:t xml:space="preserve"> H=</w:t>
+            </w:r>
+            <w:r>
+              <w:t>12</w:t>
+            </w:r>
+          </w:p>
+        </w:tc>
+      </w:tr>
+      <w:tr>
+        <w:tc>
+          <w:tcPr>
+            <w:tcW w:w="1510" w:type="dxa"/>
+          </w:tcPr>
+          <w:p>
+            <w:r>
+              <w:t>18</w:t>
+            </w:r>
+          </w:p>
+          <w:p>
+            <w:r>
+              <w:t>[</w:t>
+            </w:r>
+            <w:r>
+              <w:t>9</w:t>
+            </w:r>
+            <w:r>
+              <w:t>,</w:t>
+            </w:r>
+            <w:r>
+              <w:t>211</w:t>
+            </w:r>
+            <w:r>
+              <w:t>]</w:t>
+            </w:r>
+          </w:p>
+          <w:p>
+            <w:r>
+              <w:t>L=</w:t>
+            </w:r>
+            <w:r>
+              <w:t>12</w:t>
+            </w:r>
+            <w:r>
+              <w:t xml:space="preserve"> H=</w:t>
+            </w:r>
+            <w:r>
+              <w:t>11</w:t>
+            </w:r>
+          </w:p>
+        </w:tc>
+        <w:tc>
+          <w:tcPr>
+            <w:tcW w:w="1510" w:type="dxa"/>
+          </w:tcPr>
+          <w:p/>
+        </w:tc>
+        <w:tc>
+          <w:tcPr>
+            <w:tcW w:w="1510" w:type="dxa"/>
+          </w:tcPr>
+          <w:p/>
+        </w:tc>
+        <w:tc>
+          <w:tcPr>
+            <w:tcW w:w="1510" w:type="dxa"/>
+          </w:tcPr>
+          <w:p/>
+        </w:tc>
+        <w:tc>
+          <w:tcPr>
+            <w:tcW w:w="1511" w:type="dxa"/>
+          </w:tcPr>
+          <w:p/>
+        </w:tc>
+        <w:tc>
+          <w:tcPr>
+            <w:tcW w:w="1511" w:type="dxa"/>
+          </w:tcPr>
+          <w:p/>
+        </w:tc>
+      </w:tr>
+      <w:tr>
+        <w:tc>
+          <w:tcPr>
+            <w:tcW w:w="1510" w:type="dxa"/>
+          </w:tcPr>
+          <w:p>
+            <w:r>
+              <w:t>19</w:t>
+            </w:r>
+          </w:p>
+          <w:p>
+            <w:r>
+              <w:t>[</w:t>
+            </w:r>
+            <w:r>
+              <w:t>10</w:t>
+            </w:r>
+            <w:r>
+              <w:t>,</w:t>
+            </w:r>
+            <w:r>
+              <w:t>242</w:t>
+            </w:r>
+            <w:r>
+              <w:t>]</w:t>
+            </w:r>
+          </w:p>
+          <w:p>
+            <w:r>
+              <w:t>L=</w:t>
+            </w:r>
+            <w:r>
+              <w:t>12</w:t>
+            </w:r>
+            <w:r>
+              <w:t xml:space="preserve"> H=</w:t>
+            </w:r>
+            <w:r>
+              <w:t>11</w:t>
+            </w:r>
+          </w:p>
+        </w:tc>
+        <w:tc>
+          <w:tcPr>
+            <w:tcW w:w="1510" w:type="dxa"/>
+          </w:tcPr>
+          <w:p>
+            <w:r>
+              <w:t>20</w:t>
+            </w:r>
+          </w:p>
+          <w:p>
+            <w:r>
+              <w:t>[</w:t>
+            </w:r>
+            <w:r>
+              <w:t>52</w:t>
+            </w:r>
+            <w:r>
+              <w:t>,</w:t>
+            </w:r>
+            <w:r>
+              <w:t>245</w:t>
+            </w:r>
+            <w:r>
+              <w:t>]</w:t>
+            </w:r>
+          </w:p>
+          <w:p>
+            <w:r>
+              <w:t>L=</w:t>
+            </w:r>
+            <w:r>
+              <w:t>11</w:t>
+            </w:r>
+            <w:r>
+              <w:t xml:space="preserve"> H=</w:t>
+            </w:r>
+            <w:r>
+              <w:t>12</w:t>
+            </w:r>
+          </w:p>
+        </w:tc>
+        <w:tc>
+          <w:tcPr>
+            <w:tcW w:w="1510" w:type="dxa"/>
+          </w:tcPr>
+          <w:p>
+            <w:r>
+              <w:t>21</w:t>
+            </w:r>
+          </w:p>
+          <w:p>
+            <w:r>
+              <w:t>[</w:t>
+            </w:r>
+            <w:r>
+              <w:t>93</w:t>
+            </w:r>
+            <w:r>
+              <w:t>,</w:t>
+            </w:r>
+            <w:r>
+              <w:t>249</w:t>
+            </w:r>
+            <w:r>
+              <w:t>]</w:t>
+            </w:r>
+          </w:p>
+          <w:p>
+            <w:r>
+              <w:t>L=</w:t>
+            </w:r>
+            <w:r>
+              <w:t>12</w:t>
+            </w:r>
+            <w:r>
+              <w:t xml:space="preserve"> H=</w:t>
+            </w:r>
+            <w:r>
+              <w:t>11</w:t>
+            </w:r>
+          </w:p>
+        </w:tc>
+        <w:tc>
+          <w:tcPr>
+            <w:tcW w:w="1510" w:type="dxa"/>
+          </w:tcPr>
+          <w:p>
+            <w:r>
+              <w:t>22</w:t>
+            </w:r>
+          </w:p>
+          <w:p>
+            <w:r>
+              <w:t>[</w:t>
+            </w:r>
+            <w:r>
+              <w:t>131</w:t>
+            </w:r>
+            <w:r>
+              <w:t>,</w:t>
+            </w:r>
+            <w:r>
+              <w:t>249</w:t>
+            </w:r>
+            <w:r>
+              <w:t>]</w:t>
+            </w:r>
+          </w:p>
+          <w:p>
+            <w:r>
+              <w:t>L=</w:t>
+            </w:r>
+            <w:r>
+              <w:t>12</w:t>
+            </w:r>
+            <w:r>
+              <w:t xml:space="preserve"> H=</w:t>
+            </w:r>
+            <w:r>
+              <w:t>11</w:t>
+            </w:r>
+          </w:p>
+        </w:tc>
+        <w:tc>
+          <w:tcPr>
+            <w:tcW w:w="1511" w:type="dxa"/>
+          </w:tcPr>
+          <w:p>
+            <w:r>
+              <w:t>23</w:t>
+            </w:r>
+          </w:p>
+          <w:p>
+            <w:r>
+              <w:t>[</w:t>
+            </w:r>
+            <w:r>
+              <w:t>169</w:t>
+            </w:r>
+            <w:r>
+              <w:t>,</w:t>
+            </w:r>
+            <w:r>
+              <w:t>256</w:t>
+            </w:r>
+            <w:r>
+              <w:t>]</w:t>
+            </w:r>
+          </w:p>
+          <w:p>
+            <w:r>
+              <w:t>L=</w:t>
+            </w:r>
+            <w:r>
+              <w:t>11</w:t>
+            </w:r>
+            <w:r>
+              <w:t xml:space="preserve"> H=</w:t>
+            </w:r>
+            <w:r>
+              <w:t>12</w:t>
+            </w:r>
+          </w:p>
+        </w:tc>
+        <w:tc>
+          <w:tcPr>
+            <w:tcW w:w="1511" w:type="dxa"/>
+          </w:tcPr>
+          <w:p>
+            <w:r>
+              <w:t>24</w:t>
+            </w:r>
+          </w:p>
+          <w:p>
+            <w:r>
+              <w:t>[</w:t>
+            </w:r>
+            <w:r>
+              <w:t>206</w:t>
+            </w:r>
+            <w:r>
+              <w:t>,</w:t>
+            </w:r>
+            <w:r>
+              <w:t>262</w:t>
+            </w:r>
+            <w:r>
+              <w:t>]</w:t>
+            </w:r>
+          </w:p>
+          <w:p>
+            <w:r>
+              <w:t>L=</w:t>
+            </w:r>
+            <w:r>
+              <w:t>12</w:t>
+            </w:r>
+            <w:r>
+              <w:t xml:space="preserve"> H=</w:t>
+            </w:r>
+            <w:r>
+              <w:t>12</w:t>
+            </w:r>
+          </w:p>
+        </w:tc>
+      </w:tr>
+      <w:tr>
+        <w:tc>
+          <w:tcPr>
+            <w:tcW w:w="1510" w:type="dxa"/>
+          </w:tcPr>
+          <w:p>
+            <w:r>
+              <w:t>30</w:t>
+            </w:r>
+          </w:p>
+          <w:p>
+            <w:r>
+              <w:t>[</w:t>
+            </w:r>
+            <w:r>
+              <w:t>10</w:t>
+            </w:r>
+            <w:r>
+              <w:t>,</w:t>
+            </w:r>
+            <w:r>
+              <w:t>325</w:t>
+            </w:r>
+            <w:r>
+              <w:t>]</w:t>
+            </w:r>
+          </w:p>
+          <w:p>
+            <w:r>
+              <w:t>L=</w:t>
+            </w:r>
+            <w:r>
+              <w:t>12</w:t>
+            </w:r>
+            <w:r>
+              <w:t xml:space="preserve"> H=</w:t>
+            </w:r>
+            <w:r>
+              <w:t>12</w:t>
+            </w:r>
+          </w:p>
+        </w:tc>
+        <w:tc>
+          <w:tcPr>
+            <w:tcW w:w="1510" w:type="dxa"/>
+          </w:tcPr>
+          <w:p>
+            <w:r>
+              <w:t>29</w:t>
+            </w:r>
+          </w:p>
+          <w:p>
+            <w:r>
+              <w:t>[</w:t>
+            </w:r>
+            <w:r>
+              <w:t>51</w:t>
+            </w:r>
+            <w:r>
+              <w:t>,</w:t>
+            </w:r>
+            <w:r>
+              <w:t>319</w:t>
+            </w:r>
+            <w:r>
+              <w:t>]</w:t>
+            </w:r>
+          </w:p>
+          <w:p>
+            <w:r>
+              <w:t>L=</w:t>
+            </w:r>
+            <w:r>
+              <w:t>12</w:t>
+            </w:r>
+            <w:r>
+              <w:t xml:space="preserve"> H=</w:t>
+            </w:r>
+            <w:r>
+              <w:t>12</w:t>
+            </w:r>
+          </w:p>
+        </w:tc>
+        <w:tc>
+          <w:tcPr>
+            <w:tcW w:w="1510" w:type="dxa"/>
+          </w:tcPr>
+          <w:p>
+            <w:r>
+              <w:t>28</w:t>
+            </w:r>
+          </w:p>
+          <w:p>
+            <w:r>
+              <w:t>[</w:t>
+            </w:r>
+            <w:r>
+              <w:t>92</w:t>
+            </w:r>
+            <w:r>
+              <w:t>,</w:t>
+            </w:r>
+            <w:r>
+              <w:t>316</w:t>
+            </w:r>
+            <w:r>
+              <w:t>]</w:t>
+            </w:r>
+          </w:p>
+          <w:p>
+            <w:r>
+              <w:t>L=</w:t>
+            </w:r>
+            <w:r>
+              <w:t>12</w:t>
+            </w:r>
+            <w:r>
+              <w:t xml:space="preserve"> H=</w:t>
+            </w:r>
+            <w:r>
+              <w:t>11</w:t>
+            </w:r>
+          </w:p>
+        </w:tc>
+        <w:tc>
+          <w:tcPr>
+            <w:tcW w:w="1510" w:type="dxa"/>
+          </w:tcPr>
+          <w:p>
+            <w:r>
+              <w:t>27</w:t>
+            </w:r>
+          </w:p>
+          <w:p>
+            <w:r>
+              <w:t>[</w:t>
+            </w:r>
+            <w:r>
+              <w:t>130</w:t>
+            </w:r>
+            <w:r>
+              <w:t>,</w:t>
+            </w:r>
+            <w:r>
+              <w:t>312</w:t>
+            </w:r>
+            <w:r>
+              <w:t>]</w:t>
+            </w:r>
+          </w:p>
+          <w:p>
+            <w:r>
+              <w:t>L=</w:t>
+            </w:r>
+            <w:r>
+              <w:t>12</w:t>
+            </w:r>
+            <w:r>
+              <w:t xml:space="preserve"> H=</w:t>
+            </w:r>
+            <w:r>
+              <w:t>12</w:t>
+            </w:r>
+          </w:p>
+        </w:tc>
+        <w:tc>
+          <w:tcPr>
+            <w:tcW w:w="1511" w:type="dxa"/>
+          </w:tcPr>
+          <w:p>
+            <w:r>
+              <w:t>26</w:t>
+            </w:r>
+          </w:p>
+          <w:p>
+            <w:r>
+              <w:t>[</w:t>
+            </w:r>
+            <w:r>
+              <w:t>169</w:t>
+            </w:r>
+            <w:r>
+              <w:t>,</w:t>
+            </w:r>
+            <w:r>
+              <w:t>309</w:t>
+            </w:r>
+            <w:r>
+              <w:t>]</w:t>
+            </w:r>
+          </w:p>
+          <w:p>
+            <w:r>
+              <w:t>L=</w:t>
+            </w:r>
+            <w:r>
+              <w:t>12</w:t>
+            </w:r>
+            <w:r>
+              <w:t xml:space="preserve"> H=</w:t>
+            </w:r>
+            <w:r>
+              <w:t>11</w:t>
+            </w:r>
+          </w:p>
+        </w:tc>
+        <w:tc>
+          <w:tcPr>
+            <w:tcW w:w="1511" w:type="dxa"/>
+          </w:tcPr>
+          <w:p>
+            <w:r>
+              <w:t>25</w:t>
+            </w:r>
+          </w:p>
+          <w:p>
+            <w:r>
+              <w:t>[</w:t>
+            </w:r>
+            <w:r>
+              <w:t>206</w:t>
+            </w:r>
+            <w:r>
+              <w:t>,</w:t>
+            </w:r>
+            <w:r>
+              <w:t>305</w:t>
+            </w:r>
+            <w:r>
+              <w:t>]</w:t>
+            </w:r>
+          </w:p>
+          <w:p>
+            <w:r>
+              <w:t>L=</w:t>
+            </w:r>
+            <w:r>
+              <w:t>12</w:t>
+            </w:r>
+            <w:r>
+              <w:t xml:space="preserve"> H=</w:t>
+            </w:r>
+            <w:r>
+              <w:t>12</w:t>
+            </w:r>
+          </w:p>
+        </w:tc>
+      </w:tr>
+    </w:tbl>
+    <w:p/>
+    <w:p>
+      <w:pPr>
+        <w:rPr>
+          <w:b/>
+          <w:u w:val="single"/>
+        </w:rPr>
+      </w:pPr>
+      <w:r>
+        <w:rPr>
+          <w:b/>
+          <w:u w:val="single"/>
+        </w:rPr>
+        <w:t>Classe barrel :</w:t>
+      </w:r>
+    </w:p>
+    <w:p>
+      <w:r>
+        <w:t>Variables globales </w:t>
+      </w:r>
+      <w:proofErr w:type="gramStart"/>
+      <w:r>
+        <w:t>:</w:t>
+      </w:r>
+      <w:proofErr w:type="gramEnd"/>
+      <w:r>
+        <w:br/>
+        <w:t>b</w:t>
+      </w:r>
+      <w:r>
+        <w:t>arrels</w:t>
+      </w:r>
+      <w:r>
+        <w:t xml:space="preserve">[] : tableaux de </w:t>
+      </w:r>
+      <w:proofErr w:type="spellStart"/>
+      <w:r>
+        <w:t>sprite</w:t>
+      </w:r>
+      <w:proofErr w:type="spellEnd"/>
+      <w:r>
+        <w:br/>
+      </w:r>
+      <w:proofErr w:type="spellStart"/>
+      <w:r>
+        <w:t>barrelX</w:t>
+      </w:r>
+      <w:proofErr w:type="spellEnd"/>
+      <w:r>
+        <w:t> : valeur x pour chaque case ci-dessus (constante)</w:t>
+      </w:r>
+      <w:r>
+        <w:br/>
+      </w:r>
+      <w:proofErr w:type="spellStart"/>
+      <w:r>
+        <w:t>barrelY</w:t>
+      </w:r>
+      <w:proofErr w:type="spellEnd"/>
+      <w:r>
+        <w:t> : valeur y</w:t>
+      </w:r>
+      <w:r>
+        <w:t xml:space="preserve"> pour chaque case </w:t>
+      </w:r>
+      <w:r>
+        <w:t xml:space="preserve">ci-dessus </w:t>
+      </w:r>
+      <w:r>
+        <w:t>(constante)</w:t>
+      </w:r>
+      <w:r>
+        <w:br/>
+      </w:r>
+      <w:proofErr w:type="spellStart"/>
+      <w:r>
+        <w:t>barrelL</w:t>
+      </w:r>
+      <w:proofErr w:type="spellEnd"/>
+      <w:r>
+        <w:t> : valeur L</w:t>
+      </w:r>
+      <w:r>
+        <w:t xml:space="preserve"> pour chaque case </w:t>
+      </w:r>
+      <w:r>
+        <w:t xml:space="preserve">ci-dessus </w:t>
+      </w:r>
+      <w:r>
+        <w:t>(constante)</w:t>
+      </w:r>
+      <w:r>
+        <w:br/>
+      </w:r>
+      <w:proofErr w:type="spellStart"/>
+      <w:r>
+        <w:t>barrelH</w:t>
+      </w:r>
+      <w:proofErr w:type="spellEnd"/>
+      <w:r>
+        <w:t> :</w:t>
+      </w:r>
+      <w:r>
+        <w:t xml:space="preserve"> </w:t>
+      </w:r>
+      <w:r>
+        <w:t>valeur H</w:t>
+      </w:r>
+      <w:r>
+        <w:t xml:space="preserve"> pour chaque case </w:t>
+      </w:r>
+      <w:r>
+        <w:t xml:space="preserve">ci-dessus </w:t>
+      </w:r>
+      <w:r>
+        <w:t>(constante)</w:t>
+      </w:r>
+    </w:p>
+    <w:p>
+      <w:r>
+        <w:br/>
+      </w:r>
+      <w:r>
+        <w:t xml:space="preserve">Objet </w:t>
+      </w:r>
+      <w:r>
+        <w:t>Sprite</w:t>
+      </w:r>
+      <w:r>
+        <w:br/>
+      </w:r>
+      <w:r>
+        <w:t>-</w:t>
+      </w:r>
+      <w:proofErr w:type="spellStart"/>
+      <w:r>
+        <w:t>positionBarrel</w:t>
+      </w:r>
+      <w:proofErr w:type="spellEnd"/>
+      <w:r>
+        <w:t> : entre 0 et 30</w:t>
+      </w:r>
+      <w:r>
+        <w:br/>
+        <w:t>-</w:t>
+      </w:r>
+      <w:proofErr w:type="spellStart"/>
+      <w:r>
+        <w:t>positionDK</w:t>
+      </w:r>
+      <w:proofErr w:type="spellEnd"/>
+      <w:r>
+        <w:t> : entre 0 et 2 (position d’où part le tonneau</w:t>
+      </w:r>
+      <w:proofErr w:type="gramStart"/>
+      <w:r>
+        <w:t>)</w:t>
+      </w:r>
+      <w:proofErr w:type="gramEnd"/>
+      <w:r>
+        <w:br/>
+      </w:r>
+      <w:r>
+        <w:t>+update</w:t>
+      </w:r>
+      <w:r>
+        <w:t> : fais avancer le barrel selon le trajet défini (utilise tableaux ci-dessus)</w:t>
+      </w:r>
+      <w:r>
+        <w:br/>
+        <w:t>+</w:t>
+      </w:r>
+      <w:proofErr w:type="spellStart"/>
+      <w:r>
+        <w:t>render</w:t>
+      </w:r>
+      <w:proofErr w:type="spellEnd"/>
+      <w:r>
+        <w:t xml:space="preserve"> : affiche le barrel </w:t>
+      </w:r>
+    </w:p>
+    <w:p>
+      <w:r>
+        <w:t xml:space="preserve">Fonction </w:t>
+      </w:r>
+      <w:proofErr w:type="spellStart"/>
+      <w:proofErr w:type="gramStart"/>
+      <w:r>
+        <w:t>génererBarrel</w:t>
+      </w:r>
+      <w:proofErr w:type="spellEnd"/>
+      <w:r>
+        <w:t>(</w:t>
+      </w:r>
+      <w:proofErr w:type="spellStart"/>
+      <w:proofErr w:type="gramEnd"/>
+      <w:r>
+        <w:t>positionDK</w:t>
+      </w:r>
+      <w:proofErr w:type="spellEnd"/>
+      <w:r>
+        <w:t>) : génère un barrel en fonction de la position de DK</w:t>
+      </w:r>
+    </w:p>
+    <w:p>
+      <w:r>
+        <w:br w:type="page"/>
+      </w:r>
+    </w:p>
+    <w:p>
+      <w:pPr>
+        <w:rPr>
+          <w:b/>
+          <w:u w:val="single"/>
+        </w:rPr>
+      </w:pPr>
+      <w:r>
+        <w:rPr>
+          <w:b/>
+          <w:u w:val="single"/>
+        </w:rPr>
+        <w:lastRenderedPageBreak/>
+        <w:t>Classe DK :</w:t>
+      </w:r>
+    </w:p>
+    <w:p>
+      <w:r>
+        <w:t>Variables globales :</w:t>
+      </w:r>
+    </w:p>
+    <w:p/>
+    <w:p>
+      <w:r>
+        <w:t>Position DK :</w:t>
+      </w:r>
+      <w:r>
+        <w:br/>
+      </w:r>
+      <w:proofErr w:type="spellStart"/>
+      <w:r>
+        <w:t>dkX</w:t>
+      </w:r>
+      <w:proofErr w:type="spellEnd"/>
+      <w:r>
+        <w:t>=[42,89,129]</w:t>
+      </w:r>
+      <w:r>
+        <w:br/>
+      </w:r>
+      <w:proofErr w:type="spellStart"/>
+      <w:r>
+        <w:t>dkY</w:t>
+      </w:r>
+      <w:proofErr w:type="spellEnd"/>
+      <w:r>
+        <w:t>=[44,44,45]</w:t>
+      </w:r>
+      <w:r>
+        <w:br/>
+      </w:r>
+      <w:proofErr w:type="spellStart"/>
+      <w:r>
+        <w:t>dkL</w:t>
+      </w:r>
+      <w:proofErr w:type="spellEnd"/>
+      <w:r>
+        <w:t>=[33,29,35]</w:t>
+      </w:r>
+      <w:r>
+        <w:br/>
+      </w:r>
+      <w:proofErr w:type="spellStart"/>
+      <w:r>
+        <w:t>dkH</w:t>
+      </w:r>
+      <w:proofErr w:type="spellEnd"/>
+      <w:r>
+        <w:t>=[30,31,31]</w:t>
+      </w:r>
+      <w:r>
+        <w:br/>
+      </w:r>
+    </w:p>
+    <w:p>
+      <w:r>
+        <w:t>Position mains :</w:t>
+      </w:r>
+      <w:r>
+        <w:br/>
+      </w:r>
+      <w:proofErr w:type="spellStart"/>
+      <w:r>
+        <w:t>mainX</w:t>
+      </w:r>
+      <w:proofErr w:type="spellEnd"/>
+      <w:r>
+        <w:t>=[30,66,80,113,123,159]</w:t>
+      </w:r>
+      <w:r>
+        <w:br/>
+      </w:r>
+      <w:proofErr w:type="spellStart"/>
+      <w:r>
+        <w:t>mainY</w:t>
+      </w:r>
+      <w:proofErr w:type="spellEnd"/>
+      <w:r>
+        <w:t>=[56,52,54,54,50,57]</w:t>
+      </w:r>
+      <w:r>
+        <w:br/>
+      </w:r>
+      <w:proofErr w:type="spellStart"/>
+      <w:r>
+        <w:t>mainL</w:t>
+      </w:r>
+      <w:proofErr w:type="spellEnd"/>
+      <w:r>
+        <w:t>=[15,14,12,12,15,14]</w:t>
+      </w:r>
+      <w:r>
+        <w:br/>
+      </w:r>
+      <w:proofErr w:type="spellStart"/>
+      <w:r>
+        <w:t>mainH</w:t>
+      </w:r>
+      <w:proofErr w:type="spellEnd"/>
+      <w:r>
+        <w:t>=[14,12,13,13,10,13]</w:t>
+      </w:r>
+      <w:r>
+        <w:br/>
+      </w:r>
+      <w:proofErr w:type="spellStart"/>
+      <w:r>
+        <w:t>dk</w:t>
+      </w:r>
+      <w:proofErr w:type="spellEnd"/>
+      <w:r>
+        <w:t xml:space="preserve"> </w:t>
+      </w:r>
+      <w:r>
+        <w:br/>
+        <w:t xml:space="preserve">mains de </w:t>
+      </w:r>
+      <w:proofErr w:type="spellStart"/>
+      <w:r>
+        <w:t>dk</w:t>
+      </w:r>
+      <w:proofErr w:type="spellEnd"/>
+      <w:r>
+        <w:br/>
+      </w:r>
+      <w:r>
+        <w:br/>
+      </w:r>
+      <w:proofErr w:type="spellStart"/>
+      <w:r>
+        <w:t>function</w:t>
+      </w:r>
+      <w:proofErr w:type="spellEnd"/>
+      <w:r>
+        <w:t xml:space="preserve"> </w:t>
+      </w:r>
+      <w:proofErr w:type="spellStart"/>
+      <w:r>
+        <w:t>spriteDK</w:t>
+      </w:r>
+      <w:proofErr w:type="spellEnd"/>
+      <w:r>
+        <w:t xml:space="preserve"> : Gere le </w:t>
+      </w:r>
+      <w:proofErr w:type="spellStart"/>
+      <w:r>
+        <w:t>sprite</w:t>
+      </w:r>
+      <w:proofErr w:type="spellEnd"/>
+      <w:r>
+        <w:t xml:space="preserve"> de DK et le déplace toutes les 50 frames</w:t>
+      </w:r>
+      <w:r>
+        <w:br/>
+      </w:r>
+      <w:proofErr w:type="spellStart"/>
+      <w:r>
+        <w:t>function</w:t>
+      </w:r>
+      <w:proofErr w:type="spellEnd"/>
+      <w:r>
+        <w:t xml:space="preserve"> </w:t>
+      </w:r>
+      <w:proofErr w:type="spellStart"/>
+      <w:r>
+        <w:t>spriteMain</w:t>
+      </w:r>
+      <w:proofErr w:type="spellEnd"/>
+      <w:r>
+        <w:t> : Fait le rendu des mains de DK en fonction de sa position</w:t>
+      </w:r>
+    </w:p>
+    <w:p/>
+    <w:p>
+      <w:pPr>
+        <w:rPr>
+          <w:b/>
+          <w:u w:val="single"/>
+        </w:rPr>
+      </w:pPr>
+      <w:r>
+        <w:rPr>
+          <w:b/>
+          <w:u w:val="single"/>
+        </w:rPr>
+        <w:t xml:space="preserve">Classe </w:t>
+      </w:r>
+      <w:proofErr w:type="spellStart"/>
+      <w:r>
+        <w:rPr>
+          <w:b/>
+          <w:u w:val="single"/>
+        </w:rPr>
+        <w:t>game</w:t>
+      </w:r>
+      <w:proofErr w:type="spellEnd"/>
+      <w:r>
+        <w:rPr>
+          <w:b/>
+          <w:u w:val="single"/>
+        </w:rPr>
+        <w:t xml:space="preserve"> : </w:t>
+      </w:r>
+    </w:p>
+    <w:p>
+      <w:proofErr w:type="spellStart"/>
+      <w:proofErr w:type="gramStart"/>
+      <w:r>
+        <w:t>function</w:t>
+      </w:r>
+      <w:proofErr w:type="spellEnd"/>
+      <w:proofErr w:type="gramEnd"/>
+      <w:r>
+        <w:t xml:space="preserve"> </w:t>
+      </w:r>
+      <w:proofErr w:type="spellStart"/>
+      <w:r>
+        <w:t>gameLoop</w:t>
+      </w:r>
+      <w:proofErr w:type="spellEnd"/>
+      <w:r>
+        <w:t> : boucle du jeu</w:t>
+      </w:r>
+      <w:r>
+        <w:br/>
+      </w:r>
+      <w:proofErr w:type="spellStart"/>
+      <w:r>
+        <w:t>function</w:t>
+      </w:r>
+      <w:proofErr w:type="spellEnd"/>
+      <w:r>
+        <w:t xml:space="preserve"> update : gère quand DK lance un barrel</w:t>
+      </w:r>
+      <w:r>
+        <w:br/>
+      </w:r>
+      <w:r>
+        <w:br/>
+      </w:r>
+      <w:proofErr w:type="spellStart"/>
+      <w:r>
+        <w:t>Canvas</w:t>
+      </w:r>
+      <w:proofErr w:type="spellEnd"/>
+      <w:r>
+        <w:t xml:space="preserve"> : gère les </w:t>
+      </w:r>
+      <w:proofErr w:type="spellStart"/>
+      <w:r>
+        <w:t>sprites</w:t>
+      </w:r>
+      <w:proofErr w:type="spellEnd"/>
+      <w:r>
+        <w:br/>
+        <w:t>Canvas2 : gère le background</w:t>
+      </w:r>
+    </w:p>
+    <w:p>
       <w:bookmarkStart w:id="0" w:name="_GoBack"/>
       <w:bookmarkEnd w:id="0"/>
       <w:r>
         <w:br/>
       </w:r>
-      <w:r>
-        <w:rPr>
-          <w:b/>
-        </w:rPr>
-        <w:t>DK est battu :</w:t>
-      </w:r>
-      <w:r>
-        <w:rPr>
-          <w:b/>
-        </w:rPr>
-        <w:br/>
-      </w:r>
-      <w:r>
-        <w:t>DK clignote</w:t>
-      </w:r>
-      <w:r>
-        <w:br/>
-        <w:t>DK tombe avec les barres</w:t>
-      </w:r>
-      <w:r>
-        <w:br/>
-        <w:t>Cœur de la princesse qui s’anime</w:t>
-      </w:r>
+    </w:p>
+    <w:p/>
+    <w:p/>
+    <w:p/>
+    <w:p>
+      <w:r>
+        <w:t xml:space="preserve">6/02 : tuto </w:t>
+      </w:r>
+      <w:proofErr w:type="spellStart"/>
+      <w:r>
+        <w:t>pong</w:t>
+      </w:r>
+      <w:proofErr w:type="spellEnd"/>
+      <w:r>
+        <w:t xml:space="preserve"> + </w:t>
+      </w:r>
+      <w:proofErr w:type="spellStart"/>
+      <w:r>
+        <w:t>canvas</w:t>
+      </w:r>
+      <w:proofErr w:type="spellEnd"/>
     </w:p>
     <w:p>
       <w:r>
-        <w:br/>
-      </w:r>
+        <w:t xml:space="preserve">9/02 : tuto </w:t>
+      </w:r>
+      <w:proofErr w:type="spellStart"/>
+      <w:r>
+        <w:t>sprite</w:t>
+      </w:r>
+      <w:proofErr w:type="spellEnd"/>
     </w:p>
+    <w:p>
+      <w:r>
+        <w:t>11/02 : Test de GIT</w:t>
+      </w:r>
+    </w:p>
+    <w:p>
+      <w:r>
+        <w:t xml:space="preserve">15/02 : </w:t>
+      </w:r>
+      <w:proofErr w:type="spellStart"/>
+      <w:r>
+        <w:t>sprites</w:t>
+      </w:r>
+      <w:proofErr w:type="spellEnd"/>
+    </w:p>
+    <w:p>
+      <w:r>
+        <w:t>16/02 : Tonneaux</w:t>
+      </w:r>
+    </w:p>
+    <w:p>
+      <w:r>
+        <w:t xml:space="preserve">17/02 : DK + background </w:t>
+      </w:r>
+    </w:p>
+    <w:p/>
     <w:sectPr>
       <w:pgSz w:w="11906" w:h="16838"/>
       <w:pgMar w:top="1417" w:right="1417" w:bottom="1417" w:left="1417" w:header="708" w:footer="708" w:gutter="0"/>
@@ -1102,6 +3068,25 @@
       <w:szCs w:val="56"/>
     </w:rPr>
   </w:style>
+  <w:style w:type="table" w:styleId="Grilledutableau">
+    <w:name w:val="Table Grid"/>
+    <w:basedOn w:val="TableauNormal"/>
+    <w:uiPriority w:val="39"/>
+    <w:rsid w:val="007E040E"/>
+    <w:pPr>
+      <w:spacing w:after="0" w:line="240" w:lineRule="auto"/>
+    </w:pPr>
+    <w:tblPr>
+      <w:tblBorders>
+        <w:top w:val="single" w:sz="4" w:space="0" w:color="auto"/>
+        <w:left w:val="single" w:sz="4" w:space="0" w:color="auto"/>
+        <w:bottom w:val="single" w:sz="4" w:space="0" w:color="auto"/>
+        <w:right w:val="single" w:sz="4" w:space="0" w:color="auto"/>
+        <w:insideH w:val="single" w:sz="4" w:space="0" w:color="auto"/>
+        <w:insideV w:val="single" w:sz="4" w:space="0" w:color="auto"/>
+      </w:tblBorders>
+    </w:tblPr>
+  </w:style>
 </w:styles>
 </file>
 

</xml_diff>

<commit_message>
Implémentation classe mario, gestion des déplacements, sauts, et collisions avec les barrels
</commit_message>
<xml_diff>
--- a/ressources/conception.docx
+++ b/ressources/conception.docx
@@ -572,8 +572,16 @@
         <w:rPr>
           <w:b/>
         </w:rPr>
-        <w:t>Animation de victoire :</w:t>
-      </w:r>
+        <w:t>Animation de victoire </w:t>
+      </w:r>
+      <w:proofErr w:type="gramStart"/>
+      <w:r>
+        <w:rPr>
+          <w:b/>
+        </w:rPr>
+        <w:t>:</w:t>
+      </w:r>
+      <w:proofErr w:type="gramEnd"/>
       <w:r>
         <w:rPr>
           <w:b/>
@@ -724,33 +732,12 @@
           </w:p>
           <w:p>
             <w:r>
-              <w:t>[</w:t>
-            </w:r>
-            <w:r>
-              <w:t>88</w:t>
-            </w:r>
-            <w:r>
-              <w:t>,</w:t>
-            </w:r>
-            <w:r>
-              <w:t>31</w:t>
-            </w:r>
-            <w:r>
-              <w:t>]</w:t>
-            </w:r>
-          </w:p>
-          <w:p>
-            <w:r>
-              <w:t>L=</w:t>
-            </w:r>
-            <w:r>
-              <w:t>30</w:t>
-            </w:r>
-            <w:r>
-              <w:t xml:space="preserve"> H=</w:t>
-            </w:r>
-            <w:r>
-              <w:t>18</w:t>
+              <w:t>[88,31]</w:t>
+            </w:r>
+          </w:p>
+          <w:p>
+            <w:r>
+              <w:t>L=30 H=18</w:t>
             </w:r>
           </w:p>
         </w:tc>
@@ -774,33 +761,12 @@
           </w:p>
           <w:p>
             <w:r>
-              <w:t>[</w:t>
-            </w:r>
-            <w:r>
-              <w:t>137</w:t>
-            </w:r>
-            <w:r>
-              <w:t>,</w:t>
-            </w:r>
-            <w:r>
-              <w:t>32</w:t>
-            </w:r>
-            <w:r>
-              <w:t>]</w:t>
-            </w:r>
-          </w:p>
-          <w:p>
-            <w:r>
-              <w:t>L=</w:t>
-            </w:r>
-            <w:r>
-              <w:t>32</w:t>
-            </w:r>
-            <w:r>
-              <w:t xml:space="preserve"> H=</w:t>
-            </w:r>
-            <w:r>
-              <w:t>21</w:t>
+              <w:t>[137,32]</w:t>
+            </w:r>
+          </w:p>
+          <w:p>
+            <w:r>
+              <w:t>L=32 H=21</w:t>
             </w:r>
           </w:p>
         </w:tc>
@@ -823,33 +789,12 @@
           </w:p>
           <w:p>
             <w:r>
-              <w:t>[</w:t>
-            </w:r>
-            <w:r>
-              <w:t>47</w:t>
-            </w:r>
-            <w:r>
-              <w:t>,</w:t>
-            </w:r>
-            <w:r>
-              <w:t>83</w:t>
-            </w:r>
-            <w:r>
-              <w:t>]</w:t>
-            </w:r>
-          </w:p>
-          <w:p>
-            <w:r>
-              <w:t>L=</w:t>
-            </w:r>
-            <w:r>
-              <w:t>16</w:t>
-            </w:r>
-            <w:r>
-              <w:t xml:space="preserve"> H=</w:t>
-            </w:r>
-            <w:r>
-              <w:t>12</w:t>
+              <w:t>[47,83]</w:t>
+            </w:r>
+          </w:p>
+          <w:p>
+            <w:r>
+              <w:t>L=16 H=12</w:t>
             </w:r>
           </w:p>
         </w:tc>
@@ -870,33 +815,12 @@
           </w:p>
           <w:p>
             <w:r>
-              <w:t>[</w:t>
-            </w:r>
-            <w:r>
-              <w:t>94</w:t>
-            </w:r>
-            <w:r>
-              <w:t>,</w:t>
-            </w:r>
-            <w:r>
-              <w:t>83</w:t>
-            </w:r>
-            <w:r>
-              <w:t>]</w:t>
-            </w:r>
-          </w:p>
-          <w:p>
-            <w:r>
-              <w:t>L=</w:t>
-            </w:r>
-            <w:r>
-              <w:t>16</w:t>
-            </w:r>
-            <w:r>
-              <w:t xml:space="preserve"> H=</w:t>
-            </w:r>
-            <w:r>
-              <w:t>12</w:t>
+              <w:t>[94,83]</w:t>
+            </w:r>
+          </w:p>
+          <w:p>
+            <w:r>
+              <w:t>L=16 H=12</w:t>
             </w:r>
           </w:p>
         </w:tc>
@@ -917,33 +841,12 @@
           </w:p>
           <w:p>
             <w:r>
-              <w:t>[</w:t>
-            </w:r>
-            <w:r>
-              <w:t>140</w:t>
-            </w:r>
-            <w:r>
-              <w:t>,</w:t>
-            </w:r>
-            <w:r>
-              <w:t>83</w:t>
-            </w:r>
-            <w:r>
-              <w:t>]</w:t>
-            </w:r>
-          </w:p>
-          <w:p>
-            <w:r>
-              <w:t>L=</w:t>
-            </w:r>
-            <w:r>
-              <w:t>141</w:t>
-            </w:r>
-            <w:r>
-              <w:t xml:space="preserve"> H=</w:t>
-            </w:r>
-            <w:r>
-              <w:t>110</w:t>
+              <w:t>[140,83]</w:t>
+            </w:r>
+          </w:p>
+          <w:p>
+            <w:r>
+              <w:t>L=141 H=110</w:t>
             </w:r>
           </w:p>
         </w:tc>
@@ -966,33 +869,12 @@
           </w:p>
           <w:p>
             <w:r>
-              <w:t>[</w:t>
-            </w:r>
-            <w:r>
-              <w:t>47</w:t>
-            </w:r>
-            <w:r>
-              <w:t>,</w:t>
-            </w:r>
-            <w:r>
-              <w:t>110</w:t>
-            </w:r>
-            <w:r>
-              <w:t>]</w:t>
-            </w:r>
-          </w:p>
-          <w:p>
-            <w:r>
-              <w:t>L=</w:t>
-            </w:r>
-            <w:r>
-              <w:t>14</w:t>
-            </w:r>
-            <w:r>
-              <w:t xml:space="preserve"> H=</w:t>
-            </w:r>
-            <w:r>
-              <w:t>13</w:t>
+              <w:t>[47,110]</w:t>
+            </w:r>
+          </w:p>
+          <w:p>
+            <w:r>
+              <w:t>L=14 H=13</w:t>
             </w:r>
           </w:p>
         </w:tc>
@@ -1013,33 +895,12 @@
           </w:p>
           <w:p>
             <w:r>
-              <w:t>[</w:t>
-            </w:r>
-            <w:r>
-              <w:t>95</w:t>
-            </w:r>
-            <w:r>
-              <w:t>,</w:t>
-            </w:r>
-            <w:r>
-              <w:t>109</w:t>
-            </w:r>
-            <w:r>
-              <w:t>]</w:t>
-            </w:r>
-          </w:p>
-          <w:p>
-            <w:r>
-              <w:t>L=</w:t>
-            </w:r>
-            <w:r>
-              <w:t>14</w:t>
-            </w:r>
-            <w:r>
-              <w:t xml:space="preserve"> H=</w:t>
-            </w:r>
-            <w:r>
-              <w:t>13</w:t>
+              <w:t>[95,109]</w:t>
+            </w:r>
+          </w:p>
+          <w:p>
+            <w:r>
+              <w:t>L=14 H=13</w:t>
             </w:r>
           </w:p>
         </w:tc>
@@ -1060,33 +921,12 @@
           </w:p>
           <w:p>
             <w:r>
-              <w:t>[</w:t>
-            </w:r>
-            <w:r>
-              <w:t>141</w:t>
-            </w:r>
-            <w:r>
-              <w:t>,</w:t>
-            </w:r>
-            <w:r>
-              <w:t>110</w:t>
-            </w:r>
-            <w:r>
-              <w:t>]</w:t>
-            </w:r>
-          </w:p>
-          <w:p>
-            <w:r>
-              <w:t>L=</w:t>
-            </w:r>
-            <w:r>
-              <w:t>14</w:t>
-            </w:r>
-            <w:r>
-              <w:t xml:space="preserve"> H=</w:t>
-            </w:r>
-            <w:r>
-              <w:t>13</w:t>
+              <w:t>[141,110]</w:t>
+            </w:r>
+          </w:p>
+          <w:p>
+            <w:r>
+              <w:t>L=14 H=13</w:t>
             </w:r>
           </w:p>
         </w:tc>
@@ -1109,127 +949,64 @@
           </w:p>
           <w:p>
             <w:r>
-              <w:t>[</w:t>
-            </w:r>
-            <w:r>
-              <w:t>47</w:t>
-            </w:r>
-            <w:r>
-              <w:t>,</w:t>
-            </w:r>
-            <w:r>
-              <w:t>146</w:t>
-            </w:r>
-            <w:r>
-              <w:t>]</w:t>
-            </w:r>
-          </w:p>
-          <w:p>
-            <w:r>
-              <w:t>L=</w:t>
-            </w:r>
-            <w:r>
-              <w:t>13</w:t>
-            </w:r>
-            <w:r>
-              <w:t xml:space="preserve"> H=</w:t>
-            </w:r>
+              <w:t>[47,146]</w:t>
+            </w:r>
+          </w:p>
+          <w:p>
+            <w:r>
+              <w:t>L=13 H=11</w:t>
+            </w:r>
+          </w:p>
+        </w:tc>
+        <w:tc>
+          <w:tcPr>
+            <w:tcW w:w="1510" w:type="dxa"/>
+          </w:tcPr>
+          <w:p/>
+        </w:tc>
+        <w:tc>
+          <w:tcPr>
+            <w:tcW w:w="1510" w:type="dxa"/>
+          </w:tcPr>
+          <w:p>
+            <w:r>
+              <w:t>7</w:t>
+            </w:r>
+          </w:p>
+          <w:p>
+            <w:r>
+              <w:t>[97,146]</w:t>
+            </w:r>
+          </w:p>
+          <w:p>
+            <w:r>
+              <w:t>L=13 H=12</w:t>
+            </w:r>
+          </w:p>
+        </w:tc>
+        <w:tc>
+          <w:tcPr>
+            <w:tcW w:w="1511" w:type="dxa"/>
+          </w:tcPr>
+          <w:p/>
+        </w:tc>
+        <w:tc>
+          <w:tcPr>
+            <w:tcW w:w="1511" w:type="dxa"/>
+          </w:tcPr>
+          <w:p>
             <w:r>
               <w:t>11</w:t>
             </w:r>
           </w:p>
-        </w:tc>
-        <w:tc>
-          <w:tcPr>
-            <w:tcW w:w="1510" w:type="dxa"/>
-          </w:tcPr>
-          <w:p/>
-        </w:tc>
-        <w:tc>
-          <w:tcPr>
-            <w:tcW w:w="1510" w:type="dxa"/>
-          </w:tcPr>
-          <w:p>
-            <w:r>
-              <w:t>7</w:t>
-            </w:r>
-          </w:p>
-          <w:p>
-            <w:r>
-              <w:t>[</w:t>
-            </w:r>
-            <w:r>
-              <w:t>97</w:t>
-            </w:r>
-            <w:r>
-              <w:t>,</w:t>
-            </w:r>
-            <w:r>
-              <w:t>146</w:t>
-            </w:r>
-            <w:r>
-              <w:t>]</w:t>
-            </w:r>
-          </w:p>
-          <w:p>
-            <w:r>
-              <w:t>L=</w:t>
-            </w:r>
-            <w:r>
-              <w:t>13</w:t>
-            </w:r>
-            <w:r>
-              <w:t xml:space="preserve"> H=</w:t>
-            </w:r>
-            <w:r>
-              <w:t>12</w:t>
-            </w:r>
-          </w:p>
-        </w:tc>
-        <w:tc>
-          <w:tcPr>
-            <w:tcW w:w="1511" w:type="dxa"/>
-          </w:tcPr>
-          <w:p/>
-        </w:tc>
-        <w:tc>
-          <w:tcPr>
-            <w:tcW w:w="1511" w:type="dxa"/>
-          </w:tcPr>
-          <w:p>
-            <w:r>
-              <w:t>11</w:t>
-            </w:r>
-          </w:p>
-          <w:p>
-            <w:r>
-              <w:t>[</w:t>
-            </w:r>
-            <w:r>
-              <w:t>142</w:t>
-            </w:r>
-            <w:r>
-              <w:t>,</w:t>
-            </w:r>
-            <w:r>
-              <w:t>147</w:t>
-            </w:r>
-            <w:r>
-              <w:t>]</w:t>
-            </w:r>
-          </w:p>
-          <w:p>
-            <w:r>
-              <w:t>L=</w:t>
-            </w:r>
-            <w:r>
-              <w:t>13</w:t>
-            </w:r>
-            <w:r>
-              <w:t xml:space="preserve"> H=</w:t>
-            </w:r>
-            <w:r>
-              <w:t>12</w:t>
+          <w:p>
+            <w:r>
+              <w:t>[142,147]</w:t>
+            </w:r>
+          </w:p>
+          <w:p>
+            <w:r>
+              <w:t>L=13 H=12</w:t>
             </w:r>
           </w:p>
         </w:tc>
@@ -1410,74 +1187,32 @@
           </w:p>
           <w:p>
             <w:r>
-              <w:t>[</w:t>
-            </w:r>
-            <w:r>
-              <w:t>120</w:t>
-            </w:r>
-            <w:r>
-              <w:t>,</w:t>
-            </w:r>
-            <w:r>
-              <w:t>168</w:t>
-            </w:r>
-            <w:r>
-              <w:t>]</w:t>
-            </w:r>
-          </w:p>
-          <w:p>
-            <w:r>
-              <w:t>L=</w:t>
-            </w:r>
+              <w:t>[120,168]</w:t>
+            </w:r>
+          </w:p>
+          <w:p>
+            <w:r>
+              <w:t>L=12 H=11</w:t>
+            </w:r>
+          </w:p>
+        </w:tc>
+        <w:tc>
+          <w:tcPr>
+            <w:tcW w:w="1511" w:type="dxa"/>
+          </w:tcPr>
+          <w:p>
             <w:r>
               <w:t>12</w:t>
             </w:r>
-            <w:r>
-              <w:t xml:space="preserve"> H=</w:t>
-            </w:r>
-            <w:r>
-              <w:t>11</w:t>
-            </w:r>
-          </w:p>
-        </w:tc>
-        <w:tc>
-          <w:tcPr>
-            <w:tcW w:w="1511" w:type="dxa"/>
-          </w:tcPr>
-          <w:p>
-            <w:r>
-              <w:t>12</w:t>
-            </w:r>
-          </w:p>
-          <w:p>
-            <w:r>
-              <w:t>[</w:t>
-            </w:r>
-            <w:r>
-              <w:t>142</w:t>
-            </w:r>
-            <w:r>
-              <w:t>,</w:t>
-            </w:r>
-            <w:r>
-              <w:t>166</w:t>
-            </w:r>
-            <w:r>
-              <w:t>]</w:t>
-            </w:r>
-          </w:p>
-          <w:p>
-            <w:r>
-              <w:t>L=</w:t>
-            </w:r>
-            <w:r>
-              <w:t>12</w:t>
-            </w:r>
-            <w:r>
-              <w:t xml:space="preserve"> H=</w:t>
-            </w:r>
-            <w:r>
-              <w:t>12</w:t>
+          </w:p>
+          <w:p>
+            <w:r>
+              <w:t>[142,166]</w:t>
+            </w:r>
+          </w:p>
+          <w:p>
+            <w:r>
+              <w:t>L=12 H=12</w:t>
             </w:r>
           </w:p>
         </w:tc>
@@ -2112,16 +1847,7 @@
       </w:r>
       <w:proofErr w:type="spellEnd"/>
       <w:r>
-        <w:t> : valeur y</w:t>
-      </w:r>
-      <w:r>
-        <w:t xml:space="preserve"> pour chaque case </w:t>
-      </w:r>
-      <w:r>
-        <w:t xml:space="preserve">ci-dessus </w:t>
-      </w:r>
-      <w:r>
-        <w:t>(constante)</w:t>
+        <w:t> : valeur y pour chaque case ci-dessus (constante)</w:t>
       </w:r>
       <w:r>
         <w:br/>
@@ -2132,16 +1858,7 @@
       </w:r>
       <w:proofErr w:type="spellEnd"/>
       <w:r>
-        <w:t> : valeur L</w:t>
-      </w:r>
-      <w:r>
-        <w:t xml:space="preserve"> pour chaque case </w:t>
-      </w:r>
-      <w:r>
-        <w:t xml:space="preserve">ci-dessus </w:t>
-      </w:r>
-      <w:r>
-        <w:t>(constante)</w:t>
+        <w:t> : valeur L pour chaque case ci-dessus (constante)</w:t>
       </w:r>
       <w:r>
         <w:br/>
@@ -2158,16 +1875,7 @@
         <w:t xml:space="preserve"> </w:t>
       </w:r>
       <w:r>
-        <w:t>valeur H</w:t>
-      </w:r>
-      <w:r>
-        <w:t xml:space="preserve"> pour chaque case </w:t>
-      </w:r>
-      <w:r>
-        <w:t xml:space="preserve">ci-dessus </w:t>
-      </w:r>
-      <w:r>
-        <w:t>(constante)</w:t>
+        <w:t>valeur H pour chaque case ci-dessus (constante)</w:t>
       </w:r>
     </w:p>
     <w:p>
@@ -2540,14 +2248,1324 @@
       </w:r>
     </w:p>
     <w:p>
+      <w:pPr>
+        <w:rPr>
+          <w:b/>
+          <w:u w:val="single"/>
+        </w:rPr>
+      </w:pPr>
+      <w:r>
+        <w:br/>
+      </w:r>
+      <w:r>
+        <w:rPr>
+          <w:b/>
+          <w:u w:val="single"/>
+        </w:rPr>
+        <w:t>Classe Mario :</w:t>
+      </w:r>
+    </w:p>
+    <w:p>
+      <w:pPr>
+        <w:rPr>
+          <w:b/>
+          <w:u w:val="single"/>
+        </w:rPr>
+      </w:pPr>
+    </w:p>
+    <w:tbl>
+      <w:tblPr>
+        <w:tblStyle w:val="Grilledutableau"/>
+        <w:tblW w:w="0" w:type="auto"/>
+        <w:tblLook w:val="04A0" w:firstRow="1" w:lastRow="0" w:firstColumn="1" w:lastColumn="0" w:noHBand="0" w:noVBand="1"/>
+      </w:tblPr>
+      <w:tblGrid>
+        <w:gridCol w:w="1294"/>
+        <w:gridCol w:w="1294"/>
+        <w:gridCol w:w="1294"/>
+        <w:gridCol w:w="1295"/>
+        <w:gridCol w:w="1295"/>
+        <w:gridCol w:w="1295"/>
+        <w:gridCol w:w="1295"/>
+      </w:tblGrid>
+      <w:tr>
+        <w:tc>
+          <w:tcPr>
+            <w:tcW w:w="1294" w:type="dxa"/>
+            <w:shd w:val="clear" w:color="auto" w:fill="9CC2E5" w:themeFill="accent1" w:themeFillTint="99"/>
+          </w:tcPr>
+          <w:p>
+            <w:r>
+              <w:t>Saut</w:t>
+            </w:r>
+          </w:p>
+        </w:tc>
+        <w:tc>
+          <w:tcPr>
+            <w:tcW w:w="1294" w:type="dxa"/>
+            <w:shd w:val="clear" w:color="auto" w:fill="70AD47" w:themeFill="accent6"/>
+          </w:tcPr>
+          <w:p>
+            <w:r>
+              <w:t>Grue</w:t>
+            </w:r>
+          </w:p>
+        </w:tc>
+        <w:tc>
+          <w:tcPr>
+            <w:tcW w:w="1294" w:type="dxa"/>
+            <w:shd w:val="clear" w:color="auto" w:fill="3B3838" w:themeFill="background2" w:themeFillShade="40"/>
+          </w:tcPr>
+          <w:p>
+            <w:r>
+              <w:t>Chute</w:t>
+            </w:r>
+          </w:p>
+        </w:tc>
+        <w:tc>
+          <w:tcPr>
+            <w:tcW w:w="1295" w:type="dxa"/>
+            <w:shd w:val="clear" w:color="auto" w:fill="FFFF00"/>
+          </w:tcPr>
+          <w:p>
+            <w:proofErr w:type="spellStart"/>
+            <w:r>
+              <w:t>Safe</w:t>
+            </w:r>
+            <w:proofErr w:type="spellEnd"/>
+            <w:r>
+              <w:t xml:space="preserve"> zone</w:t>
+            </w:r>
+          </w:p>
+        </w:tc>
+        <w:tc>
+          <w:tcPr>
+            <w:tcW w:w="1295" w:type="dxa"/>
+            <w:shd w:val="clear" w:color="auto" w:fill="DEEAF6" w:themeFill="accent1" w:themeFillTint="33"/>
+          </w:tcPr>
+          <w:p>
+            <w:r>
+              <w:t>Chemin</w:t>
+            </w:r>
+          </w:p>
+        </w:tc>
+        <w:tc>
+          <w:tcPr>
+            <w:tcW w:w="1295" w:type="dxa"/>
+          </w:tcPr>
+          <w:p/>
+        </w:tc>
+        <w:tc>
+          <w:tcPr>
+            <w:tcW w:w="1295" w:type="dxa"/>
+            <w:shd w:val="clear" w:color="auto" w:fill="92D050"/>
+          </w:tcPr>
+          <w:p>
+            <w:r>
+              <w:t>21</w:t>
+            </w:r>
+          </w:p>
+        </w:tc>
+      </w:tr>
+      <w:tr>
+        <w:tc>
+          <w:tcPr>
+            <w:tcW w:w="1294" w:type="dxa"/>
+          </w:tcPr>
+          <w:p/>
+        </w:tc>
+        <w:tc>
+          <w:tcPr>
+            <w:tcW w:w="1294" w:type="dxa"/>
+          </w:tcPr>
+          <w:p/>
+        </w:tc>
+        <w:tc>
+          <w:tcPr>
+            <w:tcW w:w="1294" w:type="dxa"/>
+          </w:tcPr>
+          <w:p/>
+        </w:tc>
+        <w:tc>
+          <w:tcPr>
+            <w:tcW w:w="1295" w:type="dxa"/>
+          </w:tcPr>
+          <w:p/>
+        </w:tc>
+        <w:tc>
+          <w:tcPr>
+            <w:tcW w:w="1295" w:type="dxa"/>
+          </w:tcPr>
+          <w:p/>
+        </w:tc>
+        <w:tc>
+          <w:tcPr>
+            <w:tcW w:w="1295" w:type="dxa"/>
+            <w:shd w:val="clear" w:color="auto" w:fill="92D050"/>
+          </w:tcPr>
+          <w:p>
+            <w:r>
+              <w:t>22</w:t>
+            </w:r>
+          </w:p>
+        </w:tc>
+        <w:tc>
+          <w:tcPr>
+            <w:tcW w:w="1295" w:type="dxa"/>
+          </w:tcPr>
+          <w:p/>
+        </w:tc>
+      </w:tr>
+      <w:tr>
+        <w:tc>
+          <w:tcPr>
+            <w:tcW w:w="1294" w:type="dxa"/>
+            <w:shd w:val="clear" w:color="auto" w:fill="DEEAF6" w:themeFill="accent1" w:themeFillTint="33"/>
+          </w:tcPr>
+          <w:p>
+            <w:r>
+              <w:t>12-&gt;</w:t>
+            </w:r>
+          </w:p>
+        </w:tc>
+        <w:tc>
+          <w:tcPr>
+            <w:tcW w:w="1294" w:type="dxa"/>
+          </w:tcPr>
+          <w:p>
+            <w:r>
+              <w:t>-&gt;</w:t>
+            </w:r>
+          </w:p>
+        </w:tc>
+        <w:tc>
+          <w:tcPr>
+            <w:tcW w:w="1294" w:type="dxa"/>
+            <w:shd w:val="clear" w:color="auto" w:fill="DEEAF6" w:themeFill="accent1" w:themeFillTint="33"/>
+          </w:tcPr>
+          <w:p>
+            <w:r>
+              <w:t>13 -&gt;</w:t>
+            </w:r>
+          </w:p>
+        </w:tc>
+        <w:tc>
+          <w:tcPr>
+            <w:tcW w:w="1295" w:type="dxa"/>
+          </w:tcPr>
+          <w:p>
+            <w:r>
+              <w:t>-&gt;</w:t>
+            </w:r>
+          </w:p>
+        </w:tc>
+        <w:tc>
+          <w:tcPr>
+            <w:tcW w:w="1295" w:type="dxa"/>
+            <w:shd w:val="clear" w:color="auto" w:fill="DEEAF6" w:themeFill="accent1" w:themeFillTint="33"/>
+          </w:tcPr>
+          <w:p>
+            <w:r>
+              <w:t>14 ^ -&gt;</w:t>
+            </w:r>
+          </w:p>
+        </w:tc>
+        <w:tc>
+          <w:tcPr>
+            <w:tcW w:w="1295" w:type="dxa"/>
+          </w:tcPr>
+          <w:p/>
+        </w:tc>
+        <w:tc>
+          <w:tcPr>
+            <w:tcW w:w="1295" w:type="dxa"/>
+            <w:shd w:val="clear" w:color="auto" w:fill="92D050"/>
+          </w:tcPr>
+          <w:p>
+            <w:r>
+              <w:t>23</w:t>
+            </w:r>
+          </w:p>
+        </w:tc>
+      </w:tr>
+      <w:tr>
+        <w:tc>
+          <w:tcPr>
+            <w:tcW w:w="1294" w:type="dxa"/>
+            <w:shd w:val="clear" w:color="auto" w:fill="DEEAF6" w:themeFill="accent1" w:themeFillTint="33"/>
+          </w:tcPr>
+          <w:p>
+            <w:r>
+              <w:t>^11</w:t>
+            </w:r>
+          </w:p>
+        </w:tc>
+        <w:tc>
+          <w:tcPr>
+            <w:tcW w:w="1294" w:type="dxa"/>
+          </w:tcPr>
+          <w:p/>
+        </w:tc>
+        <w:tc>
+          <w:tcPr>
+            <w:tcW w:w="1294" w:type="dxa"/>
+          </w:tcPr>
+          <w:p/>
+        </w:tc>
+        <w:tc>
+          <w:tcPr>
+            <w:tcW w:w="1295" w:type="dxa"/>
+          </w:tcPr>
+          <w:p/>
+        </w:tc>
+        <w:tc>
+          <w:tcPr>
+            <w:tcW w:w="1295" w:type="dxa"/>
+          </w:tcPr>
+          <w:p/>
+        </w:tc>
+        <w:tc>
+          <w:tcPr>
+            <w:tcW w:w="1295" w:type="dxa"/>
+            <w:shd w:val="clear" w:color="auto" w:fill="222A35" w:themeFill="text2" w:themeFillShade="80"/>
+          </w:tcPr>
+          <w:p>
+            <w:r>
+              <w:t>15</w:t>
+            </w:r>
+          </w:p>
+        </w:tc>
+        <w:tc>
+          <w:tcPr>
+            <w:tcW w:w="1295" w:type="dxa"/>
+          </w:tcPr>
+          <w:p/>
+        </w:tc>
+      </w:tr>
+      <w:tr>
+        <w:tc>
+          <w:tcPr>
+            <w:tcW w:w="1294" w:type="dxa"/>
+            <w:shd w:val="clear" w:color="auto" w:fill="FFFF00"/>
+          </w:tcPr>
+          <w:p>
+            <w:r>
+              <w:t>^10</w:t>
+            </w:r>
+          </w:p>
+        </w:tc>
+        <w:tc>
+          <w:tcPr>
+            <w:tcW w:w="1294" w:type="dxa"/>
+          </w:tcPr>
+          <w:p/>
+        </w:tc>
+        <w:tc>
+          <w:tcPr>
+            <w:tcW w:w="1294" w:type="dxa"/>
+            <w:shd w:val="clear" w:color="auto" w:fill="9CC2E5" w:themeFill="accent1" w:themeFillTint="99"/>
+          </w:tcPr>
+          <w:p>
+            <w:r>
+              <w:t>20</w:t>
+            </w:r>
+          </w:p>
+        </w:tc>
+        <w:tc>
+          <w:tcPr>
+            <w:tcW w:w="1295" w:type="dxa"/>
+            <w:shd w:val="clear" w:color="auto" w:fill="9CC2E5" w:themeFill="accent1" w:themeFillTint="99"/>
+          </w:tcPr>
+          <w:p>
+            <w:r>
+              <w:t>19</w:t>
+            </w:r>
+          </w:p>
+        </w:tc>
+        <w:tc>
+          <w:tcPr>
+            <w:tcW w:w="1295" w:type="dxa"/>
+          </w:tcPr>
+          <w:p/>
+        </w:tc>
+        <w:tc>
+          <w:tcPr>
+            <w:tcW w:w="1295" w:type="dxa"/>
+            <w:shd w:val="clear" w:color="auto" w:fill="222A35" w:themeFill="text2" w:themeFillShade="80"/>
+          </w:tcPr>
+          <w:p>
+            <w:r>
+              <w:t>16</w:t>
+            </w:r>
+          </w:p>
+        </w:tc>
+        <w:tc>
+          <w:tcPr>
+            <w:tcW w:w="1295" w:type="dxa"/>
+          </w:tcPr>
+          <w:p/>
+        </w:tc>
+      </w:tr>
+      <w:tr>
+        <w:tc>
+          <w:tcPr>
+            <w:tcW w:w="1294" w:type="dxa"/>
+            <w:shd w:val="clear" w:color="auto" w:fill="DEEAF6" w:themeFill="accent1" w:themeFillTint="33"/>
+          </w:tcPr>
+          <w:p>
+            <w:r>
+              <w:t>^9</w:t>
+            </w:r>
+          </w:p>
+        </w:tc>
+        <w:tc>
+          <w:tcPr>
+            <w:tcW w:w="1294" w:type="dxa"/>
+            <w:shd w:val="clear" w:color="auto" w:fill="DEEAF6" w:themeFill="accent1" w:themeFillTint="33"/>
+          </w:tcPr>
+          <w:p>
+            <w:r>
+              <w:t>&lt;- 8</w:t>
+            </w:r>
+          </w:p>
+        </w:tc>
+        <w:tc>
+          <w:tcPr>
+            <w:tcW w:w="1294" w:type="dxa"/>
+            <w:shd w:val="clear" w:color="auto" w:fill="DEEAF6" w:themeFill="accent1" w:themeFillTint="33"/>
+          </w:tcPr>
+          <w:p>
+            <w:r>
+              <w:t>&lt;- 7</w:t>
+            </w:r>
+          </w:p>
+        </w:tc>
+        <w:tc>
+          <w:tcPr>
+            <w:tcW w:w="1295" w:type="dxa"/>
+            <w:shd w:val="clear" w:color="auto" w:fill="DEEAF6" w:themeFill="accent1" w:themeFillTint="33"/>
+          </w:tcPr>
+          <w:p>
+            <w:r>
+              <w:t>&lt;- 6</w:t>
+            </w:r>
+          </w:p>
+        </w:tc>
+        <w:tc>
+          <w:tcPr>
+            <w:tcW w:w="1295" w:type="dxa"/>
+            <w:shd w:val="clear" w:color="auto" w:fill="DEEAF6" w:themeFill="accent1" w:themeFillTint="33"/>
+          </w:tcPr>
+          <w:p>
+            <w:r>
+              <w:t>&lt;-</w:t>
+            </w:r>
+            <w:r>
+              <w:t>5</w:t>
+            </w:r>
+          </w:p>
+        </w:tc>
+        <w:tc>
+          <w:tcPr>
+            <w:tcW w:w="1295" w:type="dxa"/>
+          </w:tcPr>
+          <w:p/>
+        </w:tc>
+        <w:tc>
+          <w:tcPr>
+            <w:tcW w:w="1295" w:type="dxa"/>
+          </w:tcPr>
+          <w:p/>
+        </w:tc>
+      </w:tr>
+      <w:tr>
+        <w:tc>
+          <w:tcPr>
+            <w:tcW w:w="1294" w:type="dxa"/>
+            <w:shd w:val="clear" w:color="auto" w:fill="9CC2E5" w:themeFill="accent1" w:themeFillTint="99"/>
+          </w:tcPr>
+          <w:p>
+            <w:r>
+              <w:t>17</w:t>
+            </w:r>
+          </w:p>
+        </w:tc>
+        <w:tc>
+          <w:tcPr>
+            <w:tcW w:w="1294" w:type="dxa"/>
+          </w:tcPr>
+          <w:p/>
+        </w:tc>
+        <w:tc>
+          <w:tcPr>
+            <w:tcW w:w="1294" w:type="dxa"/>
+          </w:tcPr>
+          <w:p/>
+        </w:tc>
+        <w:tc>
+          <w:tcPr>
+            <w:tcW w:w="1295" w:type="dxa"/>
+            <w:shd w:val="clear" w:color="auto" w:fill="9CC2E5" w:themeFill="accent1" w:themeFillTint="99"/>
+          </w:tcPr>
+          <w:p>
+            <w:r>
+              <w:t>18</w:t>
+            </w:r>
+          </w:p>
+        </w:tc>
+        <w:tc>
+          <w:tcPr>
+            <w:tcW w:w="1295" w:type="dxa"/>
+          </w:tcPr>
+          <w:p>
+            <w:r>
+              <w:t>^</w:t>
+            </w:r>
+          </w:p>
+        </w:tc>
+        <w:tc>
+          <w:tcPr>
+            <w:tcW w:w="1295" w:type="dxa"/>
+          </w:tcPr>
+          <w:p/>
+        </w:tc>
+        <w:tc>
+          <w:tcPr>
+            <w:tcW w:w="1295" w:type="dxa"/>
+          </w:tcPr>
+          <w:p/>
+        </w:tc>
+      </w:tr>
+      <w:tr>
+        <w:tc>
+          <w:tcPr>
+            <w:tcW w:w="1294" w:type="dxa"/>
+            <w:shd w:val="clear" w:color="auto" w:fill="DEEAF6" w:themeFill="accent1" w:themeFillTint="33"/>
+          </w:tcPr>
+          <w:p>
+            <w:r>
+              <w:t>0 -&gt;</w:t>
+            </w:r>
+          </w:p>
+        </w:tc>
+        <w:tc>
+          <w:tcPr>
+            <w:tcW w:w="1294" w:type="dxa"/>
+            <w:shd w:val="clear" w:color="auto" w:fill="DEEAF6" w:themeFill="accent1" w:themeFillTint="33"/>
+          </w:tcPr>
+          <w:p>
+            <w:r>
+              <w:t>1 -&gt;</w:t>
+            </w:r>
+          </w:p>
+        </w:tc>
+        <w:tc>
+          <w:tcPr>
+            <w:tcW w:w="1294" w:type="dxa"/>
+            <w:shd w:val="clear" w:color="auto" w:fill="DEEAF6" w:themeFill="accent1" w:themeFillTint="33"/>
+          </w:tcPr>
+          <w:p>
+            <w:r>
+              <w:t>2 -&gt;</w:t>
+            </w:r>
+          </w:p>
+        </w:tc>
+        <w:tc>
+          <w:tcPr>
+            <w:tcW w:w="1295" w:type="dxa"/>
+            <w:shd w:val="clear" w:color="auto" w:fill="DEEAF6" w:themeFill="accent1" w:themeFillTint="33"/>
+          </w:tcPr>
+          <w:p>
+            <w:r>
+              <w:t>3 -&gt;</w:t>
+            </w:r>
+          </w:p>
+        </w:tc>
+        <w:tc>
+          <w:tcPr>
+            <w:tcW w:w="1295" w:type="dxa"/>
+            <w:shd w:val="clear" w:color="auto" w:fill="DEEAF6" w:themeFill="accent1" w:themeFillTint="33"/>
+          </w:tcPr>
+          <w:p>
+            <w:r>
+              <w:t>^</w:t>
+            </w:r>
+            <w:r>
+              <w:t>4</w:t>
+            </w:r>
+          </w:p>
+        </w:tc>
+        <w:tc>
+          <w:tcPr>
+            <w:tcW w:w="1295" w:type="dxa"/>
+          </w:tcPr>
+          <w:p/>
+        </w:tc>
+        <w:tc>
+          <w:tcPr>
+            <w:tcW w:w="1295" w:type="dxa"/>
+          </w:tcPr>
+          <w:p/>
+        </w:tc>
+      </w:tr>
+    </w:tbl>
+    <w:p/>
+    <w:p>
+      <w:r>
+        <w:br w:type="page"/>
+      </w:r>
+    </w:p>
+    <w:p>
+      <w:pPr>
+        <w:rPr>
+          <w:lang w:val="en-US"/>
+        </w:rPr>
+      </w:pPr>
+      <w:proofErr w:type="spellStart"/>
+      <w:r>
+        <w:rPr>
+          <w:lang w:val="en-US"/>
+        </w:rPr>
+        <w:lastRenderedPageBreak/>
+        <w:t>MarioX</w:t>
+      </w:r>
+      <w:proofErr w:type="spellEnd"/>
+      <w:r>
+        <w:rPr>
+          <w:lang w:val="en-US"/>
+        </w:rPr>
+        <w:t>=[</w:t>
+      </w:r>
+      <w:r>
+        <w:rPr>
+          <w:lang w:val="en-US"/>
+        </w:rPr>
+        <w:t>25</w:t>
+      </w:r>
+      <w:r>
+        <w:rPr>
+          <w:lang w:val="en-US"/>
+        </w:rPr>
+        <w:t>,69,106,</w:t>
+      </w:r>
+      <w:r>
+        <w:rPr>
+          <w:lang w:val="en-US"/>
+        </w:rPr>
+        <w:t>1</w:t>
+      </w:r>
+      <w:r>
+        <w:rPr>
+          <w:lang w:val="en-US"/>
+        </w:rPr>
+        <w:t>46,181,</w:t>
+      </w:r>
+      <w:r>
+        <w:rPr>
+          <w:lang w:val="en-US"/>
+        </w:rPr>
+        <w:br/>
+      </w:r>
+      <w:r>
+        <w:rPr>
+          <w:lang w:val="en-US"/>
+        </w:rPr>
+        <w:t>178,146,106,</w:t>
+      </w:r>
+      <w:r>
+        <w:rPr>
+          <w:lang w:val="en-US"/>
+        </w:rPr>
+        <w:t>67,26,26,</w:t>
+      </w:r>
+      <w:r>
+        <w:rPr>
+          <w:lang w:val="en-US"/>
+        </w:rPr>
+        <w:br/>
+        <w:t>23,33,90,130,</w:t>
+      </w:r>
+      <w:r>
+        <w:rPr>
+          <w:lang w:val="en-US"/>
+        </w:rPr>
+        <w:br/>
+      </w:r>
+      <w:r>
+        <w:rPr>
+          <w:lang w:val="en-US"/>
+        </w:rPr>
+        <w:t>191,</w:t>
+      </w:r>
+      <w:r>
+        <w:rPr>
+          <w:lang w:val="en-US"/>
+        </w:rPr>
+        <w:t>177,194,</w:t>
+      </w:r>
+      <w:r>
+        <w:rPr>
+          <w:lang w:val="en-US"/>
+        </w:rPr>
+        <w:br/>
+        <w:t>158,</w:t>
+      </w:r>
+      <w:r>
+        <w:rPr>
+          <w:lang w:val="en-US"/>
+        </w:rPr>
+        <w:t>196,</w:t>
+      </w:r>
+      <w:r>
+        <w:rPr>
+          <w:lang w:val="en-US"/>
+        </w:rPr>
+        <w:t>222</w:t>
+      </w:r>
+      <w:r>
+        <w:rPr>
+          <w:lang w:val="en-US"/>
+        </w:rPr>
+        <w:t>,</w:t>
+      </w:r>
+      <w:r>
+        <w:rPr>
+          <w:lang w:val="en-US"/>
+        </w:rPr>
+        <w:br/>
+        <w:t>27,</w:t>
+      </w:r>
+      <w:r>
+        <w:rPr>
+          <w:lang w:val="en-US"/>
+        </w:rPr>
+        <w:t>145,</w:t>
+      </w:r>
+      <w:r>
+        <w:rPr>
+          <w:lang w:val="en-US"/>
+        </w:rPr>
+        <w:t>146,</w:t>
+      </w:r>
+      <w:r>
+        <w:rPr>
+          <w:lang w:val="en-US"/>
+        </w:rPr>
+        <w:t>107</w:t>
+      </w:r>
+      <w:r>
+        <w:rPr>
+          <w:lang w:val="en-US"/>
+        </w:rPr>
+        <w:t>]</w:t>
+      </w:r>
+      <w:r>
+        <w:rPr>
+          <w:lang w:val="en-US"/>
+        </w:rPr>
+        <w:br/>
+      </w:r>
+      <w:proofErr w:type="spellStart"/>
+      <w:r>
+        <w:rPr>
+          <w:lang w:val="en-US"/>
+        </w:rPr>
+        <w:t>MarioY</w:t>
+      </w:r>
+      <w:proofErr w:type="spellEnd"/>
+      <w:r>
+        <w:rPr>
+          <w:lang w:val="en-US"/>
+        </w:rPr>
+        <w:t>=[</w:t>
+      </w:r>
+      <w:r>
+        <w:rPr>
+          <w:lang w:val="en-US"/>
+        </w:rPr>
+        <w:t>309,305,302,299,294,</w:t>
+      </w:r>
+      <w:r>
+        <w:rPr>
+          <w:lang w:val="en-US"/>
+        </w:rPr>
+        <w:br/>
+      </w:r>
+      <w:r>
+        <w:rPr>
+          <w:lang w:val="en-US"/>
+        </w:rPr>
+        <w:t>246,242,240,</w:t>
+      </w:r>
+      <w:r>
+        <w:rPr>
+          <w:lang w:val="en-US"/>
+        </w:rPr>
+        <w:t>234,233,210,</w:t>
+      </w:r>
+      <w:r>
+        <w:rPr>
+          <w:lang w:val="en-US"/>
+        </w:rPr>
+        <w:br/>
+        <w:t>158,118,120,117,</w:t>
+      </w:r>
+      <w:r>
+        <w:rPr>
+          <w:lang w:val="en-US"/>
+        </w:rPr>
+        <w:br/>
+      </w:r>
+      <w:r>
+        <w:rPr>
+          <w:lang w:val="en-US"/>
+        </w:rPr>
+        <w:t>115,</w:t>
+      </w:r>
+      <w:r>
+        <w:rPr>
+          <w:lang w:val="en-US"/>
+        </w:rPr>
+        <w:t>131,161,</w:t>
+      </w:r>
+      <w:r>
+        <w:rPr>
+          <w:lang w:val="en-US"/>
+        </w:rPr>
+        <w:br/>
+        <w:t>95,</w:t>
+      </w:r>
+      <w:r>
+        <w:rPr>
+          <w:lang w:val="en-US"/>
+        </w:rPr>
+        <w:t>50,</w:t>
+      </w:r>
+      <w:r>
+        <w:rPr>
+          <w:lang w:val="en-US"/>
+        </w:rPr>
+        <w:t>159</w:t>
+      </w:r>
+      <w:r>
+        <w:rPr>
+          <w:lang w:val="en-US"/>
+        </w:rPr>
+        <w:t>,</w:t>
+      </w:r>
+      <w:r>
+        <w:rPr>
+          <w:lang w:val="en-US"/>
+        </w:rPr>
+        <w:br/>
+        <w:t>285,</w:t>
+      </w:r>
+      <w:r>
+        <w:rPr>
+          <w:lang w:val="en-US"/>
+        </w:rPr>
+        <w:t>275,</w:t>
+      </w:r>
+      <w:r>
+        <w:rPr>
+          <w:lang w:val="en-US"/>
+        </w:rPr>
+        <w:t>219,</w:t>
+      </w:r>
+      <w:r>
+        <w:rPr>
+          <w:lang w:val="en-US"/>
+        </w:rPr>
+        <w:t>216</w:t>
+      </w:r>
+      <w:r>
+        <w:rPr>
+          <w:lang w:val="en-US"/>
+        </w:rPr>
+        <w:t>]</w:t>
+      </w:r>
+      <w:r>
+        <w:rPr>
+          <w:lang w:val="en-US"/>
+        </w:rPr>
+        <w:br/>
+      </w:r>
+      <w:proofErr w:type="spellStart"/>
+      <w:r>
+        <w:rPr>
+          <w:lang w:val="en-US"/>
+        </w:rPr>
+        <w:t>MarioL</w:t>
+      </w:r>
+      <w:proofErr w:type="spellEnd"/>
+      <w:r>
+        <w:rPr>
+          <w:lang w:val="en-US"/>
+        </w:rPr>
+        <w:t>=[</w:t>
+      </w:r>
+      <w:r>
+        <w:rPr>
+          <w:lang w:val="en-US"/>
+        </w:rPr>
+        <w:t>22,22,21,20,24,</w:t>
+      </w:r>
+      <w:r>
+        <w:rPr>
+          <w:lang w:val="en-US"/>
+        </w:rPr>
+        <w:br/>
+      </w:r>
+      <w:r>
+        <w:rPr>
+          <w:lang w:val="en-US"/>
+        </w:rPr>
+        <w:t>25,19,22,</w:t>
+      </w:r>
+      <w:r>
+        <w:rPr>
+          <w:lang w:val="en-US"/>
+        </w:rPr>
+        <w:t>21,23,25,</w:t>
+      </w:r>
+      <w:r>
+        <w:rPr>
+          <w:lang w:val="en-US"/>
+        </w:rPr>
+        <w:br/>
+        <w:t>24,29,28,26,</w:t>
+      </w:r>
+      <w:r>
+        <w:rPr>
+          <w:lang w:val="en-US"/>
+        </w:rPr>
+        <w:br/>
+      </w:r>
+      <w:r>
+        <w:rPr>
+          <w:lang w:val="en-US"/>
+        </w:rPr>
+        <w:t>29,</w:t>
+      </w:r>
+      <w:r>
+        <w:rPr>
+          <w:lang w:val="en-US"/>
+        </w:rPr>
+        <w:t>25,28,</w:t>
+      </w:r>
+      <w:r>
+        <w:rPr>
+          <w:lang w:val="en-US"/>
+        </w:rPr>
+        <w:br/>
+        <w:t>27,</w:t>
+      </w:r>
+      <w:r>
+        <w:rPr>
+          <w:lang w:val="en-US"/>
+        </w:rPr>
+        <w:t>33,</w:t>
+      </w:r>
+      <w:r>
+        <w:rPr>
+          <w:lang w:val="en-US"/>
+        </w:rPr>
+        <w:t>23</w:t>
+      </w:r>
+      <w:r>
+        <w:rPr>
+          <w:lang w:val="en-US"/>
+        </w:rPr>
+        <w:t>,</w:t>
+      </w:r>
+      <w:r>
+        <w:rPr>
+          <w:lang w:val="en-US"/>
+        </w:rPr>
+        <w:br/>
+        <w:t>23,</w:t>
+      </w:r>
+      <w:r>
+        <w:rPr>
+          <w:lang w:val="en-US"/>
+        </w:rPr>
+        <w:t>23,</w:t>
+      </w:r>
+      <w:r>
+        <w:rPr>
+          <w:lang w:val="en-US"/>
+        </w:rPr>
+        <w:t>22,</w:t>
+      </w:r>
+      <w:r>
+        <w:rPr>
+          <w:lang w:val="en-US"/>
+        </w:rPr>
+        <w:t>21</w:t>
+      </w:r>
+      <w:r>
+        <w:rPr>
+          <w:lang w:val="en-US"/>
+        </w:rPr>
+        <w:t>]</w:t>
+      </w:r>
+      <w:r>
+        <w:rPr>
+          <w:lang w:val="en-US"/>
+        </w:rPr>
+        <w:br/>
+      </w:r>
+      <w:proofErr w:type="spellStart"/>
+      <w:r>
+        <w:rPr>
+          <w:lang w:val="en-US"/>
+        </w:rPr>
+        <w:t>MarioH</w:t>
+      </w:r>
+      <w:proofErr w:type="spellEnd"/>
+      <w:r>
+        <w:rPr>
+          <w:lang w:val="en-US"/>
+        </w:rPr>
+        <w:t>=[</w:t>
+      </w:r>
+      <w:r>
+        <w:rPr>
+          <w:lang w:val="en-US"/>
+        </w:rPr>
+        <w:t>24,24,24,24,26,</w:t>
+      </w:r>
+      <w:r>
+        <w:rPr>
+          <w:lang w:val="en-US"/>
+        </w:rPr>
+        <w:br/>
+      </w:r>
+      <w:r>
+        <w:rPr>
+          <w:lang w:val="en-US"/>
+        </w:rPr>
+        <w:t>24,25,24,</w:t>
+      </w:r>
+      <w:r>
+        <w:rPr>
+          <w:lang w:val="en-US"/>
+        </w:rPr>
+        <w:t>26,24,25,</w:t>
+      </w:r>
+      <w:r>
+        <w:rPr>
+          <w:lang w:val="en-US"/>
+        </w:rPr>
+        <w:br/>
+        <w:t>26,26,22,26,</w:t>
+      </w:r>
+      <w:r>
+        <w:rPr>
+          <w:lang w:val="en-US"/>
+        </w:rPr>
+        <w:br/>
+      </w:r>
+      <w:r>
+        <w:rPr>
+          <w:lang w:val="en-US"/>
+        </w:rPr>
+        <w:t>24,</w:t>
+      </w:r>
+      <w:r>
+        <w:rPr>
+          <w:lang w:val="en-US"/>
+        </w:rPr>
+        <w:t>24,29,</w:t>
+      </w:r>
+      <w:r>
+        <w:rPr>
+          <w:lang w:val="en-US"/>
+        </w:rPr>
+        <w:br/>
+        <w:t>34</w:t>
+      </w:r>
+      <w:r>
+        <w:rPr>
+          <w:lang w:val="en-US"/>
+        </w:rPr>
+        <w:t>,31,</w:t>
+      </w:r>
+      <w:r>
+        <w:rPr>
+          <w:lang w:val="en-US"/>
+        </w:rPr>
+        <w:t>26</w:t>
+      </w:r>
+      <w:r>
+        <w:rPr>
+          <w:lang w:val="en-US"/>
+        </w:rPr>
+        <w:t>,</w:t>
+      </w:r>
+      <w:r>
+        <w:rPr>
+          <w:lang w:val="en-US"/>
+        </w:rPr>
+        <w:br/>
+        <w:t>22,</w:t>
+      </w:r>
+      <w:r>
+        <w:rPr>
+          <w:lang w:val="en-US"/>
+        </w:rPr>
+        <w:t>23</w:t>
+      </w:r>
+      <w:r>
+        <w:rPr>
+          <w:lang w:val="en-US"/>
+        </w:rPr>
+        <w:t>,</w:t>
+      </w:r>
+      <w:r>
+        <w:rPr>
+          <w:lang w:val="en-US"/>
+        </w:rPr>
+        <w:t>23,</w:t>
+      </w:r>
+      <w:r>
+        <w:rPr>
+          <w:lang w:val="en-US"/>
+        </w:rPr>
+        <w:t>22</w:t>
+      </w:r>
+      <w:r>
+        <w:rPr>
+          <w:lang w:val="en-US"/>
+        </w:rPr>
+        <w:t>]</w:t>
+      </w:r>
+    </w:p>
+    <w:p>
+      <w:pPr>
+        <w:rPr>
+          <w:lang w:val="en-US"/>
+        </w:rPr>
+      </w:pPr>
+      <w:r>
+        <w:rPr>
+          <w:lang w:val="en-US"/>
+        </w:rPr>
+        <w:t>Coeur</w:t>
+      </w:r>
+      <w:proofErr w:type="gramStart"/>
+      <w:r>
+        <w:rPr>
+          <w:lang w:val="en-US"/>
+        </w:rPr>
+        <w:t>=[</w:t>
+      </w:r>
+      <w:proofErr w:type="gramEnd"/>
+      <w:r>
+        <w:rPr>
+          <w:lang w:val="en-US"/>
+        </w:rPr>
+        <w:t>20,38,6,7]</w:t>
+      </w:r>
+      <w:r>
+        <w:rPr>
+          <w:lang w:val="en-US"/>
+        </w:rPr>
+        <w:br/>
+        <w:t>Coeur2= [26,31,10,9]</w:t>
+      </w:r>
+      <w:r>
+        <w:rPr>
+          <w:lang w:val="en-US"/>
+        </w:rPr>
+        <w:br/>
+      </w:r>
+    </w:p>
+    <w:p>
+      <w:pPr>
+        <w:rPr>
+          <w:b/>
+        </w:rPr>
+      </w:pPr>
+      <w:r>
+        <w:rPr>
+          <w:b/>
+        </w:rPr>
+        <w:t>Touche directionnelles et effets sur le déplacement:</w:t>
+      </w:r>
+    </w:p>
+    <w:p>
+      <w:pPr>
+        <w:rPr>
+          <w:b/>
+        </w:rPr>
+      </w:pPr>
+      <w:r>
+        <w:rPr>
+          <w:b/>
+        </w:rPr>
+        <w:t xml:space="preserve">Droite: </w:t>
+      </w:r>
+      <w:r>
+        <w:t>0123 (+1) 6789 (-1) 12,13(+1) 14(chute)</w:t>
+      </w:r>
+      <w:r>
+        <w:rPr>
+          <w:b/>
+        </w:rPr>
+        <w:br/>
+      </w:r>
+      <w:r>
+        <w:rPr>
+          <w:b/>
+        </w:rPr>
+        <w:t xml:space="preserve">Gauche : </w:t>
+      </w:r>
+      <w:r>
+        <w:t>1234 (-1) 5678(+1) 12(levier) 13,14(-1)</w:t>
+      </w:r>
+      <w:r>
+        <w:rPr>
+          <w:b/>
+        </w:rPr>
+        <w:br/>
+        <w:t xml:space="preserve">Haut : </w:t>
+      </w:r>
+      <w:r>
+        <w:t>4,9,10,11(+1)</w:t>
+      </w:r>
+      <w:r>
+        <w:rPr>
+          <w:b/>
+        </w:rPr>
+        <w:br/>
+        <w:t xml:space="preserve">Bas : </w:t>
+      </w:r>
+      <w:r>
+        <w:t>5,10,11,12(-1)</w:t>
+      </w:r>
+      <w:r>
+        <w:rPr>
+          <w:b/>
+        </w:rPr>
+        <w:br/>
+        <w:t>Saut : 0,3,6,7</w:t>
+      </w:r>
+    </w:p>
+    <w:p>
+      <w:r>
+        <w:rPr>
+          <w:b/>
+        </w:rPr>
+        <w:t>Collisions</w:t>
+      </w:r>
+      <w:r>
+        <w:rPr>
+          <w:b/>
+        </w:rPr>
+        <w:br/>
+      </w:r>
+      <w:r>
+        <w:t>Si tab[</w:t>
+      </w:r>
+      <w:proofErr w:type="spellStart"/>
+      <w:r>
+        <w:t>posMario</w:t>
+      </w:r>
+      <w:proofErr w:type="spellEnd"/>
+      <w:r>
+        <w:t>]==</w:t>
+      </w:r>
+      <w:proofErr w:type="spellStart"/>
+      <w:r>
+        <w:t>posBarrel</w:t>
+      </w:r>
+      <w:proofErr w:type="spellEnd"/>
+      <w:r>
+        <w:t xml:space="preserve"> -&gt; collision</w:t>
+      </w:r>
+      <w:r>
+        <w:br/>
+      </w:r>
       <w:bookmarkStart w:id="0" w:name="_GoBack"/>
       <w:bookmarkEnd w:id="0"/>
       <w:r>
+        <w:t xml:space="preserve">var </w:t>
+      </w:r>
+      <w:proofErr w:type="spellStart"/>
+      <w:r>
+        <w:t>collisionBarrel</w:t>
+      </w:r>
+      <w:proofErr w:type="spellEnd"/>
+      <w:r>
+        <w:t>=[29,28,27,26,25,24,23,21,20,19,-1,16,2,6,10];</w:t>
+      </w:r>
+    </w:p>
+    <w:p>
+      <w:r>
+        <w:t xml:space="preserve">Collisions à établir pour quand </w:t>
+      </w:r>
+      <w:proofErr w:type="spellStart"/>
+      <w:r>
+        <w:t>mario</w:t>
+      </w:r>
+      <w:proofErr w:type="spellEnd"/>
+      <w:r>
+        <w:t xml:space="preserve"> se déplace et</w:t>
+      </w:r>
+      <w:r>
+        <w:t xml:space="preserve"> quand les barrels se déplacent </w:t>
+      </w:r>
+      <w:proofErr w:type="gramStart"/>
+      <w:r>
+        <w:t>:</w:t>
+      </w:r>
+      <w:proofErr w:type="gramEnd"/>
+      <w:r>
+        <w:br/>
+        <w:t>Barrel -&gt; Vérifie à chaque fois déplacement</w:t>
+      </w:r>
+      <w:r>
+        <w:br/>
+        <w:t>Mario -&gt; En fonction du déplacement :</w:t>
+      </w:r>
+      <w:r>
+        <w:br/>
+      </w:r>
+      <w:r>
+        <w:tab/>
+        <w:t>Si avance (+1) : test avec case actuelle</w:t>
+      </w:r>
+      <w:r>
+        <w:br/>
+      </w:r>
+      <w:r>
+        <w:tab/>
+        <w:t xml:space="preserve">Si recule (-1) : Doit vérifier la collision avec la case </w:t>
+      </w:r>
+      <w:proofErr w:type="spellStart"/>
+      <w:r>
+        <w:t>précedente</w:t>
+      </w:r>
+      <w:proofErr w:type="spellEnd"/>
+      <w:r>
         <w:br/>
       </w:r>
     </w:p>
     <w:p/>
-    <w:p/>
+    <w:p>
+      <w:pPr>
+        <w:rPr>
+          <w:b/>
+        </w:rPr>
+      </w:pPr>
+      <w:r>
+        <w:rPr>
+          <w:b/>
+        </w:rPr>
+        <w:t>CALENDRIER</w:t>
+      </w:r>
+    </w:p>
     <w:p/>
     <w:p>
       <w:r>
@@ -2598,11 +3616,133 @@
       </w:r>
     </w:p>
     <w:p>
-      <w:r>
-        <w:t xml:space="preserve">17/02 : DK + background </w:t>
+      <w:pPr>
+        <w:rPr>
+          <w:lang w:val="en-US"/>
+        </w:rPr>
+      </w:pPr>
+      <w:r>
+        <w:t>17/02 : DK + b</w:t>
+      </w:r>
+      <w:proofErr w:type="spellStart"/>
+      <w:r>
+        <w:rPr>
+          <w:lang w:val="en-US"/>
+        </w:rPr>
+        <w:t>ack</w:t>
+      </w:r>
+      <w:r>
+        <w:rPr>
+          <w:lang w:val="en-US"/>
+        </w:rPr>
+        <w:t>ground</w:t>
+      </w:r>
+      <w:proofErr w:type="spellEnd"/>
+      <w:r>
+        <w:rPr>
+          <w:lang w:val="en-US"/>
+        </w:rPr>
+        <w:t xml:space="preserve"> </w:t>
       </w:r>
     </w:p>
-    <w:p/>
+    <w:p>
+      <w:pPr>
+        <w:rPr>
+          <w:lang w:val="en-US"/>
+        </w:rPr>
+      </w:pPr>
+      <w:r>
+        <w:rPr>
+          <w:lang w:val="en-US"/>
+        </w:rPr>
+        <w:t>18/</w:t>
+      </w:r>
+      <w:proofErr w:type="gramStart"/>
+      <w:r>
+        <w:rPr>
+          <w:lang w:val="en-US"/>
+        </w:rPr>
+        <w:t>02 :</w:t>
+      </w:r>
+      <w:proofErr w:type="gramEnd"/>
+      <w:r>
+        <w:rPr>
+          <w:lang w:val="en-US"/>
+        </w:rPr>
+        <w:t xml:space="preserve"> Mario </w:t>
+      </w:r>
+      <w:proofErr w:type="spellStart"/>
+      <w:r>
+        <w:rPr>
+          <w:lang w:val="en-US"/>
+        </w:rPr>
+        <w:t>déplacement</w:t>
+      </w:r>
+      <w:proofErr w:type="spellEnd"/>
+    </w:p>
+    <w:p>
+      <w:pPr>
+        <w:rPr>
+          <w:lang w:val="en-US"/>
+        </w:rPr>
+      </w:pPr>
+      <w:r>
+        <w:rPr>
+          <w:lang w:val="en-US"/>
+        </w:rPr>
+        <w:t>20/</w:t>
+      </w:r>
+      <w:proofErr w:type="gramStart"/>
+      <w:r>
+        <w:rPr>
+          <w:lang w:val="en-US"/>
+        </w:rPr>
+        <w:t>02 :</w:t>
+      </w:r>
+      <w:proofErr w:type="gramEnd"/>
+      <w:r>
+        <w:rPr>
+          <w:lang w:val="en-US"/>
+        </w:rPr>
+        <w:t xml:space="preserve"> Mario </w:t>
+      </w:r>
+      <w:proofErr w:type="spellStart"/>
+      <w:r>
+        <w:rPr>
+          <w:lang w:val="en-US"/>
+        </w:rPr>
+        <w:t>déplacement</w:t>
+      </w:r>
+      <w:proofErr w:type="spellEnd"/>
+      <w:r>
+        <w:rPr>
+          <w:lang w:val="en-US"/>
+        </w:rPr>
+        <w:t xml:space="preserve">, </w:t>
+      </w:r>
+      <w:proofErr w:type="spellStart"/>
+      <w:r>
+        <w:rPr>
+          <w:lang w:val="en-US"/>
+        </w:rPr>
+        <w:t>saut</w:t>
+      </w:r>
+      <w:proofErr w:type="spellEnd"/>
+      <w:r>
+        <w:rPr>
+          <w:lang w:val="en-US"/>
+        </w:rPr>
+        <w:t xml:space="preserve"> + collisions </w:t>
+      </w:r>
+      <w:proofErr w:type="spellStart"/>
+      <w:r>
+        <w:rPr>
+          <w:lang w:val="en-US"/>
+        </w:rPr>
+        <w:t>tonneaux</w:t>
+      </w:r>
+      <w:proofErr w:type="spellEnd"/>
+    </w:p>
     <w:sectPr>
       <w:pgSz w:w="11906" w:h="16838"/>
       <w:pgMar w:top="1417" w:right="1417" w:bottom="1417" w:left="1417" w:header="708" w:footer="708" w:gutter="0"/>

</xml_diff>

<commit_message>
Ajout des classes crochet, bouton, grue et obstacle. Ebauche d'animation de victoire/defaite.
</commit_message>
<xml_diff>
--- a/ressources/conception.docx
+++ b/ressources/conception.docx
@@ -13,367 +13,289 @@
         <w:rPr>
           <w:lang w:val="en-US"/>
         </w:rPr>
-        <w:t xml:space="preserve">Idée de conception Game </w:t>
-      </w:r>
-      <w:proofErr w:type="gramStart"/>
-      <w:r>
+        <w:t>Idée de conception Game And Watch Donkey Kong</w:t>
+      </w:r>
+    </w:p>
+    <w:p>
+      <w:pPr>
         <w:rPr>
           <w:lang w:val="en-US"/>
         </w:rPr>
-        <w:t>And</w:t>
-      </w:r>
-      <w:proofErr w:type="gramEnd"/>
-      <w:r>
-        <w:rPr>
-          <w:lang w:val="en-US"/>
-        </w:rPr>
-        <w:t xml:space="preserve"> Watch Donkey Kong</w:t>
+      </w:pPr>
+    </w:p>
+    <w:p>
+      <w:r>
+        <w:t>Diviser les classes par entités, chaque entité dispose de sa feuille de sprite (plus facile pour afficher)</w:t>
+      </w:r>
+    </w:p>
+    <w:p>
+      <w:r>
+        <w:t>-Donkey Kong</w:t>
+      </w:r>
+      <w:r>
+        <w:br/>
+        <w:t>-Tonneaux (+les mains de DK)</w:t>
+      </w:r>
+      <w:r>
+        <w:br/>
+        <w:t>-Mario</w:t>
+      </w:r>
+      <w:r>
+        <w:br/>
+        <w:t>-Barres (grue, obstacles, interrupteur, plateforme de DK)</w:t>
+      </w:r>
+      <w:r>
+        <w:br/>
+        <w:t>-Jeu (score, vie)</w:t>
+      </w:r>
+    </w:p>
+    <w:p/>
+    <w:p>
+      <w:r>
+        <w:t>Différents événements de jeux :</w:t>
+      </w:r>
+    </w:p>
+    <w:p>
+      <w:r>
+        <w:rPr>
+          <w:b/>
+        </w:rPr>
+        <w:t>Mort :</w:t>
+      </w:r>
+      <w:r>
+        <w:br/>
+      </w:r>
+      <w:r>
+        <w:rPr>
+          <w:u w:val="single"/>
+        </w:rPr>
+        <w:t xml:space="preserve">Déclenchement : </w:t>
+      </w:r>
+      <w:r>
+        <w:rPr>
+          <w:u w:val="single"/>
+        </w:rPr>
+        <w:br/>
+      </w:r>
+      <w:r>
+        <w:t>On avance sur un tonneau</w:t>
+      </w:r>
+      <w:r>
+        <w:br/>
+        <w:t>Un tonneau avance sur nous</w:t>
+      </w:r>
+      <w:r>
+        <w:br/>
+        <w:t>On avance dans le vide (2</w:t>
+      </w:r>
+      <w:r>
+        <w:rPr>
+          <w:vertAlign w:val="superscript"/>
+        </w:rPr>
+        <w:t>e</w:t>
+      </w:r>
+      <w:r>
+        <w:t xml:space="preserve"> étage)</w:t>
+      </w:r>
+      <w:r>
+        <w:br/>
+        <w:t>On loupe la grue lors d’un saut (Animation différente)</w:t>
+      </w:r>
+      <w:r>
+        <w:br/>
+        <w:t>On saute et percute un obstacle</w:t>
+      </w:r>
+      <w:r>
+        <w:rPr>
+          <w:u w:val="single"/>
+        </w:rPr>
+        <w:br/>
+      </w:r>
+      <w:r>
+        <w:rPr>
+          <w:u w:val="single"/>
+        </w:rPr>
+        <w:t>Conséquence :</w:t>
+      </w:r>
+      <w:r>
+        <w:rPr>
+          <w:u w:val="single"/>
+        </w:rPr>
+        <w:br/>
+      </w:r>
+      <w:r>
+        <w:t>Perd une vie (Game over si 0 vie)</w:t>
+      </w:r>
+      <w:r>
+        <w:br/>
+        <w:t>Réinitialise la position du joueur, mais ne réinitialise pas les tonneaux (game and watch original)</w:t>
+      </w:r>
+      <w:r>
+        <w:br/>
+      </w:r>
+      <w:r>
+        <w:br/>
+      </w:r>
+      <w:r>
+        <w:rPr>
+          <w:b/>
+        </w:rPr>
+        <w:t>Victoire :</w:t>
+      </w:r>
+      <w:r>
+        <w:br/>
+      </w:r>
+      <w:r>
+        <w:rPr>
+          <w:u w:val="single"/>
+        </w:rPr>
+        <w:t>Déclenchement :</w:t>
+      </w:r>
+      <w:r>
+        <w:rPr>
+          <w:u w:val="single"/>
+        </w:rPr>
+        <w:br/>
+      </w:r>
+      <w:r>
+        <w:t xml:space="preserve">On saute sur le crochet </w:t>
+      </w:r>
+      <w:r>
+        <w:br/>
+      </w:r>
+      <w:r>
+        <w:rPr>
+          <w:u w:val="single"/>
+        </w:rPr>
+        <w:t>Conséquence :</w:t>
+      </w:r>
+      <w:r>
+        <w:rPr>
+          <w:u w:val="single"/>
+        </w:rPr>
+        <w:br/>
+      </w:r>
+      <w:r>
+        <w:t xml:space="preserve">Retire un crochet à DK (+20pts) (Animation) </w:t>
+      </w:r>
+      <w:r>
+        <w:br/>
+        <w:t>Si plus de crochet, Victoire (+20 pts) et réinitialise crochet</w:t>
+      </w:r>
+    </w:p>
+    <w:p>
+      <w:r>
+        <w:rPr>
+          <w:b/>
+        </w:rPr>
+        <w:t>Saut :</w:t>
+      </w:r>
+      <w:r>
+        <w:rPr>
+          <w:b/>
+        </w:rPr>
+        <w:br/>
+      </w:r>
+      <w:r>
+        <w:rPr>
+          <w:u w:val="single"/>
+        </w:rPr>
+        <w:t>Déclenchement :</w:t>
+      </w:r>
+      <w:r>
+        <w:rPr>
+          <w:u w:val="single"/>
+        </w:rPr>
+        <w:br/>
+      </w:r>
+      <w:r>
+        <w:t>Touche de saut sur un emplacement correct</w:t>
+      </w:r>
+      <w:r>
+        <w:br/>
+      </w:r>
+      <w:r>
+        <w:rPr>
+          <w:u w:val="single"/>
+        </w:rPr>
+        <w:t>Conséquence :</w:t>
+      </w:r>
+      <w:r>
+        <w:rPr>
+          <w:u w:val="single"/>
+        </w:rPr>
+        <w:br/>
+      </w:r>
+      <w:r>
+        <w:t>Si on saute pour la grue : Tester le crochet, victoire ou mort</w:t>
+      </w:r>
+      <w:r>
+        <w:br/>
+        <w:t>Saute au dessus d’un tonneau : 1</w:t>
+      </w:r>
+      <w:r>
+        <w:rPr>
+          <w:vertAlign w:val="superscript"/>
+        </w:rPr>
+        <w:t>er</w:t>
+      </w:r>
+      <w:r>
+        <w:t xml:space="preserve"> palier-&gt;1pt  2</w:t>
+      </w:r>
+      <w:r>
+        <w:rPr>
+          <w:vertAlign w:val="superscript"/>
+        </w:rPr>
+        <w:t>e</w:t>
+      </w:r>
+      <w:r>
+        <w:t xml:space="preserve"> palier-&gt;2pts</w:t>
+      </w:r>
+    </w:p>
+    <w:p>
+      <w:r>
+        <w:rPr>
+          <w:b/>
+        </w:rPr>
+        <w:t>Déplacement de DK :</w:t>
+      </w:r>
+      <w:r>
+        <w:rPr>
+          <w:b/>
+        </w:rPr>
+        <w:br/>
+      </w:r>
+      <w:r>
+        <w:rPr>
+          <w:u w:val="single"/>
+        </w:rPr>
+        <w:t xml:space="preserve">Déclenchement : </w:t>
+      </w:r>
+      <w:r>
+        <w:rPr>
+          <w:u w:val="single"/>
+        </w:rPr>
+        <w:br/>
+      </w:r>
+      <w:r>
+        <w:t>Au bout de x frames, DK se déplace soit à droite, soit à gauche (Si peut pas se dépl</w:t>
+      </w:r>
+      <w:r>
+        <w:t>acer, bouge pas)</w:t>
       </w:r>
     </w:p>
     <w:p>
       <w:pPr>
         <w:rPr>
-          <w:lang w:val="en-US"/>
+          <w:u w:val="single"/>
         </w:rPr>
       </w:pPr>
-    </w:p>
-    <w:p>
-      <w:r>
-        <w:t xml:space="preserve">Diviser les classes par entités, chaque entité dispose de sa feuille de </w:t>
-      </w:r>
-      <w:proofErr w:type="spellStart"/>
-      <w:r>
-        <w:t>sprite</w:t>
-      </w:r>
-      <w:proofErr w:type="spellEnd"/>
-      <w:r>
-        <w:t xml:space="preserve"> (plus facile pour afficher)</w:t>
-      </w:r>
-    </w:p>
-    <w:p>
-      <w:r>
-        <w:t>-</w:t>
-      </w:r>
-      <w:proofErr w:type="spellStart"/>
-      <w:r>
-        <w:t>Donkey</w:t>
-      </w:r>
-      <w:proofErr w:type="spellEnd"/>
-      <w:r>
-        <w:t xml:space="preserve"> Kong</w:t>
-      </w:r>
-      <w:r>
-        <w:br/>
-        <w:t>-Tonneaux (+les mains de DK)</w:t>
-      </w:r>
-      <w:r>
-        <w:br/>
-        <w:t>-Mario</w:t>
-      </w:r>
-      <w:r>
-        <w:br/>
-        <w:t>-Barres (grue, obstacles, interrupteur, plateforme de DK)</w:t>
-      </w:r>
-      <w:r>
-        <w:br/>
-        <w:t>-Jeu (score, vie)</w:t>
-      </w:r>
-    </w:p>
-    <w:p/>
-    <w:p>
-      <w:r>
-        <w:t>Différents événements de jeux :</w:t>
-      </w:r>
-    </w:p>
-    <w:p>
-      <w:r>
-        <w:rPr>
-          <w:b/>
-        </w:rPr>
-        <w:t>Mort :</w:t>
-      </w:r>
-      <w:r>
-        <w:br/>
-      </w:r>
-      <w:r>
-        <w:rPr>
-          <w:u w:val="single"/>
-        </w:rPr>
-        <w:t xml:space="preserve">Déclenchement : </w:t>
-      </w:r>
-      <w:r>
-        <w:rPr>
-          <w:u w:val="single"/>
-        </w:rPr>
-        <w:br/>
-      </w:r>
-      <w:r>
-        <w:t>On avance sur un tonneau</w:t>
-      </w:r>
-      <w:r>
-        <w:br/>
-        <w:t>Un tonneau avance sur nous</w:t>
-      </w:r>
-      <w:r>
-        <w:br/>
-        <w:t>On avance dans le vide (2</w:t>
-      </w:r>
-      <w:r>
-        <w:rPr>
-          <w:vertAlign w:val="superscript"/>
-        </w:rPr>
-        <w:t>e</w:t>
-      </w:r>
-      <w:r>
-        <w:t xml:space="preserve"> étage)</w:t>
-      </w:r>
-      <w:r>
-        <w:br/>
-        <w:t>On loupe la grue lors d’un saut (Animation différente)</w:t>
-      </w:r>
-      <w:r>
-        <w:br/>
-        <w:t>On saute et percute un obstacle</w:t>
-      </w:r>
-      <w:r>
-        <w:rPr>
-          <w:u w:val="single"/>
-        </w:rPr>
-        <w:br/>
-      </w:r>
-      <w:r>
-        <w:rPr>
-          <w:u w:val="single"/>
-        </w:rPr>
-        <w:t>Conséquence :</w:t>
-      </w:r>
-      <w:r>
-        <w:rPr>
-          <w:u w:val="single"/>
-        </w:rPr>
-        <w:br/>
-      </w:r>
-      <w:r>
-        <w:t>Perd une vie (Game over si 0 vie)</w:t>
-      </w:r>
-      <w:r>
-        <w:br/>
-        <w:t>Réinitialise la position du joueur, mais ne réinitialise pas les tonneaux (</w:t>
-      </w:r>
-      <w:proofErr w:type="spellStart"/>
-      <w:r>
-        <w:t>game</w:t>
-      </w:r>
-      <w:proofErr w:type="spellEnd"/>
-      <w:r>
-        <w:t xml:space="preserve"> and </w:t>
-      </w:r>
-      <w:proofErr w:type="spellStart"/>
-      <w:r>
-        <w:t>watch</w:t>
-      </w:r>
-      <w:proofErr w:type="spellEnd"/>
-      <w:r>
-        <w:t xml:space="preserve"> original)</w:t>
-      </w:r>
-      <w:r>
-        <w:br/>
-      </w:r>
-      <w:r>
-        <w:br/>
-      </w:r>
-      <w:r>
-        <w:rPr>
-          <w:b/>
-        </w:rPr>
-        <w:t>Victoire :</w:t>
-      </w:r>
-      <w:r>
-        <w:br/>
-      </w:r>
-      <w:r>
-        <w:rPr>
-          <w:u w:val="single"/>
-        </w:rPr>
-        <w:t>Déclenchement :</w:t>
-      </w:r>
-      <w:r>
-        <w:rPr>
-          <w:u w:val="single"/>
-        </w:rPr>
-        <w:br/>
-      </w:r>
-      <w:r>
-        <w:t xml:space="preserve">On saute sur le crochet </w:t>
-      </w:r>
-      <w:r>
-        <w:br/>
-      </w:r>
-      <w:r>
-        <w:rPr>
-          <w:u w:val="single"/>
-        </w:rPr>
-        <w:t>Conséquence :</w:t>
-      </w:r>
-      <w:r>
-        <w:rPr>
-          <w:u w:val="single"/>
-        </w:rPr>
-        <w:br/>
-      </w:r>
-      <w:r>
-        <w:t xml:space="preserve">Retire un crochet à DK (+20pts) (Animation) </w:t>
-      </w:r>
-      <w:r>
-        <w:br/>
-        <w:t>Si plus de crochet, Victoire (+20 pts) et réinitialise crochet</w:t>
-      </w:r>
-    </w:p>
-    <w:p>
-      <w:r>
-        <w:rPr>
-          <w:b/>
-        </w:rPr>
-        <w:t>Saut </w:t>
-      </w:r>
-      <w:proofErr w:type="gramStart"/>
-      <w:r>
-        <w:rPr>
-          <w:b/>
-        </w:rPr>
-        <w:t>:</w:t>
-      </w:r>
-      <w:proofErr w:type="gramEnd"/>
-      <w:r>
-        <w:rPr>
-          <w:b/>
-        </w:rPr>
-        <w:br/>
-      </w:r>
-      <w:r>
-        <w:rPr>
-          <w:u w:val="single"/>
-        </w:rPr>
-        <w:t>Déclenchement :</w:t>
-      </w:r>
-      <w:r>
-        <w:rPr>
-          <w:u w:val="single"/>
-        </w:rPr>
-        <w:br/>
-      </w:r>
-      <w:r>
-        <w:t>Touche de saut sur un emplacement correct</w:t>
-      </w:r>
-      <w:r>
-        <w:br/>
-      </w:r>
-      <w:r>
-        <w:rPr>
-          <w:u w:val="single"/>
-        </w:rPr>
-        <w:t>Conséquence :</w:t>
-      </w:r>
-      <w:r>
-        <w:rPr>
-          <w:u w:val="single"/>
-        </w:rPr>
-        <w:br/>
-      </w:r>
-      <w:r>
-        <w:t>Si on saute pour la grue : Tester le crochet, victoire ou mort</w:t>
-      </w:r>
-      <w:r>
-        <w:br/>
-        <w:t xml:space="preserve">Saute </w:t>
-      </w:r>
-      <w:proofErr w:type="spellStart"/>
-      <w:r>
-        <w:t>au dessus</w:t>
-      </w:r>
-      <w:proofErr w:type="spellEnd"/>
-      <w:r>
-        <w:t xml:space="preserve"> d’un tonneau : 1</w:t>
-      </w:r>
-      <w:r>
-        <w:rPr>
-          <w:vertAlign w:val="superscript"/>
-        </w:rPr>
-        <w:t>er</w:t>
-      </w:r>
-      <w:r>
-        <w:t xml:space="preserve"> palier-&gt;1pt  2</w:t>
-      </w:r>
-      <w:r>
-        <w:rPr>
-          <w:vertAlign w:val="superscript"/>
-        </w:rPr>
-        <w:t>e</w:t>
-      </w:r>
-      <w:r>
-        <w:t xml:space="preserve"> palier-&gt;2pts</w:t>
-      </w:r>
-    </w:p>
-    <w:p>
-      <w:r>
-        <w:rPr>
-          <w:b/>
-        </w:rPr>
-        <w:t>Déplacement de DK </w:t>
-      </w:r>
-      <w:proofErr w:type="gramStart"/>
-      <w:r>
-        <w:rPr>
-          <w:b/>
-        </w:rPr>
-        <w:t>:</w:t>
-      </w:r>
-      <w:proofErr w:type="gramEnd"/>
-      <w:r>
-        <w:rPr>
-          <w:b/>
-        </w:rPr>
-        <w:br/>
-      </w:r>
-      <w:r>
-        <w:rPr>
-          <w:u w:val="single"/>
-        </w:rPr>
-        <w:t xml:space="preserve">Déclenchement : </w:t>
-      </w:r>
-      <w:r>
-        <w:rPr>
-          <w:u w:val="single"/>
-        </w:rPr>
-        <w:br/>
-      </w:r>
-      <w:r>
-        <w:t>Au bout de x frames, DK se déplace soit à droite, soit à gauche (Si peut pas se dépl</w:t>
-      </w:r>
-      <w:r>
-        <w:t>acer, bouge pas)</w:t>
-      </w:r>
-    </w:p>
-    <w:p>
-      <w:pPr>
-        <w:rPr>
-          <w:u w:val="single"/>
-        </w:rPr>
-      </w:pPr>
-      <w:r>
-        <w:rPr>
-          <w:b/>
-        </w:rPr>
-        <w:t>Apparition tonneau </w:t>
-      </w:r>
-      <w:proofErr w:type="gramStart"/>
-      <w:r>
-        <w:rPr>
-          <w:b/>
-        </w:rPr>
-        <w:t>:</w:t>
-      </w:r>
-      <w:proofErr w:type="gramEnd"/>
+      <w:r>
+        <w:rPr>
+          <w:b/>
+        </w:rPr>
+        <w:t>Apparition tonneau :</w:t>
+      </w:r>
       <w:r>
         <w:rPr>
           <w:b/>
@@ -429,16 +351,8 @@
         <w:rPr>
           <w:b/>
         </w:rPr>
-        <w:t>Apparition obstacle </w:t>
-      </w:r>
-      <w:proofErr w:type="gramStart"/>
-      <w:r>
-        <w:rPr>
-          <w:b/>
-        </w:rPr>
-        <w:t>:</w:t>
-      </w:r>
-      <w:proofErr w:type="gramEnd"/>
+        <w:t>Apparition obstacle :</w:t>
+      </w:r>
       <w:r>
         <w:rPr>
           <w:b/>
@@ -476,15 +390,7 @@
         <w:br/>
       </w:r>
       <w:r>
-        <w:t xml:space="preserve">L’obstacle parcoure la longueur, si </w:t>
-      </w:r>
-      <w:proofErr w:type="spellStart"/>
-      <w:r>
-        <w:t>mario</w:t>
-      </w:r>
-      <w:proofErr w:type="spellEnd"/>
-      <w:r>
-        <w:t xml:space="preserve"> le touche en sautant, mort</w:t>
+        <w:t>L’obstacle parcoure la longueur, si mario le touche en sautant, mort</w:t>
       </w:r>
       <w:r>
         <w:br/>
@@ -508,16 +414,8 @@
         <w:rPr>
           <w:b/>
         </w:rPr>
-        <w:t>Interrupteur </w:t>
-      </w:r>
-      <w:proofErr w:type="gramStart"/>
-      <w:r>
-        <w:rPr>
-          <w:b/>
-        </w:rPr>
-        <w:t>:</w:t>
-      </w:r>
-      <w:proofErr w:type="gramEnd"/>
+        <w:t>Interrupteur :</w:t>
+      </w:r>
       <w:r>
         <w:rPr>
           <w:b/>
@@ -546,16 +444,8 @@
         <w:rPr>
           <w:u w:val="single"/>
         </w:rPr>
-        <w:t>Conséquence </w:t>
-      </w:r>
-      <w:proofErr w:type="gramStart"/>
-      <w:r>
-        <w:rPr>
-          <w:u w:val="single"/>
-        </w:rPr>
-        <w:t>:</w:t>
-      </w:r>
-      <w:proofErr w:type="gramEnd"/>
+        <w:t>Conséquence :</w:t>
+      </w:r>
       <w:r>
         <w:rPr>
           <w:u w:val="single"/>
@@ -572,16 +462,8 @@
         <w:rPr>
           <w:b/>
         </w:rPr>
-        <w:t>Animation de victoire </w:t>
-      </w:r>
-      <w:proofErr w:type="gramStart"/>
-      <w:r>
-        <w:rPr>
-          <w:b/>
-        </w:rPr>
-        <w:t>:</w:t>
-      </w:r>
-      <w:proofErr w:type="gramEnd"/>
+        <w:t>Animation de victoire :</w:t>
+      </w:r>
       <w:r>
         <w:rPr>
           <w:b/>
@@ -651,15 +533,7 @@
     <w:p>
       <w:r>
         <w:lastRenderedPageBreak/>
-        <w:t xml:space="preserve">Positions des </w:t>
-      </w:r>
-      <w:proofErr w:type="spellStart"/>
-      <w:r>
-        <w:t>sprites</w:t>
-      </w:r>
-      <w:proofErr w:type="spellEnd"/>
-      <w:r>
-        <w:t> :</w:t>
+        <w:t>Positions des sprites :</w:t>
       </w:r>
     </w:p>
     <w:p>
@@ -1805,13 +1679,8 @@
     </w:p>
     <w:p>
       <w:r>
-        <w:t>Variables globales </w:t>
-      </w:r>
-      <w:proofErr w:type="gramStart"/>
-      <w:r>
-        <w:t>:</w:t>
-      </w:r>
-      <w:proofErr w:type="gramEnd"/>
+        <w:t>Variables globales :</w:t>
+      </w:r>
       <w:r>
         <w:br/>
         <w:t>b</w:t>
@@ -1820,56 +1689,23 @@
         <w:t>arrels</w:t>
       </w:r>
       <w:r>
-        <w:t xml:space="preserve">[] : tableaux de </w:t>
-      </w:r>
-      <w:proofErr w:type="spellStart"/>
-      <w:r>
-        <w:t>sprite</w:t>
-      </w:r>
-      <w:proofErr w:type="spellEnd"/>
-      <w:r>
-        <w:br/>
-      </w:r>
-      <w:proofErr w:type="spellStart"/>
-      <w:r>
-        <w:t>barrelX</w:t>
-      </w:r>
-      <w:proofErr w:type="spellEnd"/>
-      <w:r>
-        <w:t> : valeur x pour chaque case ci-dessus (constante)</w:t>
-      </w:r>
-      <w:r>
-        <w:br/>
-      </w:r>
-      <w:proofErr w:type="spellStart"/>
-      <w:r>
-        <w:t>barrelY</w:t>
-      </w:r>
-      <w:proofErr w:type="spellEnd"/>
-      <w:r>
-        <w:t> : valeur y pour chaque case ci-dessus (constante)</w:t>
-      </w:r>
-      <w:r>
-        <w:br/>
-      </w:r>
-      <w:proofErr w:type="spellStart"/>
-      <w:r>
-        <w:t>barrelL</w:t>
-      </w:r>
-      <w:proofErr w:type="spellEnd"/>
-      <w:r>
-        <w:t> : valeur L pour chaque case ci-dessus (constante)</w:t>
-      </w:r>
-      <w:r>
-        <w:br/>
-      </w:r>
-      <w:proofErr w:type="spellStart"/>
-      <w:r>
-        <w:t>barrelH</w:t>
-      </w:r>
-      <w:proofErr w:type="spellEnd"/>
-      <w:r>
-        <w:t> :</w:t>
+        <w:t>[] : tableaux de sprite</w:t>
+      </w:r>
+      <w:r>
+        <w:br/>
+        <w:t>barrelX : valeur x pour chaque case ci-dessus (constante)</w:t>
+      </w:r>
+      <w:r>
+        <w:br/>
+        <w:t>barrelY : valeur y pour chaque case ci-dessus (constante)</w:t>
+      </w:r>
+      <w:r>
+        <w:br/>
+        <w:t>barrelL : valeur L pour chaque case ci-dessus (constante)</w:t>
+      </w:r>
+      <w:r>
+        <w:br/>
+        <w:t>barrelH :</w:t>
       </w:r>
       <w:r>
         <w:t xml:space="preserve"> </w:t>
@@ -1894,31 +1730,13 @@
       <w:r>
         <w:t>-</w:t>
       </w:r>
-      <w:proofErr w:type="spellStart"/>
-      <w:r>
-        <w:t>positionBarrel</w:t>
-      </w:r>
-      <w:proofErr w:type="spellEnd"/>
-      <w:r>
-        <w:t> : entre 0 et 30</w:t>
-      </w:r>
-      <w:r>
-        <w:br/>
-        <w:t>-</w:t>
-      </w:r>
-      <w:proofErr w:type="spellStart"/>
-      <w:r>
-        <w:t>positionDK</w:t>
-      </w:r>
-      <w:proofErr w:type="spellEnd"/>
-      <w:r>
-        <w:t> : entre 0 et 2 (position d’où part le tonneau</w:t>
-      </w:r>
-      <w:proofErr w:type="gramStart"/>
-      <w:r>
-        <w:t>)</w:t>
-      </w:r>
-      <w:proofErr w:type="gramEnd"/>
+      <w:r>
+        <w:t>positionBarrel : entre 0 et 30</w:t>
+      </w:r>
+      <w:r>
+        <w:br/>
+        <w:t>-positionDK : entre 0 et 2 (position d’où part le tonneau)</w:t>
+      </w:r>
       <w:r>
         <w:br/>
       </w:r>
@@ -1930,38 +1748,15 @@
       </w:r>
       <w:r>
         <w:br/>
-        <w:t>+</w:t>
-      </w:r>
-      <w:proofErr w:type="spellStart"/>
-      <w:r>
-        <w:t>render</w:t>
-      </w:r>
-      <w:proofErr w:type="spellEnd"/>
+        <w:t>+render</w:t>
+      </w:r>
       <w:r>
         <w:t xml:space="preserve"> : affiche le barrel </w:t>
       </w:r>
     </w:p>
     <w:p>
       <w:r>
-        <w:t xml:space="preserve">Fonction </w:t>
-      </w:r>
-      <w:proofErr w:type="spellStart"/>
-      <w:proofErr w:type="gramStart"/>
-      <w:r>
-        <w:t>génererBarrel</w:t>
-      </w:r>
-      <w:proofErr w:type="spellEnd"/>
-      <w:r>
-        <w:t>(</w:t>
-      </w:r>
-      <w:proofErr w:type="spellStart"/>
-      <w:proofErr w:type="gramEnd"/>
-      <w:r>
-        <w:t>positionDK</w:t>
-      </w:r>
-      <w:proofErr w:type="spellEnd"/>
-      <w:r>
-        <w:t>) : génère un barrel en fonction de la position de DK</w:t>
+        <w:t>Fonction génererBarrel(positionDK) : génère un barrel en fonction de la position de DK</w:t>
       </w:r>
     </w:p>
     <w:p>
@@ -1997,47 +1792,19 @@
       </w:r>
       <w:r>
         <w:br/>
-      </w:r>
-      <w:proofErr w:type="spellStart"/>
-      <w:r>
-        <w:t>dkX</w:t>
-      </w:r>
-      <w:proofErr w:type="spellEnd"/>
-      <w:r>
-        <w:t>=[42,89,129]</w:t>
-      </w:r>
-      <w:r>
-        <w:br/>
-      </w:r>
-      <w:proofErr w:type="spellStart"/>
-      <w:r>
-        <w:t>dkY</w:t>
-      </w:r>
-      <w:proofErr w:type="spellEnd"/>
-      <w:r>
-        <w:t>=[44,44,45]</w:t>
-      </w:r>
-      <w:r>
-        <w:br/>
-      </w:r>
-      <w:proofErr w:type="spellStart"/>
-      <w:r>
-        <w:t>dkL</w:t>
-      </w:r>
-      <w:proofErr w:type="spellEnd"/>
-      <w:r>
-        <w:t>=[33,29,35]</w:t>
-      </w:r>
-      <w:r>
-        <w:br/>
-      </w:r>
-      <w:proofErr w:type="spellStart"/>
-      <w:r>
-        <w:t>dkH</w:t>
-      </w:r>
-      <w:proofErr w:type="spellEnd"/>
-      <w:r>
-        <w:t>=[30,31,31]</w:t>
+        <w:t>dkX=[42,89,129]</w:t>
+      </w:r>
+      <w:r>
+        <w:br/>
+        <w:t>dkY=[44,44,45]</w:t>
+      </w:r>
+      <w:r>
+        <w:br/>
+        <w:t>dkL=[33,29,35]</w:t>
+      </w:r>
+      <w:r>
+        <w:br/>
+        <w:t>dkH=[30,31,31]</w:t>
       </w:r>
       <w:r>
         <w:br/>
@@ -2049,116 +1816,38 @@
       </w:r>
       <w:r>
         <w:br/>
-      </w:r>
-      <w:proofErr w:type="spellStart"/>
-      <w:r>
-        <w:t>mainX</w:t>
-      </w:r>
-      <w:proofErr w:type="spellEnd"/>
-      <w:r>
-        <w:t>=[30,66,80,113,123,159]</w:t>
-      </w:r>
-      <w:r>
-        <w:br/>
-      </w:r>
-      <w:proofErr w:type="spellStart"/>
-      <w:r>
-        <w:t>mainY</w:t>
-      </w:r>
-      <w:proofErr w:type="spellEnd"/>
-      <w:r>
-        <w:t>=[56,52,54,54,50,57]</w:t>
-      </w:r>
-      <w:r>
-        <w:br/>
-      </w:r>
-      <w:proofErr w:type="spellStart"/>
-      <w:r>
-        <w:t>mainL</w:t>
-      </w:r>
-      <w:proofErr w:type="spellEnd"/>
-      <w:r>
-        <w:t>=[15,14,12,12,15,14]</w:t>
-      </w:r>
-      <w:r>
-        <w:br/>
-      </w:r>
-      <w:proofErr w:type="spellStart"/>
-      <w:r>
-        <w:t>mainH</w:t>
-      </w:r>
-      <w:proofErr w:type="spellEnd"/>
-      <w:r>
-        <w:t>=[14,12,13,13,10,13]</w:t>
-      </w:r>
-      <w:r>
-        <w:br/>
-      </w:r>
-      <w:proofErr w:type="spellStart"/>
-      <w:r>
-        <w:t>dk</w:t>
-      </w:r>
-      <w:proofErr w:type="spellEnd"/>
-      <w:r>
-        <w:t xml:space="preserve"> </w:t>
-      </w:r>
-      <w:r>
-        <w:br/>
-        <w:t xml:space="preserve">mains de </w:t>
-      </w:r>
-      <w:proofErr w:type="spellStart"/>
-      <w:r>
-        <w:t>dk</w:t>
-      </w:r>
-      <w:proofErr w:type="spellEnd"/>
-      <w:r>
-        <w:br/>
-      </w:r>
-      <w:r>
-        <w:br/>
-      </w:r>
-      <w:proofErr w:type="spellStart"/>
-      <w:r>
-        <w:t>function</w:t>
-      </w:r>
-      <w:proofErr w:type="spellEnd"/>
-      <w:r>
-        <w:t xml:space="preserve"> </w:t>
-      </w:r>
-      <w:proofErr w:type="spellStart"/>
-      <w:r>
-        <w:t>spriteDK</w:t>
-      </w:r>
-      <w:proofErr w:type="spellEnd"/>
-      <w:r>
-        <w:t xml:space="preserve"> : Gere le </w:t>
-      </w:r>
-      <w:proofErr w:type="spellStart"/>
-      <w:r>
-        <w:t>sprite</w:t>
-      </w:r>
-      <w:proofErr w:type="spellEnd"/>
-      <w:r>
-        <w:t xml:space="preserve"> de DK et le déplace toutes les 50 frames</w:t>
-      </w:r>
-      <w:r>
-        <w:br/>
-      </w:r>
-      <w:proofErr w:type="spellStart"/>
-      <w:r>
-        <w:t>function</w:t>
-      </w:r>
-      <w:proofErr w:type="spellEnd"/>
-      <w:r>
-        <w:t xml:space="preserve"> </w:t>
-      </w:r>
-      <w:proofErr w:type="spellStart"/>
-      <w:r>
-        <w:t>spriteMain</w:t>
-      </w:r>
-      <w:proofErr w:type="spellEnd"/>
-      <w:r>
-        <w:t> : Fait le rendu des mains de DK en fonction de sa position</w:t>
+        <w:t>mainX=[30,66,80,113,123,159]</w:t>
+      </w:r>
+      <w:r>
+        <w:br/>
+        <w:t>mainY=[56,52,54,54,50,57]</w:t>
+      </w:r>
+      <w:r>
+        <w:br/>
+        <w:t>mainL=[15,14,12,12,15,14]</w:t>
+      </w:r>
+      <w:r>
+        <w:br/>
+        <w:t>mainH=[14,12,13,13,10,13]</w:t>
+      </w:r>
+      <w:r>
+        <w:br/>
+        <w:t xml:space="preserve">dk </w:t>
+      </w:r>
+      <w:r>
+        <w:br/>
+        <w:t>mains de dk</w:t>
+      </w:r>
+      <w:r>
+        <w:br/>
+      </w:r>
+      <w:r>
+        <w:br/>
+        <w:t>function spriteDK : Gere le sprite de DK et le déplace toutes les 50 frames</w:t>
+      </w:r>
+      <w:r>
+        <w:br/>
+        <w:t>function spriteMain : Fait le rendu des mains de DK en fonction de sa position</w:t>
       </w:r>
     </w:p>
     <w:p/>
@@ -2174,74 +1863,24 @@
           <w:b/>
           <w:u w:val="single"/>
         </w:rPr>
-        <w:t xml:space="preserve">Classe </w:t>
-      </w:r>
-      <w:proofErr w:type="spellStart"/>
-      <w:r>
-        <w:rPr>
-          <w:b/>
-          <w:u w:val="single"/>
-        </w:rPr>
-        <w:t>game</w:t>
-      </w:r>
-      <w:proofErr w:type="spellEnd"/>
-      <w:r>
-        <w:rPr>
-          <w:b/>
-          <w:u w:val="single"/>
-        </w:rPr>
-        <w:t xml:space="preserve"> : </w:t>
-      </w:r>
-    </w:p>
-    <w:p>
-      <w:proofErr w:type="spellStart"/>
-      <w:proofErr w:type="gramStart"/>
-      <w:r>
-        <w:t>function</w:t>
-      </w:r>
-      <w:proofErr w:type="spellEnd"/>
-      <w:proofErr w:type="gramEnd"/>
-      <w:r>
-        <w:t xml:space="preserve"> </w:t>
-      </w:r>
-      <w:proofErr w:type="spellStart"/>
-      <w:r>
-        <w:t>gameLoop</w:t>
-      </w:r>
-      <w:proofErr w:type="spellEnd"/>
-      <w:r>
-        <w:t> : boucle du jeu</w:t>
-      </w:r>
-      <w:r>
-        <w:br/>
-      </w:r>
-      <w:proofErr w:type="spellStart"/>
-      <w:r>
-        <w:t>function</w:t>
-      </w:r>
-      <w:proofErr w:type="spellEnd"/>
-      <w:r>
-        <w:t xml:space="preserve"> update : gère quand DK lance un barrel</w:t>
-      </w:r>
-      <w:r>
-        <w:br/>
-      </w:r>
-      <w:r>
-        <w:br/>
-      </w:r>
-      <w:proofErr w:type="spellStart"/>
-      <w:r>
-        <w:t>Canvas</w:t>
-      </w:r>
-      <w:proofErr w:type="spellEnd"/>
-      <w:r>
-        <w:t xml:space="preserve"> : gère les </w:t>
-      </w:r>
-      <w:proofErr w:type="spellStart"/>
-      <w:r>
-        <w:t>sprites</w:t>
-      </w:r>
-      <w:proofErr w:type="spellEnd"/>
+        <w:t xml:space="preserve">Classe game : </w:t>
+      </w:r>
+    </w:p>
+    <w:p>
+      <w:r>
+        <w:t>function gameLoop : boucle du jeu</w:t>
+      </w:r>
+      <w:r>
+        <w:br/>
+        <w:t>function update : gère quand DK lance un barrel</w:t>
+      </w:r>
+      <w:r>
+        <w:br/>
+      </w:r>
+      <w:r>
+        <w:br/>
+        <w:t>Canvas : gère les sprites</w:t>
+      </w:r>
       <w:r>
         <w:br/>
         <w:t>Canvas2 : gère le background</w:t>
@@ -2328,13 +1967,8 @@
             <w:shd w:val="clear" w:color="auto" w:fill="FFFF00"/>
           </w:tcPr>
           <w:p>
-            <w:proofErr w:type="spellStart"/>
-            <w:r>
-              <w:t>Safe</w:t>
-            </w:r>
-            <w:proofErr w:type="spellEnd"/>
-            <w:r>
-              <w:t xml:space="preserve"> zone</w:t>
+            <w:r>
+              <w:t>Safe zone</w:t>
             </w:r>
           </w:p>
         </w:tc>
@@ -2362,7 +1996,7 @@
           </w:tcPr>
           <w:p>
             <w:r>
-              <w:t>21</w:t>
+              <w:t>19</w:t>
             </w:r>
           </w:p>
         </w:tc>
@@ -2405,7 +2039,7 @@
           </w:tcPr>
           <w:p>
             <w:r>
-              <w:t>22</w:t>
+              <w:t>18</w:t>
             </w:r>
           </w:p>
         </w:tc>
@@ -2483,7 +2117,7 @@
           </w:tcPr>
           <w:p>
             <w:r>
-              <w:t>23</w:t>
+              <w:t>20</w:t>
             </w:r>
           </w:p>
         </w:tc>
@@ -2567,8 +2201,10 @@
           </w:tcPr>
           <w:p>
             <w:r>
-              <w:t>20</w:t>
-            </w:r>
+              <w:t>24</w:t>
+            </w:r>
+            <w:bookmarkStart w:id="0" w:name="_GoBack"/>
+            <w:bookmarkEnd w:id="0"/>
           </w:p>
         </w:tc>
         <w:tc>
@@ -2578,7 +2214,7 @@
           </w:tcPr>
           <w:p>
             <w:r>
-              <w:t>19</w:t>
+              <w:t>23</w:t>
             </w:r>
           </w:p>
         </w:tc>
@@ -2686,7 +2322,7 @@
           </w:tcPr>
           <w:p>
             <w:r>
-              <w:t>17</w:t>
+              <w:t>21</w:t>
             </w:r>
           </w:p>
         </w:tc>
@@ -2709,7 +2345,7 @@
           </w:tcPr>
           <w:p>
             <w:r>
-              <w:t>18</w:t>
+              <w:t>22</w:t>
             </w:r>
           </w:p>
         </w:tc>
@@ -2816,592 +2452,281 @@
       </w:r>
     </w:p>
     <w:p>
+      <w:r>
+        <w:lastRenderedPageBreak/>
+        <w:t>MarioX=[</w:t>
+      </w:r>
+      <w:r>
+        <w:t>25,69,106,</w:t>
+      </w:r>
+      <w:r>
+        <w:t>1</w:t>
+      </w:r>
+      <w:r>
+        <w:t>46,181,</w:t>
+      </w:r>
+      <w:r>
+        <w:br/>
+      </w:r>
+      <w:r>
+        <w:t>178,146,106,</w:t>
+      </w:r>
+      <w:r>
+        <w:t>67,26,26,</w:t>
+      </w:r>
+      <w:r>
+        <w:br/>
+        <w:t>23,33,90,130,</w:t>
+      </w:r>
+      <w:r>
+        <w:br/>
+      </w:r>
+      <w:r>
+        <w:t>191,</w:t>
+      </w:r>
+      <w:r>
+        <w:t>177,194,</w:t>
+      </w:r>
+      <w:r>
+        <w:br/>
+        <w:t>158,</w:t>
+      </w:r>
+      <w:r>
+        <w:t>196,</w:t>
+      </w:r>
+      <w:r>
+        <w:t>222</w:t>
+      </w:r>
+      <w:r>
+        <w:t>,</w:t>
+      </w:r>
+      <w:r>
+        <w:br/>
+        <w:t>27,</w:t>
+      </w:r>
+      <w:r>
+        <w:t>145,</w:t>
+      </w:r>
+      <w:r>
+        <w:t>146,</w:t>
+      </w:r>
+      <w:r>
+        <w:t>107</w:t>
+      </w:r>
+      <w:r>
+        <w:t>]</w:t>
+      </w:r>
+      <w:r>
+        <w:br/>
+        <w:t>MarioY=[</w:t>
+      </w:r>
+      <w:r>
+        <w:t>309,305,302,299,294,</w:t>
+      </w:r>
+      <w:r>
+        <w:br/>
+      </w:r>
+      <w:r>
+        <w:t>246,242,240,</w:t>
+      </w:r>
+      <w:r>
+        <w:t>234,233,210,</w:t>
+      </w:r>
+      <w:r>
+        <w:br/>
+        <w:t>158,118,120,117,</w:t>
+      </w:r>
+      <w:r>
+        <w:br/>
+      </w:r>
+      <w:r>
+        <w:t>115,</w:t>
+      </w:r>
+      <w:r>
+        <w:t>131,161,</w:t>
+      </w:r>
+      <w:r>
+        <w:br/>
+        <w:t>95,</w:t>
+      </w:r>
+      <w:r>
+        <w:t>50,</w:t>
+      </w:r>
+      <w:r>
+        <w:t>159</w:t>
+      </w:r>
+      <w:r>
+        <w:t>,</w:t>
+      </w:r>
+      <w:r>
+        <w:br/>
+        <w:t>285,</w:t>
+      </w:r>
+      <w:r>
+        <w:t>275,</w:t>
+      </w:r>
+      <w:r>
+        <w:t>219,</w:t>
+      </w:r>
+      <w:r>
+        <w:t>216</w:t>
+      </w:r>
+      <w:r>
+        <w:t>]</w:t>
+      </w:r>
+      <w:r>
+        <w:br/>
+        <w:t>MarioL=[</w:t>
+      </w:r>
+      <w:r>
+        <w:t>22,22,21,20,24,</w:t>
+      </w:r>
+      <w:r>
+        <w:br/>
+      </w:r>
+      <w:r>
+        <w:t>25,19,22,</w:t>
+      </w:r>
+      <w:r>
+        <w:t>21,23,25,</w:t>
+      </w:r>
+      <w:r>
+        <w:br/>
+        <w:t>24,29,28,26,</w:t>
+      </w:r>
+      <w:r>
+        <w:br/>
+      </w:r>
+      <w:r>
+        <w:t>29,</w:t>
+      </w:r>
+      <w:r>
+        <w:t>25,28,</w:t>
+      </w:r>
+      <w:r>
+        <w:br/>
+        <w:t>27,</w:t>
+      </w:r>
+      <w:r>
+        <w:t>33,</w:t>
+      </w:r>
+      <w:r>
+        <w:t>23</w:t>
+      </w:r>
+      <w:r>
+        <w:t>,</w:t>
+      </w:r>
+      <w:r>
+        <w:br/>
+        <w:t>23,</w:t>
+      </w:r>
+      <w:r>
+        <w:t>23,</w:t>
+      </w:r>
+      <w:r>
+        <w:t>22,</w:t>
+      </w:r>
+      <w:r>
+        <w:t>21</w:t>
+      </w:r>
+      <w:r>
+        <w:t>]</w:t>
+      </w:r>
+      <w:r>
+        <w:br/>
+        <w:t>MarioH=[</w:t>
+      </w:r>
+      <w:r>
+        <w:t>24,24,24,24,26,</w:t>
+      </w:r>
+      <w:r>
+        <w:br/>
+      </w:r>
+      <w:r>
+        <w:t>24,25,24,</w:t>
+      </w:r>
+      <w:r>
+        <w:t>26,24,25,</w:t>
+      </w:r>
+      <w:r>
+        <w:br/>
+        <w:t>26,26,22,26,</w:t>
+      </w:r>
+      <w:r>
+        <w:br/>
+      </w:r>
+      <w:r>
+        <w:t>24,</w:t>
+      </w:r>
+      <w:r>
+        <w:t>24,29,</w:t>
+      </w:r>
+      <w:r>
+        <w:br/>
+        <w:t>34</w:t>
+      </w:r>
+      <w:r>
+        <w:t>,31,</w:t>
+      </w:r>
+      <w:r>
+        <w:t>26</w:t>
+      </w:r>
+      <w:r>
+        <w:t>,</w:t>
+      </w:r>
+      <w:r>
+        <w:br/>
+        <w:t>22,</w:t>
+      </w:r>
+      <w:r>
+        <w:t>23</w:t>
+      </w:r>
+      <w:r>
+        <w:t>,</w:t>
+      </w:r>
+      <w:r>
+        <w:t>23,</w:t>
+      </w:r>
+      <w:r>
+        <w:t>22</w:t>
+      </w:r>
+      <w:r>
+        <w:t>]</w:t>
+      </w:r>
+    </w:p>
+    <w:p>
+      <w:r>
+        <w:t>Coeur=[20,38,6,7]</w:t>
+      </w:r>
+      <w:r>
+        <w:br/>
+        <w:t>Coeur2= [26,31,10,9]</w:t>
+      </w:r>
+      <w:r>
+        <w:br/>
+      </w:r>
+    </w:p>
+    <w:p>
       <w:pPr>
         <w:rPr>
-          <w:lang w:val="en-US"/>
+          <w:b/>
         </w:rPr>
       </w:pPr>
-      <w:proofErr w:type="spellStart"/>
-      <w:r>
-        <w:rPr>
-          <w:lang w:val="en-US"/>
-        </w:rPr>
-        <w:lastRenderedPageBreak/>
-        <w:t>MarioX</w:t>
-      </w:r>
-      <w:proofErr w:type="spellEnd"/>
-      <w:r>
-        <w:rPr>
-          <w:lang w:val="en-US"/>
-        </w:rPr>
-        <w:t>=[</w:t>
-      </w:r>
-      <w:r>
-        <w:rPr>
-          <w:lang w:val="en-US"/>
-        </w:rPr>
-        <w:t>25</w:t>
-      </w:r>
-      <w:r>
-        <w:rPr>
-          <w:lang w:val="en-US"/>
-        </w:rPr>
-        <w:t>,69,106,</w:t>
-      </w:r>
-      <w:r>
-        <w:rPr>
-          <w:lang w:val="en-US"/>
-        </w:rPr>
-        <w:t>1</w:t>
-      </w:r>
-      <w:r>
-        <w:rPr>
-          <w:lang w:val="en-US"/>
-        </w:rPr>
-        <w:t>46,181,</w:t>
-      </w:r>
-      <w:r>
-        <w:rPr>
-          <w:lang w:val="en-US"/>
-        </w:rPr>
-        <w:br/>
-      </w:r>
-      <w:r>
-        <w:rPr>
-          <w:lang w:val="en-US"/>
-        </w:rPr>
-        <w:t>178,146,106,</w:t>
-      </w:r>
-      <w:r>
-        <w:rPr>
-          <w:lang w:val="en-US"/>
-        </w:rPr>
-        <w:t>67,26,26,</w:t>
-      </w:r>
-      <w:r>
-        <w:rPr>
-          <w:lang w:val="en-US"/>
-        </w:rPr>
-        <w:br/>
-        <w:t>23,33,90,130,</w:t>
-      </w:r>
-      <w:r>
-        <w:rPr>
-          <w:lang w:val="en-US"/>
-        </w:rPr>
-        <w:br/>
-      </w:r>
-      <w:r>
-        <w:rPr>
-          <w:lang w:val="en-US"/>
-        </w:rPr>
-        <w:t>191,</w:t>
-      </w:r>
-      <w:r>
-        <w:rPr>
-          <w:lang w:val="en-US"/>
-        </w:rPr>
-        <w:t>177,194,</w:t>
-      </w:r>
-      <w:r>
-        <w:rPr>
-          <w:lang w:val="en-US"/>
-        </w:rPr>
-        <w:br/>
-        <w:t>158,</w:t>
-      </w:r>
-      <w:r>
-        <w:rPr>
-          <w:lang w:val="en-US"/>
-        </w:rPr>
-        <w:t>196,</w:t>
-      </w:r>
-      <w:r>
-        <w:rPr>
-          <w:lang w:val="en-US"/>
-        </w:rPr>
-        <w:t>222</w:t>
-      </w:r>
-      <w:r>
-        <w:rPr>
-          <w:lang w:val="en-US"/>
-        </w:rPr>
-        <w:t>,</w:t>
-      </w:r>
-      <w:r>
-        <w:rPr>
-          <w:lang w:val="en-US"/>
-        </w:rPr>
-        <w:br/>
-        <w:t>27,</w:t>
-      </w:r>
-      <w:r>
-        <w:rPr>
-          <w:lang w:val="en-US"/>
-        </w:rPr>
-        <w:t>145,</w:t>
-      </w:r>
-      <w:r>
-        <w:rPr>
-          <w:lang w:val="en-US"/>
-        </w:rPr>
-        <w:t>146,</w:t>
-      </w:r>
-      <w:r>
-        <w:rPr>
-          <w:lang w:val="en-US"/>
-        </w:rPr>
-        <w:t>107</w:t>
-      </w:r>
-      <w:r>
-        <w:rPr>
-          <w:lang w:val="en-US"/>
-        </w:rPr>
-        <w:t>]</w:t>
-      </w:r>
-      <w:r>
-        <w:rPr>
-          <w:lang w:val="en-US"/>
-        </w:rPr>
-        <w:br/>
-      </w:r>
-      <w:proofErr w:type="spellStart"/>
-      <w:r>
-        <w:rPr>
-          <w:lang w:val="en-US"/>
-        </w:rPr>
-        <w:t>MarioY</w:t>
-      </w:r>
-      <w:proofErr w:type="spellEnd"/>
-      <w:r>
-        <w:rPr>
-          <w:lang w:val="en-US"/>
-        </w:rPr>
-        <w:t>=[</w:t>
-      </w:r>
-      <w:r>
-        <w:rPr>
-          <w:lang w:val="en-US"/>
-        </w:rPr>
-        <w:t>309,305,302,299,294,</w:t>
-      </w:r>
-      <w:r>
-        <w:rPr>
-          <w:lang w:val="en-US"/>
-        </w:rPr>
-        <w:br/>
-      </w:r>
-      <w:r>
-        <w:rPr>
-          <w:lang w:val="en-US"/>
-        </w:rPr>
-        <w:t>246,242,240,</w:t>
-      </w:r>
-      <w:r>
-        <w:rPr>
-          <w:lang w:val="en-US"/>
-        </w:rPr>
-        <w:t>234,233,210,</w:t>
-      </w:r>
-      <w:r>
-        <w:rPr>
-          <w:lang w:val="en-US"/>
-        </w:rPr>
-        <w:br/>
-        <w:t>158,118,120,117,</w:t>
-      </w:r>
-      <w:r>
-        <w:rPr>
-          <w:lang w:val="en-US"/>
-        </w:rPr>
-        <w:br/>
-      </w:r>
-      <w:r>
-        <w:rPr>
-          <w:lang w:val="en-US"/>
-        </w:rPr>
-        <w:t>115,</w:t>
-      </w:r>
-      <w:r>
-        <w:rPr>
-          <w:lang w:val="en-US"/>
-        </w:rPr>
-        <w:t>131,161,</w:t>
-      </w:r>
-      <w:r>
-        <w:rPr>
-          <w:lang w:val="en-US"/>
-        </w:rPr>
-        <w:br/>
-        <w:t>95,</w:t>
-      </w:r>
-      <w:r>
-        <w:rPr>
-          <w:lang w:val="en-US"/>
-        </w:rPr>
-        <w:t>50,</w:t>
-      </w:r>
-      <w:r>
-        <w:rPr>
-          <w:lang w:val="en-US"/>
-        </w:rPr>
-        <w:t>159</w:t>
-      </w:r>
-      <w:r>
-        <w:rPr>
-          <w:lang w:val="en-US"/>
-        </w:rPr>
-        <w:t>,</w:t>
-      </w:r>
-      <w:r>
-        <w:rPr>
-          <w:lang w:val="en-US"/>
-        </w:rPr>
-        <w:br/>
-        <w:t>285,</w:t>
-      </w:r>
-      <w:r>
-        <w:rPr>
-          <w:lang w:val="en-US"/>
-        </w:rPr>
-        <w:t>275,</w:t>
-      </w:r>
-      <w:r>
-        <w:rPr>
-          <w:lang w:val="en-US"/>
-        </w:rPr>
-        <w:t>219,</w:t>
-      </w:r>
-      <w:r>
-        <w:rPr>
-          <w:lang w:val="en-US"/>
-        </w:rPr>
-        <w:t>216</w:t>
-      </w:r>
-      <w:r>
-        <w:rPr>
-          <w:lang w:val="en-US"/>
-        </w:rPr>
-        <w:t>]</w:t>
-      </w:r>
-      <w:r>
-        <w:rPr>
-          <w:lang w:val="en-US"/>
-        </w:rPr>
-        <w:br/>
-      </w:r>
-      <w:proofErr w:type="spellStart"/>
-      <w:r>
-        <w:rPr>
-          <w:lang w:val="en-US"/>
-        </w:rPr>
-        <w:t>MarioL</w:t>
-      </w:r>
-      <w:proofErr w:type="spellEnd"/>
-      <w:r>
-        <w:rPr>
-          <w:lang w:val="en-US"/>
-        </w:rPr>
-        <w:t>=[</w:t>
-      </w:r>
-      <w:r>
-        <w:rPr>
-          <w:lang w:val="en-US"/>
-        </w:rPr>
-        <w:t>22,22,21,20,24,</w:t>
-      </w:r>
-      <w:r>
-        <w:rPr>
-          <w:lang w:val="en-US"/>
-        </w:rPr>
-        <w:br/>
-      </w:r>
-      <w:r>
-        <w:rPr>
-          <w:lang w:val="en-US"/>
-        </w:rPr>
-        <w:t>25,19,22,</w:t>
-      </w:r>
-      <w:r>
-        <w:rPr>
-          <w:lang w:val="en-US"/>
-        </w:rPr>
-        <w:t>21,23,25,</w:t>
-      </w:r>
-      <w:r>
-        <w:rPr>
-          <w:lang w:val="en-US"/>
-        </w:rPr>
-        <w:br/>
-        <w:t>24,29,28,26,</w:t>
-      </w:r>
-      <w:r>
-        <w:rPr>
-          <w:lang w:val="en-US"/>
-        </w:rPr>
-        <w:br/>
-      </w:r>
-      <w:r>
-        <w:rPr>
-          <w:lang w:val="en-US"/>
-        </w:rPr>
-        <w:t>29,</w:t>
-      </w:r>
-      <w:r>
-        <w:rPr>
-          <w:lang w:val="en-US"/>
-        </w:rPr>
-        <w:t>25,28,</w:t>
-      </w:r>
-      <w:r>
-        <w:rPr>
-          <w:lang w:val="en-US"/>
-        </w:rPr>
-        <w:br/>
-        <w:t>27,</w:t>
-      </w:r>
-      <w:r>
-        <w:rPr>
-          <w:lang w:val="en-US"/>
-        </w:rPr>
-        <w:t>33,</w:t>
-      </w:r>
-      <w:r>
-        <w:rPr>
-          <w:lang w:val="en-US"/>
-        </w:rPr>
-        <w:t>23</w:t>
-      </w:r>
-      <w:r>
-        <w:rPr>
-          <w:lang w:val="en-US"/>
-        </w:rPr>
-        <w:t>,</w:t>
-      </w:r>
-      <w:r>
-        <w:rPr>
-          <w:lang w:val="en-US"/>
-        </w:rPr>
-        <w:br/>
-        <w:t>23,</w:t>
-      </w:r>
-      <w:r>
-        <w:rPr>
-          <w:lang w:val="en-US"/>
-        </w:rPr>
-        <w:t>23,</w:t>
-      </w:r>
-      <w:r>
-        <w:rPr>
-          <w:lang w:val="en-US"/>
-        </w:rPr>
-        <w:t>22,</w:t>
-      </w:r>
-      <w:r>
-        <w:rPr>
-          <w:lang w:val="en-US"/>
-        </w:rPr>
-        <w:t>21</w:t>
-      </w:r>
-      <w:r>
-        <w:rPr>
-          <w:lang w:val="en-US"/>
-        </w:rPr>
-        <w:t>]</w:t>
-      </w:r>
-      <w:r>
-        <w:rPr>
-          <w:lang w:val="en-US"/>
-        </w:rPr>
-        <w:br/>
-      </w:r>
-      <w:proofErr w:type="spellStart"/>
-      <w:r>
-        <w:rPr>
-          <w:lang w:val="en-US"/>
-        </w:rPr>
-        <w:t>MarioH</w:t>
-      </w:r>
-      <w:proofErr w:type="spellEnd"/>
-      <w:r>
-        <w:rPr>
-          <w:lang w:val="en-US"/>
-        </w:rPr>
-        <w:t>=[</w:t>
-      </w:r>
-      <w:r>
-        <w:rPr>
-          <w:lang w:val="en-US"/>
-        </w:rPr>
-        <w:t>24,24,24,24,26,</w:t>
-      </w:r>
-      <w:r>
-        <w:rPr>
-          <w:lang w:val="en-US"/>
-        </w:rPr>
-        <w:br/>
-      </w:r>
-      <w:r>
-        <w:rPr>
-          <w:lang w:val="en-US"/>
-        </w:rPr>
-        <w:t>24,25,24,</w:t>
-      </w:r>
-      <w:r>
-        <w:rPr>
-          <w:lang w:val="en-US"/>
-        </w:rPr>
-        <w:t>26,24,25,</w:t>
-      </w:r>
-      <w:r>
-        <w:rPr>
-          <w:lang w:val="en-US"/>
-        </w:rPr>
-        <w:br/>
-        <w:t>26,26,22,26,</w:t>
-      </w:r>
-      <w:r>
-        <w:rPr>
-          <w:lang w:val="en-US"/>
-        </w:rPr>
-        <w:br/>
-      </w:r>
-      <w:r>
-        <w:rPr>
-          <w:lang w:val="en-US"/>
-        </w:rPr>
-        <w:t>24,</w:t>
-      </w:r>
-      <w:r>
-        <w:rPr>
-          <w:lang w:val="en-US"/>
-        </w:rPr>
-        <w:t>24,29,</w:t>
-      </w:r>
-      <w:r>
-        <w:rPr>
-          <w:lang w:val="en-US"/>
-        </w:rPr>
-        <w:br/>
-        <w:t>34</w:t>
-      </w:r>
-      <w:r>
-        <w:rPr>
-          <w:lang w:val="en-US"/>
-        </w:rPr>
-        <w:t>,31,</w:t>
-      </w:r>
-      <w:r>
-        <w:rPr>
-          <w:lang w:val="en-US"/>
-        </w:rPr>
-        <w:t>26</w:t>
-      </w:r>
-      <w:r>
-        <w:rPr>
-          <w:lang w:val="en-US"/>
-        </w:rPr>
-        <w:t>,</w:t>
-      </w:r>
-      <w:r>
-        <w:rPr>
-          <w:lang w:val="en-US"/>
-        </w:rPr>
-        <w:br/>
-        <w:t>22,</w:t>
-      </w:r>
-      <w:r>
-        <w:rPr>
-          <w:lang w:val="en-US"/>
-        </w:rPr>
-        <w:t>23</w:t>
-      </w:r>
-      <w:r>
-        <w:rPr>
-          <w:lang w:val="en-US"/>
-        </w:rPr>
-        <w:t>,</w:t>
-      </w:r>
-      <w:r>
-        <w:rPr>
-          <w:lang w:val="en-US"/>
-        </w:rPr>
-        <w:t>23,</w:t>
-      </w:r>
-      <w:r>
-        <w:rPr>
-          <w:lang w:val="en-US"/>
-        </w:rPr>
-        <w:t>22</w:t>
-      </w:r>
-      <w:r>
-        <w:rPr>
-          <w:lang w:val="en-US"/>
-        </w:rPr>
-        <w:t>]</w:t>
+      <w:r>
+        <w:rPr>
+          <w:b/>
+        </w:rPr>
+        <w:t>Touche directionnelles et effets sur le déplacement:</w:t>
       </w:r>
     </w:p>
     <w:p>
       <w:pPr>
         <w:rPr>
-          <w:lang w:val="en-US"/>
+          <w:b/>
         </w:rPr>
       </w:pPr>
       <w:r>
         <w:rPr>
-          <w:lang w:val="en-US"/>
-        </w:rPr>
-        <w:t>Coeur</w:t>
-      </w:r>
-      <w:proofErr w:type="gramStart"/>
-      <w:r>
-        <w:rPr>
-          <w:lang w:val="en-US"/>
-        </w:rPr>
-        <w:t>=[</w:t>
-      </w:r>
-      <w:proofErr w:type="gramEnd"/>
-      <w:r>
-        <w:rPr>
-          <w:lang w:val="en-US"/>
-        </w:rPr>
-        <w:t>20,38,6,7]</w:t>
-      </w:r>
-      <w:r>
-        <w:rPr>
-          <w:lang w:val="en-US"/>
-        </w:rPr>
-        <w:br/>
-        <w:t>Coeur2= [26,31,10,9]</w:t>
-      </w:r>
-      <w:r>
-        <w:rPr>
-          <w:lang w:val="en-US"/>
-        </w:rPr>
-        <w:br/>
-      </w:r>
-    </w:p>
-    <w:p>
-      <w:pPr>
-        <w:rPr>
-          <w:b/>
-        </w:rPr>
-      </w:pPr>
-      <w:r>
-        <w:rPr>
-          <w:b/>
-        </w:rPr>
-        <w:t>Touche directionnelles et effets sur le déplacement:</w:t>
-      </w:r>
-    </w:p>
-    <w:p>
-      <w:pPr>
-        <w:rPr>
-          <w:b/>
-        </w:rPr>
-      </w:pPr>
-      <w:r>
-        <w:rPr>
           <w:b/>
         </w:rPr>
         <w:t xml:space="preserve">Droite: </w:t>
@@ -3466,61 +2791,22 @@
         <w:br/>
       </w:r>
       <w:r>
-        <w:t>Si tab[</w:t>
-      </w:r>
-      <w:proofErr w:type="spellStart"/>
-      <w:r>
-        <w:t>posMario</w:t>
-      </w:r>
-      <w:proofErr w:type="spellEnd"/>
-      <w:r>
-        <w:t>]==</w:t>
-      </w:r>
-      <w:proofErr w:type="spellStart"/>
-      <w:r>
-        <w:t>posBarrel</w:t>
-      </w:r>
-      <w:proofErr w:type="spellEnd"/>
-      <w:r>
-        <w:t xml:space="preserve"> -&gt; collision</w:t>
-      </w:r>
-      <w:r>
-        <w:br/>
-      </w:r>
-      <w:bookmarkStart w:id="0" w:name="_GoBack"/>
-      <w:bookmarkEnd w:id="0"/>
-      <w:r>
-        <w:t xml:space="preserve">var </w:t>
-      </w:r>
-      <w:proofErr w:type="spellStart"/>
-      <w:r>
-        <w:t>collisionBarrel</w:t>
-      </w:r>
-      <w:proofErr w:type="spellEnd"/>
-      <w:r>
-        <w:t>=[29,28,27,26,25,24,23,21,20,19,-1,16,2,6,10];</w:t>
-      </w:r>
-    </w:p>
-    <w:p>
-      <w:r>
-        <w:t xml:space="preserve">Collisions à établir pour quand </w:t>
-      </w:r>
-      <w:proofErr w:type="spellStart"/>
-      <w:r>
-        <w:t>mario</w:t>
-      </w:r>
-      <w:proofErr w:type="spellEnd"/>
-      <w:r>
-        <w:t xml:space="preserve"> se déplace et</w:t>
-      </w:r>
-      <w:r>
-        <w:t xml:space="preserve"> quand les barrels se déplacent </w:t>
-      </w:r>
-      <w:proofErr w:type="gramStart"/>
-      <w:r>
-        <w:t>:</w:t>
-      </w:r>
-      <w:proofErr w:type="gramEnd"/>
+        <w:t>Si tab[posMario]==posBarrel -&gt; collision</w:t>
+      </w:r>
+      <w:r>
+        <w:br/>
+      </w:r>
+      <w:r>
+        <w:t>var collisionBarrel=[29,28,27,26,25,24,23,21,20,19,-1,16,2,6,10];</w:t>
+      </w:r>
+    </w:p>
+    <w:p>
+      <w:r>
+        <w:t>Collisions à établir pour quand mario se déplace et</w:t>
+      </w:r>
+      <w:r>
+        <w:t xml:space="preserve"> quand les barrels se déplacent :</w:t>
+      </w:r>
       <w:r>
         <w:br/>
         <w:t>Barrel -&gt; Vérifie à chaque fois déplacement</w:t>
@@ -3541,15 +2827,15 @@
       </w:r>
       <w:r>
         <w:tab/>
-        <w:t xml:space="preserve">Si recule (-1) : Doit vérifier la collision avec la case </w:t>
-      </w:r>
-      <w:proofErr w:type="spellStart"/>
-      <w:r>
-        <w:t>précedente</w:t>
-      </w:r>
-      <w:proofErr w:type="spellEnd"/>
-      <w:r>
-        <w:br/>
+        <w:t>Si recule (-1) : Doit vérifier la collision avec la case précedente</w:t>
+      </w:r>
+      <w:r>
+        <w:br/>
+      </w:r>
+    </w:p>
+    <w:p>
+      <w:r>
+        <w:br w:type="page"/>
       </w:r>
     </w:p>
     <w:p/>
@@ -3563,37 +2849,253 @@
         <w:rPr>
           <w:b/>
         </w:rPr>
+        <w:t xml:space="preserve">Obstacles : </w:t>
+      </w:r>
+    </w:p>
+    <w:p>
+      <w:r>
+        <w:t>Se déclenche toutes les 30 secondes. (instance créée)</w:t>
+      </w:r>
+      <w:r>
+        <w:br/>
+        <w:t>Effet : Si mario se trouve sur l’emplacement approprié, il perd une vie et repart à la position initiale.</w:t>
+      </w:r>
+    </w:p>
+    <w:p>
+      <w:r>
+        <w:t>var obstacleX= [179,140,101,63,26]</w:t>
+      </w:r>
+      <w:r>
+        <w:br/>
+        <w:t>var obstacleY= [207,204,200,197,197]</w:t>
+      </w:r>
+      <w:r>
+        <w:br/>
+        <w:t>var obstacleL= [30,30,29,29,30]</w:t>
+      </w:r>
+      <w:r>
+        <w:br/>
+        <w:t>var obstacleH= [15,14,14,15,11]</w:t>
+      </w:r>
+    </w:p>
+    <w:p/>
+    <w:p>
+      <w:pPr>
+        <w:rPr>
+          <w:b/>
+        </w:rPr>
+      </w:pPr>
+      <w:r>
+        <w:rPr>
+          <w:b/>
+        </w:rPr>
+        <w:t>Grue :</w:t>
+      </w:r>
+    </w:p>
+    <w:p>
+      <w:r>
+        <w:t>3 positions (désactivé, activé, gagne)</w:t>
+      </w:r>
+      <w:r>
+        <w:br/>
+        <w:t xml:space="preserve">1 instance toujours présente </w:t>
+      </w:r>
+    </w:p>
+    <w:p>
+      <w:r>
+        <w:t>var grueX=[221,207,222] ;</w:t>
+      </w:r>
+      <w:r>
+        <w:br/>
+        <w:t>var grueY=[</w:t>
+      </w:r>
+      <w:r>
+        <w:t>114,81,35</w:t>
+      </w:r>
+      <w:r>
+        <w:t>] ;</w:t>
+      </w:r>
+      <w:r>
+        <w:br/>
+        <w:t>var grueL=[36,50,34] ;</w:t>
+      </w:r>
+      <w:r>
+        <w:br/>
+        <w:t>var grueH=[56,24,39] ;</w:t>
+      </w:r>
+      <w:r>
+        <w:br/>
+      </w:r>
+    </w:p>
+    <w:p>
+      <w:r>
+        <w:rPr>
+          <w:b/>
+        </w:rPr>
+        <w:t>Crochet :</w:t>
+      </w:r>
+      <w:r>
+        <w:rPr>
+          <w:b/>
+        </w:rPr>
+        <w:br/>
+      </w:r>
+      <w:r>
+        <w:t>5 positions, instancie lorsque le bouton est actionné.</w:t>
+      </w:r>
+      <w:r>
+        <w:br/>
+        <w:t>Fais 2 aller retours avant de se détruire</w:t>
+      </w:r>
+      <w:r>
+        <w:rPr>
+          <w:b/>
+        </w:rPr>
+        <w:br/>
+      </w:r>
+      <w:r>
+        <w:t>Effet : Débloque la possibilité de gagner</w:t>
+      </w:r>
+      <w:r>
+        <w:br/>
+        <w:t>Effet destruction : Désactivation du bouton</w:t>
+      </w:r>
+    </w:p>
+    <w:p>
+      <w:r>
+        <w:t>var spriteCrochetX=</w:t>
+      </w:r>
+      <w:r>
+        <w:t xml:space="preserve"> [0,21,42,63,84] ;</w:t>
+      </w:r>
+      <w:r>
+        <w:br/>
+        <w:t>var spriteCrochetY= [0,0,0,0,0] ;</w:t>
+      </w:r>
+      <w:r>
+        <w:br/>
+      </w:r>
+      <w:r>
+        <w:br/>
+      </w:r>
+      <w:r>
+        <w:t>var crochetX=[183,192,205,212,218] ;</w:t>
+      </w:r>
+      <w:r>
+        <w:br/>
+        <w:t>var crochetY=[86,89,91,93,94] ;</w:t>
+      </w:r>
+      <w:r>
+        <w:br/>
+        <w:t>var crochetL=[21,14,6,11,16] ;</w:t>
+      </w:r>
+      <w:r>
+        <w:br/>
+        <w:t>var crochetH=[17,22,24,21,13] ;</w:t>
+      </w:r>
+    </w:p>
+    <w:p>
+      <w:r>
+        <w:rPr>
+          <w:b/>
+        </w:rPr>
+        <w:br/>
+      </w:r>
+      <w:r>
+        <w:br/>
+      </w:r>
+      <w:r>
+        <w:rPr>
+          <w:b/>
+        </w:rPr>
+        <w:t>Bouton :</w:t>
+      </w:r>
+      <w:r>
+        <w:rPr>
+          <w:b/>
+        </w:rPr>
+        <w:br/>
+      </w:r>
+      <w:r>
+        <w:t>2 positions, toujours activé</w:t>
+      </w:r>
+      <w:r>
+        <w:br/>
+        <w:t xml:space="preserve">Effet : Créé le crochet et met la grue en position activée </w:t>
+      </w:r>
+      <w:r>
+        <w:br/>
+      </w:r>
+      <w:r>
+        <w:br/>
+      </w:r>
+      <w:r>
+        <w:t>var boutonX=[20,25]</w:t>
+      </w:r>
+      <w:r>
+        <w:br/>
+        <w:t>var boutonY=[126,138]</w:t>
+      </w:r>
+      <w:r>
+        <w:br/>
+        <w:t>var boutonL=[9,11]</w:t>
+      </w:r>
+      <w:r>
+        <w:br/>
+        <w:t>var boutonH=[10,5]</w:t>
+      </w:r>
+      <w:r>
+        <w:br/>
+      </w:r>
+    </w:p>
+    <w:p>
+      <w:r>
+        <w:rPr>
+          <w:b/>
+        </w:rPr>
+        <w:lastRenderedPageBreak/>
+        <w:t>Vie DK :</w:t>
+      </w:r>
+      <w:r>
+        <w:rPr>
+          <w:b/>
+        </w:rPr>
+        <w:br/>
+      </w:r>
+      <w:r>
+        <w:t>4 instances, se détruise une par une lorsqu’on gagne</w:t>
+      </w:r>
+      <w:r>
+        <w:br/>
+        <w:t>Si les 4 instances détruites, animation de victoire</w:t>
+      </w:r>
+    </w:p>
+    <w:p/>
+    <w:p/>
+    <w:p/>
+    <w:p>
+      <w:pPr>
+        <w:rPr>
+          <w:b/>
+        </w:rPr>
+      </w:pPr>
+      <w:r>
+        <w:rPr>
+          <w:b/>
+        </w:rPr>
         <w:t>CALENDRIER</w:t>
       </w:r>
     </w:p>
     <w:p/>
     <w:p>
       <w:r>
-        <w:t xml:space="preserve">6/02 : tuto </w:t>
-      </w:r>
-      <w:proofErr w:type="spellStart"/>
-      <w:r>
-        <w:t>pong</w:t>
-      </w:r>
-      <w:proofErr w:type="spellEnd"/>
-      <w:r>
-        <w:t xml:space="preserve"> + </w:t>
-      </w:r>
-      <w:proofErr w:type="spellStart"/>
-      <w:r>
-        <w:t>canvas</w:t>
-      </w:r>
-      <w:proofErr w:type="spellEnd"/>
-    </w:p>
-    <w:p>
-      <w:r>
-        <w:t xml:space="preserve">9/02 : tuto </w:t>
-      </w:r>
-      <w:proofErr w:type="spellStart"/>
-      <w:r>
-        <w:t>sprite</w:t>
-      </w:r>
-      <w:proofErr w:type="spellEnd"/>
+        <w:t>6/02 : tuto pong + canvas</w:t>
+      </w:r>
+    </w:p>
+    <w:p>
+      <w:r>
+        <w:t>9/02 : tuto sprite</w:t>
+      </w:r>
     </w:p>
     <w:p>
       <w:r>
@@ -3602,13 +3104,8 @@
     </w:p>
     <w:p>
       <w:r>
-        <w:t xml:space="preserve">15/02 : </w:t>
-      </w:r>
-      <w:proofErr w:type="spellStart"/>
-      <w:r>
-        <w:t>sprites</w:t>
-      </w:r>
-      <w:proofErr w:type="spellEnd"/>
+        <w:t>15/02 : sprites</w:t>
+      </w:r>
     </w:p>
     <w:p>
       <w:r>
@@ -3616,132 +3113,22 @@
       </w:r>
     </w:p>
     <w:p>
-      <w:pPr>
-        <w:rPr>
-          <w:lang w:val="en-US"/>
-        </w:rPr>
-      </w:pPr>
       <w:r>
         <w:t>17/02 : DK + b</w:t>
       </w:r>
-      <w:proofErr w:type="spellStart"/>
-      <w:r>
-        <w:rPr>
-          <w:lang w:val="en-US"/>
-        </w:rPr>
-        <w:t>ack</w:t>
-      </w:r>
-      <w:r>
-        <w:rPr>
-          <w:lang w:val="en-US"/>
-        </w:rPr>
-        <w:t>ground</w:t>
-      </w:r>
-      <w:proofErr w:type="spellEnd"/>
-      <w:r>
-        <w:rPr>
-          <w:lang w:val="en-US"/>
-        </w:rPr>
-        <w:t xml:space="preserve"> </w:t>
-      </w:r>
-    </w:p>
-    <w:p>
-      <w:pPr>
-        <w:rPr>
-          <w:lang w:val="en-US"/>
-        </w:rPr>
-      </w:pPr>
-      <w:r>
-        <w:rPr>
-          <w:lang w:val="en-US"/>
-        </w:rPr>
-        <w:t>18/</w:t>
-      </w:r>
-      <w:proofErr w:type="gramStart"/>
-      <w:r>
-        <w:rPr>
-          <w:lang w:val="en-US"/>
-        </w:rPr>
-        <w:t>02 :</w:t>
-      </w:r>
-      <w:proofErr w:type="gramEnd"/>
-      <w:r>
-        <w:rPr>
-          <w:lang w:val="en-US"/>
-        </w:rPr>
-        <w:t xml:space="preserve"> Mario </w:t>
-      </w:r>
-      <w:proofErr w:type="spellStart"/>
-      <w:r>
-        <w:rPr>
-          <w:lang w:val="en-US"/>
-        </w:rPr>
-        <w:t>déplacement</w:t>
-      </w:r>
-      <w:proofErr w:type="spellEnd"/>
-    </w:p>
-    <w:p>
-      <w:pPr>
-        <w:rPr>
-          <w:lang w:val="en-US"/>
-        </w:rPr>
-      </w:pPr>
-      <w:r>
-        <w:rPr>
-          <w:lang w:val="en-US"/>
-        </w:rPr>
-        <w:t>20/</w:t>
-      </w:r>
-      <w:proofErr w:type="gramStart"/>
-      <w:r>
-        <w:rPr>
-          <w:lang w:val="en-US"/>
-        </w:rPr>
-        <w:t>02 :</w:t>
-      </w:r>
-      <w:proofErr w:type="gramEnd"/>
-      <w:r>
-        <w:rPr>
-          <w:lang w:val="en-US"/>
-        </w:rPr>
-        <w:t xml:space="preserve"> Mario </w:t>
-      </w:r>
-      <w:proofErr w:type="spellStart"/>
-      <w:r>
-        <w:rPr>
-          <w:lang w:val="en-US"/>
-        </w:rPr>
-        <w:t>déplacement</w:t>
-      </w:r>
-      <w:proofErr w:type="spellEnd"/>
-      <w:r>
-        <w:rPr>
-          <w:lang w:val="en-US"/>
-        </w:rPr>
-        <w:t xml:space="preserve">, </w:t>
-      </w:r>
-      <w:proofErr w:type="spellStart"/>
-      <w:r>
-        <w:rPr>
-          <w:lang w:val="en-US"/>
-        </w:rPr>
-        <w:t>saut</w:t>
-      </w:r>
-      <w:proofErr w:type="spellEnd"/>
-      <w:r>
-        <w:rPr>
-          <w:lang w:val="en-US"/>
-        </w:rPr>
-        <w:t xml:space="preserve"> + collisions </w:t>
-      </w:r>
-      <w:proofErr w:type="spellStart"/>
-      <w:r>
-        <w:rPr>
-          <w:lang w:val="en-US"/>
-        </w:rPr>
-        <w:t>tonneaux</w:t>
-      </w:r>
-      <w:proofErr w:type="spellEnd"/>
+      <w:r>
+        <w:t xml:space="preserve">ackground </w:t>
+      </w:r>
+    </w:p>
+    <w:p>
+      <w:r>
+        <w:t>18/02 : Mario déplacement</w:t>
+      </w:r>
+    </w:p>
+    <w:p>
+      <w:r>
+        <w:t>20/02 : Mario déplacement, saut + collisions tonneaux</w:t>
+      </w:r>
     </w:p>
     <w:sectPr>
       <w:pgSz w:w="11906" w:h="16838"/>

</xml_diff>

<commit_message>
Animation, simplification du code, avancement de la boucle du jeu. Début d'implementation de score.
</commit_message>
<xml_diff>
--- a/ressources/conception.docx
+++ b/ressources/conception.docx
@@ -2203,8 +2203,6 @@
             <w:r>
               <w:t>24</w:t>
             </w:r>
-            <w:bookmarkStart w:id="0" w:name="_GoBack"/>
-            <w:bookmarkEnd w:id="0"/>
           </w:p>
         </w:tc>
         <w:tc>
@@ -3070,23 +3068,63 @@
         <w:t>Si les 4 instances détruites, animation de victoire</w:t>
       </w:r>
     </w:p>
+    <w:p>
+      <w:pPr>
+        <w:spacing w:line="360" w:lineRule="auto"/>
+      </w:pPr>
+      <w:r>
+        <w:t>var plateformeX = [143,10,69,117] ;</w:t>
+      </w:r>
+      <w:r>
+        <w:br/>
+        <w:t>var plateformeY = [87,86,94,100] ;</w:t>
+      </w:r>
+      <w:r>
+        <w:br/>
+        <w:t>var plateformeL = [141,28,17,38</w:t>
+      </w:r>
+      <w:r>
+        <w:t>] ;</w:t>
+      </w:r>
+      <w:r>
+        <w:br/>
+        <w:t>var plateformeH = [6,39,42,16] ;</w:t>
+      </w:r>
+    </w:p>
+    <w:p>
+      <w:r>
+        <w:t>var vieDKX = [172,178,184,189] ;</w:t>
+      </w:r>
+      <w:r>
+        <w:br/>
+        <w:t>var vieDKY = [51,51,51,51] ;</w:t>
+      </w:r>
+      <w:r>
+        <w:br/>
+        <w:t>var vieDKL = [10,6,6,7] ;</w:t>
+      </w:r>
+      <w:r>
+        <w:br/>
+        <w:t>var vieDKH = [33,33,33,33] ;</w:t>
+      </w:r>
+      <w:bookmarkStart w:id="0" w:name="_GoBack"/>
+      <w:bookmarkEnd w:id="0"/>
+    </w:p>
     <w:p/>
+    <w:p>
+      <w:pPr>
+        <w:rPr>
+          <w:b/>
+        </w:rPr>
+      </w:pPr>
+      <w:r>
+        <w:rPr>
+          <w:b/>
+        </w:rPr>
+        <w:t>CALENDRIER</w:t>
+      </w:r>
+    </w:p>
     <w:p/>
-    <w:p/>
-    <w:p>
-      <w:pPr>
-        <w:rPr>
-          <w:b/>
-        </w:rPr>
-      </w:pPr>
-      <w:r>
-        <w:rPr>
-          <w:b/>
-        </w:rPr>
-        <w:t>CALENDRIER</w:t>
-      </w:r>
-    </w:p>
-    <w:p/>
     <w:p>
       <w:r>
         <w:t>6/02 : tuto pong + canvas</w:t>
@@ -3128,6 +3166,11 @@
     <w:p>
       <w:r>
         <w:t>20/02 : Mario déplacement, saut + collisions tonneaux</w:t>
+      </w:r>
+    </w:p>
+    <w:p>
+      <w:r>
+        <w:t>03/03 : Animations, Simplification du code, plateforme</w:t>
       </w:r>
     </w:p>
     <w:sectPr>

</xml_diff>

<commit_message>
Ajout du score, amelioration boucle du jeu
</commit_message>
<xml_diff>
--- a/ressources/conception.docx
+++ b/ressources/conception.docx
@@ -3092,6 +3092,11 @@
       </w:r>
     </w:p>
     <w:p>
+      <w:pPr>
+        <w:rPr>
+          <w:b/>
+        </w:rPr>
+      </w:pPr>
       <w:r>
         <w:t>var vieDKX = [172,178,184,189] ;</w:t>
       </w:r>
@@ -3106,10 +3111,87 @@
       <w:r>
         <w:br/>
         <w:t>var vieDKH = [33,33,33,33] ;</w:t>
+      </w:r>
+      <w:r>
+        <w:br/>
+      </w:r>
+      <w:r>
+        <w:br/>
+      </w:r>
+      <w:r>
+        <w:br/>
+      </w:r>
+      <w:r>
+        <w:rPr>
+          <w:b/>
+        </w:rPr>
+        <w:t>Score+vie :</w:t>
+      </w:r>
+    </w:p>
+    <w:p>
+      <w:r>
+        <w:t>var vieX = [</w:t>
+      </w:r>
+      <w:r>
+        <w:t>108,124,140</w:t>
+      </w:r>
+      <w:r>
+        <w:t>] ;</w:t>
+      </w:r>
+      <w:r>
+        <w:br/>
+        <w:t>var vieY = [</w:t>
+      </w:r>
+      <w:r>
+        <w:t>341,341,341</w:t>
+      </w:r>
+      <w:r>
+        <w:t>] ;</w:t>
+      </w:r>
+      <w:r>
+        <w:br/>
+        <w:t>var vieL = [</w:t>
+      </w:r>
+      <w:r>
+        <w:t>15,15,15,15</w:t>
+      </w:r>
+      <w:r>
+        <w:t>] ;</w:t>
+      </w:r>
+      <w:r>
+        <w:br/>
+        <w:t>var vieH = [</w:t>
+      </w:r>
+      <w:r>
+        <w:t>19,19,19,19</w:t>
+      </w:r>
+      <w:r>
+        <w:t>] ;</w:t>
+      </w:r>
+    </w:p>
+    <w:p>
+      <w:r>
+        <w:t>ScoreX= [188,203,219,235</w:t>
       </w:r>
       <w:bookmarkStart w:id="0" w:name="_GoBack"/>
       <w:bookmarkEnd w:id="0"/>
-    </w:p>
+      <w:r>
+        <w:t>]</w:t>
+      </w:r>
+      <w:r>
+        <w:br/>
+        <w:t>ScoreY= 339</w:t>
+      </w:r>
+      <w:r>
+        <w:br/>
+        <w:t>ScoreL=11</w:t>
+      </w:r>
+      <w:r>
+        <w:br/>
+        <w:t>ScoreH=19</w:t>
+      </w:r>
+    </w:p>
+    <w:p/>
     <w:p/>
     <w:p>
       <w:pPr>

</xml_diff>

<commit_message>
Ajustement des sprites pour la console (décalage)
</commit_message>
<xml_diff>
--- a/ressources/conception.docx
+++ b/ressources/conception.docx
@@ -3171,90 +3171,145 @@
     </w:p>
     <w:p>
       <w:r>
-        <w:t>ScoreX= [188,203,219,235</w:t>
+        <w:t>ScoreX= [188,203,219,235]</w:t>
+      </w:r>
+      <w:r>
+        <w:br/>
+        <w:t>ScoreY= 339</w:t>
+      </w:r>
+      <w:r>
+        <w:br/>
+        <w:t>ScoreL=11</w:t>
+      </w:r>
+      <w:r>
+        <w:br/>
+        <w:t>ScoreH=19</w:t>
+      </w:r>
+    </w:p>
+    <w:p/>
+    <w:p>
+      <w:r>
+        <w:rPr>
+          <w:b/>
+        </w:rPr>
+        <w:t>Note :</w:t>
+      </w:r>
+      <w:r>
+        <w:rPr>
+          <w:b/>
+        </w:rPr>
+        <w:br/>
+      </w:r>
+      <w:r>
+        <w:t>Décalage à faire entre les deux écrans + rogner le canvas</w:t>
+      </w:r>
+      <w:r>
+        <w:t xml:space="preserve"> / Mettre transparence sur le fond</w:t>
+      </w:r>
+      <w:r>
+        <w:t> ?</w:t>
+      </w:r>
+    </w:p>
+    <w:p/>
+    <w:p/>
+    <w:p>
+      <w:pPr>
+        <w:rPr>
+          <w:b/>
+          <w:lang w:val="en-US"/>
+        </w:rPr>
+      </w:pPr>
+      <w:r>
+        <w:rPr>
+          <w:b/>
+          <w:lang w:val="en-US"/>
+        </w:rPr>
+        <w:t>CALENDRIER</w:t>
+      </w:r>
+    </w:p>
+    <w:p>
+      <w:pPr>
+        <w:rPr>
+          <w:lang w:val="en-US"/>
+        </w:rPr>
+      </w:pPr>
+    </w:p>
+    <w:p>
+      <w:pPr>
+        <w:rPr>
+          <w:lang w:val="en-US"/>
+        </w:rPr>
+      </w:pPr>
+      <w:r>
+        <w:rPr>
+          <w:lang w:val="en-US"/>
+        </w:rPr>
+        <w:t>6/02 : tuto pong + canvas</w:t>
+      </w:r>
+    </w:p>
+    <w:p>
+      <w:pPr>
+        <w:rPr>
+          <w:lang w:val="en-US"/>
+        </w:rPr>
+      </w:pPr>
+      <w:r>
+        <w:rPr>
+          <w:lang w:val="en-US"/>
+        </w:rPr>
+        <w:t>9/02 : tuto sprite</w:t>
+      </w:r>
+    </w:p>
+    <w:p>
+      <w:r>
+        <w:t>11/02 : Test de GIT</w:t>
+      </w:r>
+    </w:p>
+    <w:p>
+      <w:r>
+        <w:t>15/02 : sprites</w:t>
+      </w:r>
+    </w:p>
+    <w:p>
+      <w:r>
+        <w:t>16/02 : Tonneaux</w:t>
+      </w:r>
+    </w:p>
+    <w:p>
+      <w:r>
+        <w:t>17/02 : DK + b</w:t>
+      </w:r>
+      <w:r>
+        <w:t xml:space="preserve">ackground </w:t>
+      </w:r>
+    </w:p>
+    <w:p>
+      <w:r>
+        <w:t>18/02 : Mario déplacement</w:t>
+      </w:r>
+    </w:p>
+    <w:p>
+      <w:r>
+        <w:lastRenderedPageBreak/>
+        <w:t>20/02 : Mario déplacement, saut + collisions tonneaux</w:t>
+      </w:r>
+    </w:p>
+    <w:p>
+      <w:r>
+        <w:t>03/03 : Animations, Simplification du code, plateforme</w:t>
+      </w:r>
+    </w:p>
+    <w:p>
+      <w:r>
+        <w:t>09/03 : Mise en forme du site</w:t>
+      </w:r>
+      <w:r>
+        <w:t xml:space="preserve"> / Adaptation Sprite à la console (décalage) </w:t>
       </w:r>
       <w:bookmarkStart w:id="0" w:name="_GoBack"/>
       <w:bookmarkEnd w:id="0"/>
-      <w:r>
-        <w:t>]</w:t>
-      </w:r>
-      <w:r>
-        <w:br/>
-        <w:t>ScoreY= 339</w:t>
-      </w:r>
-      <w:r>
-        <w:br/>
-        <w:t>ScoreL=11</w:t>
-      </w:r>
-      <w:r>
-        <w:br/>
-        <w:t>ScoreH=19</w:t>
-      </w:r>
     </w:p>
     <w:p/>
-    <w:p/>
-    <w:p>
-      <w:pPr>
-        <w:rPr>
-          <w:b/>
-        </w:rPr>
-      </w:pPr>
-      <w:r>
-        <w:rPr>
-          <w:b/>
-        </w:rPr>
-        <w:t>CALENDRIER</w:t>
-      </w:r>
-    </w:p>
-    <w:p/>
-    <w:p>
-      <w:r>
-        <w:t>6/02 : tuto pong + canvas</w:t>
-      </w:r>
-    </w:p>
-    <w:p>
-      <w:r>
-        <w:t>9/02 : tuto sprite</w:t>
-      </w:r>
-    </w:p>
-    <w:p>
-      <w:r>
-        <w:t>11/02 : Test de GIT</w:t>
-      </w:r>
-    </w:p>
-    <w:p>
-      <w:r>
-        <w:t>15/02 : sprites</w:t>
-      </w:r>
-    </w:p>
-    <w:p>
-      <w:r>
-        <w:t>16/02 : Tonneaux</w:t>
-      </w:r>
-    </w:p>
-    <w:p>
-      <w:r>
-        <w:t>17/02 : DK + b</w:t>
-      </w:r>
-      <w:r>
-        <w:t xml:space="preserve">ackground </w:t>
-      </w:r>
-    </w:p>
-    <w:p>
-      <w:r>
-        <w:t>18/02 : Mario déplacement</w:t>
-      </w:r>
-    </w:p>
-    <w:p>
-      <w:r>
-        <w:t>20/02 : Mario déplacement, saut + collisions tonneaux</w:t>
-      </w:r>
-    </w:p>
-    <w:p>
-      <w:r>
-        <w:t>03/03 : Animations, Simplification du code, plateforme</w:t>
-      </w:r>
-    </w:p>
     <w:sectPr>
       <w:pgSz w:w="11906" w:h="16838"/>
       <w:pgMar w:top="1417" w:right="1417" w:bottom="1417" w:left="1417" w:header="708" w:footer="708" w:gutter="0"/>

</xml_diff>

<commit_message>
Amélioration graphique, base de donnée fonctionnelle, link des différentes page.
</commit_message>
<xml_diff>
--- a/ressources/conception.docx
+++ b/ressources/conception.docx
@@ -482,10 +482,10 @@
         <w:tblStyle w:val="Grilledutableau"/>
         <w:tblW w:w="9061" w:type="dxa"/>
         <w:jc w:val="left"/>
-        <w:tblInd w:w="0" w:type="dxa"/>
+        <w:tblInd w:w="-5" w:type="dxa"/>
         <w:tblCellMar>
           <w:top w:w="0" w:type="dxa"/>
-          <w:left w:w="108" w:type="dxa"/>
+          <w:left w:w="103" w:type="dxa"/>
           <w:bottom w:w="0" w:type="dxa"/>
           <w:right w:w="108" w:type="dxa"/>
         </w:tblCellMar>
@@ -494,10 +494,10 @@
       <w:tblGrid>
         <w:gridCol w:w="1510"/>
         <w:gridCol w:w="1510"/>
-        <w:gridCol w:w="1508"/>
+        <w:gridCol w:w="1510"/>
         <w:gridCol w:w="1510"/>
         <w:gridCol w:w="1512"/>
-        <w:gridCol w:w="1510"/>
+        <w:gridCol w:w="1508"/>
       </w:tblGrid>
       <w:tr>
         <w:trPr/>
@@ -507,7 +507,7 @@
             <w:tcBorders/>
             <w:shd w:fill="auto" w:val="clear"/>
             <w:tcMar>
-              <w:left w:w="108" w:type="dxa"/>
+              <w:left w:w="103" w:type="dxa"/>
             </w:tcMar>
           </w:tcPr>
           <w:p>
@@ -527,7 +527,7 @@
             <w:tcBorders/>
             <w:shd w:fill="auto" w:val="clear"/>
             <w:tcMar>
-              <w:left w:w="108" w:type="dxa"/>
+              <w:left w:w="103" w:type="dxa"/>
             </w:tcMar>
           </w:tcPr>
           <w:p>
@@ -566,94 +566,94 @@
         </w:tc>
         <w:tc>
           <w:tcPr>
+            <w:tcW w:w="1510" w:type="dxa"/>
+            <w:tcBorders/>
+            <w:shd w:fill="auto" w:val="clear"/>
+            <w:tcMar>
+              <w:left w:w="103" w:type="dxa"/>
+            </w:tcMar>
+          </w:tcPr>
+          <w:p>
+            <w:pPr>
+              <w:pStyle w:val="Normal"/>
+              <w:spacing w:lineRule="auto" w:line="240" w:before="0" w:after="0"/>
+              <w:rPr/>
+            </w:pPr>
+            <w:r>
+              <w:rPr/>
+            </w:r>
+          </w:p>
+        </w:tc>
+        <w:tc>
+          <w:tcPr>
+            <w:tcW w:w="1510" w:type="dxa"/>
+            <w:tcBorders/>
+            <w:shd w:fill="auto" w:val="clear"/>
+            <w:tcMar>
+              <w:left w:w="103" w:type="dxa"/>
+            </w:tcMar>
+          </w:tcPr>
+          <w:p>
+            <w:pPr>
+              <w:pStyle w:val="Normal"/>
+              <w:spacing w:lineRule="auto" w:line="240" w:before="0" w:after="0"/>
+              <w:rPr/>
+            </w:pPr>
+            <w:r>
+              <w:rPr/>
+              <w:t>4 (DK 1)</w:t>
+            </w:r>
+          </w:p>
+          <w:p>
+            <w:pPr>
+              <w:pStyle w:val="Normal"/>
+              <w:spacing w:lineRule="auto" w:line="240" w:before="0" w:after="0"/>
+              <w:rPr/>
+            </w:pPr>
+            <w:r>
+              <w:rPr/>
+              <w:t>[88,31]</w:t>
+            </w:r>
+          </w:p>
+          <w:p>
+            <w:pPr>
+              <w:pStyle w:val="Normal"/>
+              <w:spacing w:lineRule="auto" w:line="240" w:before="0" w:after="0"/>
+              <w:rPr/>
+            </w:pPr>
+            <w:r>
+              <w:rPr/>
+              <w:t>L=30 H=18</w:t>
+            </w:r>
+          </w:p>
+        </w:tc>
+        <w:tc>
+          <w:tcPr>
+            <w:tcW w:w="1512" w:type="dxa"/>
+            <w:tcBorders/>
+            <w:shd w:fill="auto" w:val="clear"/>
+            <w:tcMar>
+              <w:left w:w="103" w:type="dxa"/>
+            </w:tcMar>
+          </w:tcPr>
+          <w:p>
+            <w:pPr>
+              <w:pStyle w:val="Normal"/>
+              <w:spacing w:lineRule="auto" w:line="240" w:before="0" w:after="0"/>
+              <w:rPr/>
+            </w:pPr>
+            <w:r>
+              <w:rPr/>
+            </w:r>
+          </w:p>
+        </w:tc>
+        <w:tc>
+          <w:tcPr>
             <w:tcW w:w="1508" w:type="dxa"/>
             <w:tcBorders/>
             <w:shd w:fill="auto" w:val="clear"/>
             <w:tcMar>
-              <w:left w:w="108" w:type="dxa"/>
-            </w:tcMar>
-          </w:tcPr>
-          <w:p>
-            <w:pPr>
-              <w:pStyle w:val="Normal"/>
-              <w:spacing w:lineRule="auto" w:line="240" w:before="0" w:after="0"/>
-              <w:rPr/>
-            </w:pPr>
-            <w:r>
-              <w:rPr/>
-            </w:r>
-          </w:p>
-        </w:tc>
-        <w:tc>
-          <w:tcPr>
-            <w:tcW w:w="1510" w:type="dxa"/>
-            <w:tcBorders/>
-            <w:shd w:fill="auto" w:val="clear"/>
-            <w:tcMar>
-              <w:left w:w="108" w:type="dxa"/>
-            </w:tcMar>
-          </w:tcPr>
-          <w:p>
-            <w:pPr>
-              <w:pStyle w:val="Normal"/>
-              <w:spacing w:lineRule="auto" w:line="240" w:before="0" w:after="0"/>
-              <w:rPr/>
-            </w:pPr>
-            <w:r>
-              <w:rPr/>
-              <w:t>4 (DK 1)</w:t>
-            </w:r>
-          </w:p>
-          <w:p>
-            <w:pPr>
-              <w:pStyle w:val="Normal"/>
-              <w:spacing w:lineRule="auto" w:line="240" w:before="0" w:after="0"/>
-              <w:rPr/>
-            </w:pPr>
-            <w:r>
-              <w:rPr/>
-              <w:t>[88,31]</w:t>
-            </w:r>
-          </w:p>
-          <w:p>
-            <w:pPr>
-              <w:pStyle w:val="Normal"/>
-              <w:spacing w:lineRule="auto" w:line="240" w:before="0" w:after="0"/>
-              <w:rPr/>
-            </w:pPr>
-            <w:r>
-              <w:rPr/>
-              <w:t>L=30 H=18</w:t>
-            </w:r>
-          </w:p>
-        </w:tc>
-        <w:tc>
-          <w:tcPr>
-            <w:tcW w:w="1512" w:type="dxa"/>
-            <w:tcBorders/>
-            <w:shd w:fill="auto" w:val="clear"/>
-            <w:tcMar>
-              <w:left w:w="108" w:type="dxa"/>
-            </w:tcMar>
-          </w:tcPr>
-          <w:p>
-            <w:pPr>
-              <w:pStyle w:val="Normal"/>
-              <w:spacing w:lineRule="auto" w:line="240" w:before="0" w:after="0"/>
-              <w:rPr/>
-            </w:pPr>
-            <w:r>
-              <w:rPr/>
-            </w:r>
-          </w:p>
-        </w:tc>
-        <w:tc>
-          <w:tcPr>
-            <w:tcW w:w="1510" w:type="dxa"/>
-            <w:tcBorders/>
-            <w:shd w:fill="auto" w:val="clear"/>
-            <w:tcMar>
-              <w:left w:w="108" w:type="dxa"/>
+              <w:left w:w="103" w:type="dxa"/>
             </w:tcMar>
           </w:tcPr>
           <w:p>
@@ -699,7 +699,7 @@
             <w:tcBorders/>
             <w:shd w:fill="auto" w:val="clear"/>
             <w:tcMar>
-              <w:left w:w="108" w:type="dxa"/>
+              <w:left w:w="103" w:type="dxa"/>
             </w:tcMar>
           </w:tcPr>
           <w:p>
@@ -719,7 +719,7 @@
             <w:tcBorders/>
             <w:shd w:fill="auto" w:val="clear"/>
             <w:tcMar>
-              <w:left w:w="108" w:type="dxa"/>
+              <w:left w:w="103" w:type="dxa"/>
             </w:tcMar>
           </w:tcPr>
           <w:p>
@@ -758,94 +758,94 @@
         </w:tc>
         <w:tc>
           <w:tcPr>
+            <w:tcW w:w="1510" w:type="dxa"/>
+            <w:tcBorders/>
+            <w:shd w:fill="auto" w:val="clear"/>
+            <w:tcMar>
+              <w:left w:w="103" w:type="dxa"/>
+            </w:tcMar>
+          </w:tcPr>
+          <w:p>
+            <w:pPr>
+              <w:pStyle w:val="Normal"/>
+              <w:spacing w:lineRule="auto" w:line="240" w:before="0" w:after="0"/>
+              <w:rPr/>
+            </w:pPr>
+            <w:r>
+              <w:rPr/>
+            </w:r>
+          </w:p>
+        </w:tc>
+        <w:tc>
+          <w:tcPr>
+            <w:tcW w:w="1510" w:type="dxa"/>
+            <w:tcBorders/>
+            <w:shd w:fill="auto" w:val="clear"/>
+            <w:tcMar>
+              <w:left w:w="103" w:type="dxa"/>
+            </w:tcMar>
+          </w:tcPr>
+          <w:p>
+            <w:pPr>
+              <w:pStyle w:val="Normal"/>
+              <w:spacing w:lineRule="auto" w:line="240" w:before="0" w:after="0"/>
+              <w:rPr/>
+            </w:pPr>
+            <w:r>
+              <w:rPr/>
+              <w:t>5</w:t>
+            </w:r>
+          </w:p>
+          <w:p>
+            <w:pPr>
+              <w:pStyle w:val="Normal"/>
+              <w:spacing w:lineRule="auto" w:line="240" w:before="0" w:after="0"/>
+              <w:rPr/>
+            </w:pPr>
+            <w:r>
+              <w:rPr/>
+              <w:t>[94,83]</w:t>
+            </w:r>
+          </w:p>
+          <w:p>
+            <w:pPr>
+              <w:pStyle w:val="Normal"/>
+              <w:spacing w:lineRule="auto" w:line="240" w:before="0" w:after="0"/>
+              <w:rPr/>
+            </w:pPr>
+            <w:r>
+              <w:rPr/>
+              <w:t>L=16 H=12</w:t>
+            </w:r>
+          </w:p>
+        </w:tc>
+        <w:tc>
+          <w:tcPr>
+            <w:tcW w:w="1512" w:type="dxa"/>
+            <w:tcBorders/>
+            <w:shd w:fill="auto" w:val="clear"/>
+            <w:tcMar>
+              <w:left w:w="103" w:type="dxa"/>
+            </w:tcMar>
+          </w:tcPr>
+          <w:p>
+            <w:pPr>
+              <w:pStyle w:val="Normal"/>
+              <w:spacing w:lineRule="auto" w:line="240" w:before="0" w:after="0"/>
+              <w:rPr/>
+            </w:pPr>
+            <w:r>
+              <w:rPr/>
+            </w:r>
+          </w:p>
+        </w:tc>
+        <w:tc>
+          <w:tcPr>
             <w:tcW w:w="1508" w:type="dxa"/>
             <w:tcBorders/>
             <w:shd w:fill="auto" w:val="clear"/>
             <w:tcMar>
-              <w:left w:w="108" w:type="dxa"/>
-            </w:tcMar>
-          </w:tcPr>
-          <w:p>
-            <w:pPr>
-              <w:pStyle w:val="Normal"/>
-              <w:spacing w:lineRule="auto" w:line="240" w:before="0" w:after="0"/>
-              <w:rPr/>
-            </w:pPr>
-            <w:r>
-              <w:rPr/>
-            </w:r>
-          </w:p>
-        </w:tc>
-        <w:tc>
-          <w:tcPr>
-            <w:tcW w:w="1510" w:type="dxa"/>
-            <w:tcBorders/>
-            <w:shd w:fill="auto" w:val="clear"/>
-            <w:tcMar>
-              <w:left w:w="108" w:type="dxa"/>
-            </w:tcMar>
-          </w:tcPr>
-          <w:p>
-            <w:pPr>
-              <w:pStyle w:val="Normal"/>
-              <w:spacing w:lineRule="auto" w:line="240" w:before="0" w:after="0"/>
-              <w:rPr/>
-            </w:pPr>
-            <w:r>
-              <w:rPr/>
-              <w:t>5</w:t>
-            </w:r>
-          </w:p>
-          <w:p>
-            <w:pPr>
-              <w:pStyle w:val="Normal"/>
-              <w:spacing w:lineRule="auto" w:line="240" w:before="0" w:after="0"/>
-              <w:rPr/>
-            </w:pPr>
-            <w:r>
-              <w:rPr/>
-              <w:t>[94,83]</w:t>
-            </w:r>
-          </w:p>
-          <w:p>
-            <w:pPr>
-              <w:pStyle w:val="Normal"/>
-              <w:spacing w:lineRule="auto" w:line="240" w:before="0" w:after="0"/>
-              <w:rPr/>
-            </w:pPr>
-            <w:r>
-              <w:rPr/>
-              <w:t>L=16 H=12</w:t>
-            </w:r>
-          </w:p>
-        </w:tc>
-        <w:tc>
-          <w:tcPr>
-            <w:tcW w:w="1512" w:type="dxa"/>
-            <w:tcBorders/>
-            <w:shd w:fill="auto" w:val="clear"/>
-            <w:tcMar>
-              <w:left w:w="108" w:type="dxa"/>
-            </w:tcMar>
-          </w:tcPr>
-          <w:p>
-            <w:pPr>
-              <w:pStyle w:val="Normal"/>
-              <w:spacing w:lineRule="auto" w:line="240" w:before="0" w:after="0"/>
-              <w:rPr/>
-            </w:pPr>
-            <w:r>
-              <w:rPr/>
-            </w:r>
-          </w:p>
-        </w:tc>
-        <w:tc>
-          <w:tcPr>
-            <w:tcW w:w="1510" w:type="dxa"/>
-            <w:tcBorders/>
-            <w:shd w:fill="auto" w:val="clear"/>
-            <w:tcMar>
-              <w:left w:w="108" w:type="dxa"/>
+              <w:left w:w="103" w:type="dxa"/>
             </w:tcMar>
           </w:tcPr>
           <w:p>
@@ -891,7 +891,7 @@
             <w:tcBorders/>
             <w:shd w:fill="auto" w:val="clear"/>
             <w:tcMar>
-              <w:left w:w="108" w:type="dxa"/>
+              <w:left w:w="103" w:type="dxa"/>
             </w:tcMar>
           </w:tcPr>
           <w:p>
@@ -911,7 +911,7 @@
             <w:tcBorders/>
             <w:shd w:fill="auto" w:val="clear"/>
             <w:tcMar>
-              <w:left w:w="108" w:type="dxa"/>
+              <w:left w:w="103" w:type="dxa"/>
             </w:tcMar>
           </w:tcPr>
           <w:p>
@@ -950,94 +950,94 @@
         </w:tc>
         <w:tc>
           <w:tcPr>
+            <w:tcW w:w="1510" w:type="dxa"/>
+            <w:tcBorders/>
+            <w:shd w:fill="auto" w:val="clear"/>
+            <w:tcMar>
+              <w:left w:w="103" w:type="dxa"/>
+            </w:tcMar>
+          </w:tcPr>
+          <w:p>
+            <w:pPr>
+              <w:pStyle w:val="Normal"/>
+              <w:spacing w:lineRule="auto" w:line="240" w:before="0" w:after="0"/>
+              <w:rPr/>
+            </w:pPr>
+            <w:r>
+              <w:rPr/>
+            </w:r>
+          </w:p>
+        </w:tc>
+        <w:tc>
+          <w:tcPr>
+            <w:tcW w:w="1510" w:type="dxa"/>
+            <w:tcBorders/>
+            <w:shd w:fill="auto" w:val="clear"/>
+            <w:tcMar>
+              <w:left w:w="103" w:type="dxa"/>
+            </w:tcMar>
+          </w:tcPr>
+          <w:p>
+            <w:pPr>
+              <w:pStyle w:val="Normal"/>
+              <w:spacing w:lineRule="auto" w:line="240" w:before="0" w:after="0"/>
+              <w:rPr/>
+            </w:pPr>
+            <w:r>
+              <w:rPr/>
+              <w:t>6</w:t>
+            </w:r>
+          </w:p>
+          <w:p>
+            <w:pPr>
+              <w:pStyle w:val="Normal"/>
+              <w:spacing w:lineRule="auto" w:line="240" w:before="0" w:after="0"/>
+              <w:rPr/>
+            </w:pPr>
+            <w:r>
+              <w:rPr/>
+              <w:t>[95,109]</w:t>
+            </w:r>
+          </w:p>
+          <w:p>
+            <w:pPr>
+              <w:pStyle w:val="Normal"/>
+              <w:spacing w:lineRule="auto" w:line="240" w:before="0" w:after="0"/>
+              <w:rPr/>
+            </w:pPr>
+            <w:r>
+              <w:rPr/>
+              <w:t>L=14 H=13</w:t>
+            </w:r>
+          </w:p>
+        </w:tc>
+        <w:tc>
+          <w:tcPr>
+            <w:tcW w:w="1512" w:type="dxa"/>
+            <w:tcBorders/>
+            <w:shd w:fill="auto" w:val="clear"/>
+            <w:tcMar>
+              <w:left w:w="103" w:type="dxa"/>
+            </w:tcMar>
+          </w:tcPr>
+          <w:p>
+            <w:pPr>
+              <w:pStyle w:val="Normal"/>
+              <w:spacing w:lineRule="auto" w:line="240" w:before="0" w:after="0"/>
+              <w:rPr/>
+            </w:pPr>
+            <w:r>
+              <w:rPr/>
+            </w:r>
+          </w:p>
+        </w:tc>
+        <w:tc>
+          <w:tcPr>
             <w:tcW w:w="1508" w:type="dxa"/>
             <w:tcBorders/>
             <w:shd w:fill="auto" w:val="clear"/>
             <w:tcMar>
-              <w:left w:w="108" w:type="dxa"/>
-            </w:tcMar>
-          </w:tcPr>
-          <w:p>
-            <w:pPr>
-              <w:pStyle w:val="Normal"/>
-              <w:spacing w:lineRule="auto" w:line="240" w:before="0" w:after="0"/>
-              <w:rPr/>
-            </w:pPr>
-            <w:r>
-              <w:rPr/>
-            </w:r>
-          </w:p>
-        </w:tc>
-        <w:tc>
-          <w:tcPr>
-            <w:tcW w:w="1510" w:type="dxa"/>
-            <w:tcBorders/>
-            <w:shd w:fill="auto" w:val="clear"/>
-            <w:tcMar>
-              <w:left w:w="108" w:type="dxa"/>
-            </w:tcMar>
-          </w:tcPr>
-          <w:p>
-            <w:pPr>
-              <w:pStyle w:val="Normal"/>
-              <w:spacing w:lineRule="auto" w:line="240" w:before="0" w:after="0"/>
-              <w:rPr/>
-            </w:pPr>
-            <w:r>
-              <w:rPr/>
-              <w:t>6</w:t>
-            </w:r>
-          </w:p>
-          <w:p>
-            <w:pPr>
-              <w:pStyle w:val="Normal"/>
-              <w:spacing w:lineRule="auto" w:line="240" w:before="0" w:after="0"/>
-              <w:rPr/>
-            </w:pPr>
-            <w:r>
-              <w:rPr/>
-              <w:t>[95,109]</w:t>
-            </w:r>
-          </w:p>
-          <w:p>
-            <w:pPr>
-              <w:pStyle w:val="Normal"/>
-              <w:spacing w:lineRule="auto" w:line="240" w:before="0" w:after="0"/>
-              <w:rPr/>
-            </w:pPr>
-            <w:r>
-              <w:rPr/>
-              <w:t>L=14 H=13</w:t>
-            </w:r>
-          </w:p>
-        </w:tc>
-        <w:tc>
-          <w:tcPr>
-            <w:tcW w:w="1512" w:type="dxa"/>
-            <w:tcBorders/>
-            <w:shd w:fill="auto" w:val="clear"/>
-            <w:tcMar>
-              <w:left w:w="108" w:type="dxa"/>
-            </w:tcMar>
-          </w:tcPr>
-          <w:p>
-            <w:pPr>
-              <w:pStyle w:val="Normal"/>
-              <w:spacing w:lineRule="auto" w:line="240" w:before="0" w:after="0"/>
-              <w:rPr/>
-            </w:pPr>
-            <w:r>
-              <w:rPr/>
-            </w:r>
-          </w:p>
-        </w:tc>
-        <w:tc>
-          <w:tcPr>
-            <w:tcW w:w="1510" w:type="dxa"/>
-            <w:tcBorders/>
-            <w:shd w:fill="auto" w:val="clear"/>
-            <w:tcMar>
-              <w:left w:w="108" w:type="dxa"/>
+              <w:left w:w="103" w:type="dxa"/>
             </w:tcMar>
           </w:tcPr>
           <w:p>
@@ -1083,7 +1083,7 @@
             <w:tcBorders/>
             <w:shd w:fill="auto" w:val="clear"/>
             <w:tcMar>
-              <w:left w:w="108" w:type="dxa"/>
+              <w:left w:w="103" w:type="dxa"/>
             </w:tcMar>
           </w:tcPr>
           <w:p>
@@ -1103,7 +1103,7 @@
             <w:tcBorders/>
             <w:shd w:fill="auto" w:val="clear"/>
             <w:tcMar>
-              <w:left w:w="108" w:type="dxa"/>
+              <w:left w:w="103" w:type="dxa"/>
             </w:tcMar>
           </w:tcPr>
           <w:p>
@@ -1142,94 +1142,94 @@
         </w:tc>
         <w:tc>
           <w:tcPr>
+            <w:tcW w:w="1510" w:type="dxa"/>
+            <w:tcBorders/>
+            <w:shd w:fill="auto" w:val="clear"/>
+            <w:tcMar>
+              <w:left w:w="103" w:type="dxa"/>
+            </w:tcMar>
+          </w:tcPr>
+          <w:p>
+            <w:pPr>
+              <w:pStyle w:val="Normal"/>
+              <w:spacing w:lineRule="auto" w:line="240" w:before="0" w:after="0"/>
+              <w:rPr/>
+            </w:pPr>
+            <w:r>
+              <w:rPr/>
+            </w:r>
+          </w:p>
+        </w:tc>
+        <w:tc>
+          <w:tcPr>
+            <w:tcW w:w="1510" w:type="dxa"/>
+            <w:tcBorders/>
+            <w:shd w:fill="auto" w:val="clear"/>
+            <w:tcMar>
+              <w:left w:w="103" w:type="dxa"/>
+            </w:tcMar>
+          </w:tcPr>
+          <w:p>
+            <w:pPr>
+              <w:pStyle w:val="Normal"/>
+              <w:spacing w:lineRule="auto" w:line="240" w:before="0" w:after="0"/>
+              <w:rPr/>
+            </w:pPr>
+            <w:r>
+              <w:rPr/>
+              <w:t>7</w:t>
+            </w:r>
+          </w:p>
+          <w:p>
+            <w:pPr>
+              <w:pStyle w:val="Normal"/>
+              <w:spacing w:lineRule="auto" w:line="240" w:before="0" w:after="0"/>
+              <w:rPr/>
+            </w:pPr>
+            <w:r>
+              <w:rPr/>
+              <w:t>[97,146]</w:t>
+            </w:r>
+          </w:p>
+          <w:p>
+            <w:pPr>
+              <w:pStyle w:val="Normal"/>
+              <w:spacing w:lineRule="auto" w:line="240" w:before="0" w:after="0"/>
+              <w:rPr/>
+            </w:pPr>
+            <w:r>
+              <w:rPr/>
+              <w:t>L=13 H=12</w:t>
+            </w:r>
+          </w:p>
+        </w:tc>
+        <w:tc>
+          <w:tcPr>
+            <w:tcW w:w="1512" w:type="dxa"/>
+            <w:tcBorders/>
+            <w:shd w:fill="auto" w:val="clear"/>
+            <w:tcMar>
+              <w:left w:w="103" w:type="dxa"/>
+            </w:tcMar>
+          </w:tcPr>
+          <w:p>
+            <w:pPr>
+              <w:pStyle w:val="Normal"/>
+              <w:spacing w:lineRule="auto" w:line="240" w:before="0" w:after="0"/>
+              <w:rPr/>
+            </w:pPr>
+            <w:r>
+              <w:rPr/>
+            </w:r>
+          </w:p>
+        </w:tc>
+        <w:tc>
+          <w:tcPr>
             <w:tcW w:w="1508" w:type="dxa"/>
             <w:tcBorders/>
             <w:shd w:fill="auto" w:val="clear"/>
             <w:tcMar>
-              <w:left w:w="108" w:type="dxa"/>
-            </w:tcMar>
-          </w:tcPr>
-          <w:p>
-            <w:pPr>
-              <w:pStyle w:val="Normal"/>
-              <w:spacing w:lineRule="auto" w:line="240" w:before="0" w:after="0"/>
-              <w:rPr/>
-            </w:pPr>
-            <w:r>
-              <w:rPr/>
-            </w:r>
-          </w:p>
-        </w:tc>
-        <w:tc>
-          <w:tcPr>
-            <w:tcW w:w="1510" w:type="dxa"/>
-            <w:tcBorders/>
-            <w:shd w:fill="auto" w:val="clear"/>
-            <w:tcMar>
-              <w:left w:w="108" w:type="dxa"/>
-            </w:tcMar>
-          </w:tcPr>
-          <w:p>
-            <w:pPr>
-              <w:pStyle w:val="Normal"/>
-              <w:spacing w:lineRule="auto" w:line="240" w:before="0" w:after="0"/>
-              <w:rPr/>
-            </w:pPr>
-            <w:r>
-              <w:rPr/>
-              <w:t>7</w:t>
-            </w:r>
-          </w:p>
-          <w:p>
-            <w:pPr>
-              <w:pStyle w:val="Normal"/>
-              <w:spacing w:lineRule="auto" w:line="240" w:before="0" w:after="0"/>
-              <w:rPr/>
-            </w:pPr>
-            <w:r>
-              <w:rPr/>
-              <w:t>[97,146]</w:t>
-            </w:r>
-          </w:p>
-          <w:p>
-            <w:pPr>
-              <w:pStyle w:val="Normal"/>
-              <w:spacing w:lineRule="auto" w:line="240" w:before="0" w:after="0"/>
-              <w:rPr/>
-            </w:pPr>
-            <w:r>
-              <w:rPr/>
-              <w:t>L=13 H=12</w:t>
-            </w:r>
-          </w:p>
-        </w:tc>
-        <w:tc>
-          <w:tcPr>
-            <w:tcW w:w="1512" w:type="dxa"/>
-            <w:tcBorders/>
-            <w:shd w:fill="auto" w:val="clear"/>
-            <w:tcMar>
-              <w:left w:w="108" w:type="dxa"/>
-            </w:tcMar>
-          </w:tcPr>
-          <w:p>
-            <w:pPr>
-              <w:pStyle w:val="Normal"/>
-              <w:spacing w:lineRule="auto" w:line="240" w:before="0" w:after="0"/>
-              <w:rPr/>
-            </w:pPr>
-            <w:r>
-              <w:rPr/>
-            </w:r>
-          </w:p>
-        </w:tc>
-        <w:tc>
-          <w:tcPr>
-            <w:tcW w:w="1510" w:type="dxa"/>
-            <w:tcBorders/>
-            <w:shd w:fill="auto" w:val="clear"/>
-            <w:tcMar>
-              <w:left w:w="108" w:type="dxa"/>
+              <w:left w:w="103" w:type="dxa"/>
             </w:tcMar>
           </w:tcPr>
           <w:p>
@@ -1275,7 +1275,7 @@
             <w:tcBorders/>
             <w:shd w:fill="auto" w:val="clear"/>
             <w:tcMar>
-              <w:left w:w="108" w:type="dxa"/>
+              <w:left w:w="103" w:type="dxa"/>
             </w:tcMar>
           </w:tcPr>
           <w:p>
@@ -1318,7 +1318,7 @@
             <w:tcBorders/>
             <w:shd w:fill="auto" w:val="clear"/>
             <w:tcMar>
-              <w:left w:w="108" w:type="dxa"/>
+              <w:left w:w="103" w:type="dxa"/>
             </w:tcMar>
           </w:tcPr>
           <w:p>
@@ -1357,140 +1357,140 @@
         </w:tc>
         <w:tc>
           <w:tcPr>
+            <w:tcW w:w="1510" w:type="dxa"/>
+            <w:tcBorders/>
+            <w:shd w:fill="auto" w:val="clear"/>
+            <w:tcMar>
+              <w:left w:w="103" w:type="dxa"/>
+            </w:tcMar>
+          </w:tcPr>
+          <w:p>
+            <w:pPr>
+              <w:pStyle w:val="Normal"/>
+              <w:spacing w:lineRule="auto" w:line="240" w:before="0" w:after="0"/>
+              <w:rPr/>
+            </w:pPr>
+            <w:r>
+              <w:rPr/>
+              <w:t>15</w:t>
+            </w:r>
+          </w:p>
+          <w:p>
+            <w:pPr>
+              <w:pStyle w:val="Normal"/>
+              <w:spacing w:lineRule="auto" w:line="240" w:before="0" w:after="0"/>
+              <w:rPr/>
+            </w:pPr>
+            <w:r>
+              <w:rPr/>
+              <w:t>[72,170]</w:t>
+            </w:r>
+          </w:p>
+          <w:p>
+            <w:pPr>
+              <w:pStyle w:val="Normal"/>
+              <w:spacing w:lineRule="auto" w:line="240" w:before="0" w:after="0"/>
+              <w:rPr/>
+            </w:pPr>
+            <w:r>
+              <w:rPr/>
+              <w:t>L=12 H=11</w:t>
+            </w:r>
+          </w:p>
+        </w:tc>
+        <w:tc>
+          <w:tcPr>
+            <w:tcW w:w="1510" w:type="dxa"/>
+            <w:tcBorders/>
+            <w:shd w:fill="auto" w:val="clear"/>
+            <w:tcMar>
+              <w:left w:w="103" w:type="dxa"/>
+            </w:tcMar>
+          </w:tcPr>
+          <w:p>
+            <w:pPr>
+              <w:pStyle w:val="Normal"/>
+              <w:spacing w:lineRule="auto" w:line="240" w:before="0" w:after="0"/>
+              <w:rPr/>
+            </w:pPr>
+            <w:r>
+              <w:rPr/>
+              <w:t>14</w:t>
+            </w:r>
+          </w:p>
+          <w:p>
+            <w:pPr>
+              <w:pStyle w:val="Normal"/>
+              <w:spacing w:lineRule="auto" w:line="240" w:before="0" w:after="0"/>
+              <w:rPr/>
+            </w:pPr>
+            <w:r>
+              <w:rPr/>
+              <w:t>[96,168]</w:t>
+            </w:r>
+          </w:p>
+          <w:p>
+            <w:pPr>
+              <w:pStyle w:val="Normal"/>
+              <w:spacing w:lineRule="auto" w:line="240" w:before="0" w:after="0"/>
+              <w:rPr/>
+            </w:pPr>
+            <w:r>
+              <w:rPr/>
+              <w:t>L=12 H=11</w:t>
+            </w:r>
+          </w:p>
+        </w:tc>
+        <w:tc>
+          <w:tcPr>
+            <w:tcW w:w="1512" w:type="dxa"/>
+            <w:tcBorders/>
+            <w:shd w:fill="auto" w:val="clear"/>
+            <w:tcMar>
+              <w:left w:w="103" w:type="dxa"/>
+            </w:tcMar>
+          </w:tcPr>
+          <w:p>
+            <w:pPr>
+              <w:pStyle w:val="Normal"/>
+              <w:spacing w:lineRule="auto" w:line="240" w:before="0" w:after="0"/>
+              <w:rPr/>
+            </w:pPr>
+            <w:r>
+              <w:rPr/>
+              <w:t>13</w:t>
+            </w:r>
+          </w:p>
+          <w:p>
+            <w:pPr>
+              <w:pStyle w:val="Normal"/>
+              <w:spacing w:lineRule="auto" w:line="240" w:before="0" w:after="0"/>
+              <w:rPr/>
+            </w:pPr>
+            <w:r>
+              <w:rPr/>
+              <w:t>[120,168]</w:t>
+            </w:r>
+          </w:p>
+          <w:p>
+            <w:pPr>
+              <w:pStyle w:val="Normal"/>
+              <w:spacing w:lineRule="auto" w:line="240" w:before="0" w:after="0"/>
+              <w:rPr/>
+            </w:pPr>
+            <w:r>
+              <w:rPr/>
+              <w:t>L=12 H=11</w:t>
+            </w:r>
+          </w:p>
+        </w:tc>
+        <w:tc>
+          <w:tcPr>
             <w:tcW w:w="1508" w:type="dxa"/>
             <w:tcBorders/>
             <w:shd w:fill="auto" w:val="clear"/>
             <w:tcMar>
-              <w:left w:w="108" w:type="dxa"/>
-            </w:tcMar>
-          </w:tcPr>
-          <w:p>
-            <w:pPr>
-              <w:pStyle w:val="Normal"/>
-              <w:spacing w:lineRule="auto" w:line="240" w:before="0" w:after="0"/>
-              <w:rPr/>
-            </w:pPr>
-            <w:r>
-              <w:rPr/>
-              <w:t>15</w:t>
-            </w:r>
-          </w:p>
-          <w:p>
-            <w:pPr>
-              <w:pStyle w:val="Normal"/>
-              <w:spacing w:lineRule="auto" w:line="240" w:before="0" w:after="0"/>
-              <w:rPr/>
-            </w:pPr>
-            <w:r>
-              <w:rPr/>
-              <w:t>[72,170]</w:t>
-            </w:r>
-          </w:p>
-          <w:p>
-            <w:pPr>
-              <w:pStyle w:val="Normal"/>
-              <w:spacing w:lineRule="auto" w:line="240" w:before="0" w:after="0"/>
-              <w:rPr/>
-            </w:pPr>
-            <w:r>
-              <w:rPr/>
-              <w:t>L=12 H=11</w:t>
-            </w:r>
-          </w:p>
-        </w:tc>
-        <w:tc>
-          <w:tcPr>
-            <w:tcW w:w="1510" w:type="dxa"/>
-            <w:tcBorders/>
-            <w:shd w:fill="auto" w:val="clear"/>
-            <w:tcMar>
-              <w:left w:w="108" w:type="dxa"/>
-            </w:tcMar>
-          </w:tcPr>
-          <w:p>
-            <w:pPr>
-              <w:pStyle w:val="Normal"/>
-              <w:spacing w:lineRule="auto" w:line="240" w:before="0" w:after="0"/>
-              <w:rPr/>
-            </w:pPr>
-            <w:r>
-              <w:rPr/>
-              <w:t>14</w:t>
-            </w:r>
-          </w:p>
-          <w:p>
-            <w:pPr>
-              <w:pStyle w:val="Normal"/>
-              <w:spacing w:lineRule="auto" w:line="240" w:before="0" w:after="0"/>
-              <w:rPr/>
-            </w:pPr>
-            <w:r>
-              <w:rPr/>
-              <w:t>[96,168]</w:t>
-            </w:r>
-          </w:p>
-          <w:p>
-            <w:pPr>
-              <w:pStyle w:val="Normal"/>
-              <w:spacing w:lineRule="auto" w:line="240" w:before="0" w:after="0"/>
-              <w:rPr/>
-            </w:pPr>
-            <w:r>
-              <w:rPr/>
-              <w:t>L=12 H=11</w:t>
-            </w:r>
-          </w:p>
-        </w:tc>
-        <w:tc>
-          <w:tcPr>
-            <w:tcW w:w="1512" w:type="dxa"/>
-            <w:tcBorders/>
-            <w:shd w:fill="auto" w:val="clear"/>
-            <w:tcMar>
-              <w:left w:w="108" w:type="dxa"/>
-            </w:tcMar>
-          </w:tcPr>
-          <w:p>
-            <w:pPr>
-              <w:pStyle w:val="Normal"/>
-              <w:spacing w:lineRule="auto" w:line="240" w:before="0" w:after="0"/>
-              <w:rPr/>
-            </w:pPr>
-            <w:r>
-              <w:rPr/>
-              <w:t>13</w:t>
-            </w:r>
-          </w:p>
-          <w:p>
-            <w:pPr>
-              <w:pStyle w:val="Normal"/>
-              <w:spacing w:lineRule="auto" w:line="240" w:before="0" w:after="0"/>
-              <w:rPr/>
-            </w:pPr>
-            <w:r>
-              <w:rPr/>
-              <w:t>[120,168]</w:t>
-            </w:r>
-          </w:p>
-          <w:p>
-            <w:pPr>
-              <w:pStyle w:val="Normal"/>
-              <w:spacing w:lineRule="auto" w:line="240" w:before="0" w:after="0"/>
-              <w:rPr/>
-            </w:pPr>
-            <w:r>
-              <w:rPr/>
-              <w:t>L=12 H=11</w:t>
-            </w:r>
-          </w:p>
-        </w:tc>
-        <w:tc>
-          <w:tcPr>
-            <w:tcW w:w="1510" w:type="dxa"/>
-            <w:tcBorders/>
-            <w:shd w:fill="auto" w:val="clear"/>
-            <w:tcMar>
-              <w:left w:w="108" w:type="dxa"/>
+              <w:left w:w="103" w:type="dxa"/>
             </w:tcMar>
           </w:tcPr>
           <w:p>
@@ -1536,7 +1536,7 @@
             <w:tcBorders/>
             <w:shd w:fill="auto" w:val="clear"/>
             <w:tcMar>
-              <w:left w:w="108" w:type="dxa"/>
+              <w:left w:w="103" w:type="dxa"/>
             </w:tcMar>
           </w:tcPr>
           <w:p>
@@ -1579,7 +1579,67 @@
             <w:tcBorders/>
             <w:shd w:fill="auto" w:val="clear"/>
             <w:tcMar>
-              <w:left w:w="108" w:type="dxa"/>
+              <w:left w:w="103" w:type="dxa"/>
+            </w:tcMar>
+          </w:tcPr>
+          <w:p>
+            <w:pPr>
+              <w:pStyle w:val="Normal"/>
+              <w:spacing w:lineRule="auto" w:line="240" w:before="0" w:after="0"/>
+              <w:rPr/>
+            </w:pPr>
+            <w:r>
+              <w:rPr/>
+            </w:r>
+          </w:p>
+        </w:tc>
+        <w:tc>
+          <w:tcPr>
+            <w:tcW w:w="1510" w:type="dxa"/>
+            <w:tcBorders/>
+            <w:shd w:fill="auto" w:val="clear"/>
+            <w:tcMar>
+              <w:left w:w="103" w:type="dxa"/>
+            </w:tcMar>
+          </w:tcPr>
+          <w:p>
+            <w:pPr>
+              <w:pStyle w:val="Normal"/>
+              <w:spacing w:lineRule="auto" w:line="240" w:before="0" w:after="0"/>
+              <w:rPr/>
+            </w:pPr>
+            <w:r>
+              <w:rPr/>
+            </w:r>
+          </w:p>
+        </w:tc>
+        <w:tc>
+          <w:tcPr>
+            <w:tcW w:w="1510" w:type="dxa"/>
+            <w:tcBorders/>
+            <w:shd w:fill="auto" w:val="clear"/>
+            <w:tcMar>
+              <w:left w:w="103" w:type="dxa"/>
+            </w:tcMar>
+          </w:tcPr>
+          <w:p>
+            <w:pPr>
+              <w:pStyle w:val="Normal"/>
+              <w:spacing w:lineRule="auto" w:line="240" w:before="0" w:after="0"/>
+              <w:rPr/>
+            </w:pPr>
+            <w:r>
+              <w:rPr/>
+            </w:r>
+          </w:p>
+        </w:tc>
+        <w:tc>
+          <w:tcPr>
+            <w:tcW w:w="1512" w:type="dxa"/>
+            <w:tcBorders/>
+            <w:shd w:fill="auto" w:val="clear"/>
+            <w:tcMar>
+              <w:left w:w="103" w:type="dxa"/>
             </w:tcMar>
           </w:tcPr>
           <w:p>
@@ -1599,67 +1659,7 @@
             <w:tcBorders/>
             <w:shd w:fill="auto" w:val="clear"/>
             <w:tcMar>
-              <w:left w:w="108" w:type="dxa"/>
-            </w:tcMar>
-          </w:tcPr>
-          <w:p>
-            <w:pPr>
-              <w:pStyle w:val="Normal"/>
-              <w:spacing w:lineRule="auto" w:line="240" w:before="0" w:after="0"/>
-              <w:rPr/>
-            </w:pPr>
-            <w:r>
-              <w:rPr/>
-            </w:r>
-          </w:p>
-        </w:tc>
-        <w:tc>
-          <w:tcPr>
-            <w:tcW w:w="1510" w:type="dxa"/>
-            <w:tcBorders/>
-            <w:shd w:fill="auto" w:val="clear"/>
-            <w:tcMar>
-              <w:left w:w="108" w:type="dxa"/>
-            </w:tcMar>
-          </w:tcPr>
-          <w:p>
-            <w:pPr>
-              <w:pStyle w:val="Normal"/>
-              <w:spacing w:lineRule="auto" w:line="240" w:before="0" w:after="0"/>
-              <w:rPr/>
-            </w:pPr>
-            <w:r>
-              <w:rPr/>
-            </w:r>
-          </w:p>
-        </w:tc>
-        <w:tc>
-          <w:tcPr>
-            <w:tcW w:w="1512" w:type="dxa"/>
-            <w:tcBorders/>
-            <w:shd w:fill="auto" w:val="clear"/>
-            <w:tcMar>
-              <w:left w:w="108" w:type="dxa"/>
-            </w:tcMar>
-          </w:tcPr>
-          <w:p>
-            <w:pPr>
-              <w:pStyle w:val="Normal"/>
-              <w:spacing w:lineRule="auto" w:line="240" w:before="0" w:after="0"/>
-              <w:rPr/>
-            </w:pPr>
-            <w:r>
-              <w:rPr/>
-            </w:r>
-          </w:p>
-        </w:tc>
-        <w:tc>
-          <w:tcPr>
-            <w:tcW w:w="1510" w:type="dxa"/>
-            <w:tcBorders/>
-            <w:shd w:fill="auto" w:val="clear"/>
-            <w:tcMar>
-              <w:left w:w="108" w:type="dxa"/>
+              <w:left w:w="103" w:type="dxa"/>
             </w:tcMar>
           </w:tcPr>
           <w:p>
@@ -1682,7 +1682,7 @@
             <w:tcBorders/>
             <w:shd w:fill="auto" w:val="clear"/>
             <w:tcMar>
-              <w:left w:w="108" w:type="dxa"/>
+              <w:left w:w="103" w:type="dxa"/>
             </w:tcMar>
           </w:tcPr>
           <w:p>
@@ -1725,7 +1725,7 @@
             <w:tcBorders/>
             <w:shd w:fill="auto" w:val="clear"/>
             <w:tcMar>
-              <w:left w:w="108" w:type="dxa"/>
+              <w:left w:w="103" w:type="dxa"/>
             </w:tcMar>
           </w:tcPr>
           <w:p>
@@ -1764,140 +1764,140 @@
         </w:tc>
         <w:tc>
           <w:tcPr>
+            <w:tcW w:w="1510" w:type="dxa"/>
+            <w:tcBorders/>
+            <w:shd w:fill="auto" w:val="clear"/>
+            <w:tcMar>
+              <w:left w:w="103" w:type="dxa"/>
+            </w:tcMar>
+          </w:tcPr>
+          <w:p>
+            <w:pPr>
+              <w:pStyle w:val="Normal"/>
+              <w:spacing w:lineRule="auto" w:line="240" w:before="0" w:after="0"/>
+              <w:rPr/>
+            </w:pPr>
+            <w:r>
+              <w:rPr/>
+              <w:t>21</w:t>
+            </w:r>
+          </w:p>
+          <w:p>
+            <w:pPr>
+              <w:pStyle w:val="Normal"/>
+              <w:spacing w:lineRule="auto" w:line="240" w:before="0" w:after="0"/>
+              <w:rPr/>
+            </w:pPr>
+            <w:r>
+              <w:rPr/>
+              <w:t>[93,249]</w:t>
+            </w:r>
+          </w:p>
+          <w:p>
+            <w:pPr>
+              <w:pStyle w:val="Normal"/>
+              <w:spacing w:lineRule="auto" w:line="240" w:before="0" w:after="0"/>
+              <w:rPr/>
+            </w:pPr>
+            <w:r>
+              <w:rPr/>
+              <w:t>L=12 H=11</w:t>
+            </w:r>
+          </w:p>
+        </w:tc>
+        <w:tc>
+          <w:tcPr>
+            <w:tcW w:w="1510" w:type="dxa"/>
+            <w:tcBorders/>
+            <w:shd w:fill="auto" w:val="clear"/>
+            <w:tcMar>
+              <w:left w:w="103" w:type="dxa"/>
+            </w:tcMar>
+          </w:tcPr>
+          <w:p>
+            <w:pPr>
+              <w:pStyle w:val="Normal"/>
+              <w:spacing w:lineRule="auto" w:line="240" w:before="0" w:after="0"/>
+              <w:rPr/>
+            </w:pPr>
+            <w:r>
+              <w:rPr/>
+              <w:t>22</w:t>
+            </w:r>
+          </w:p>
+          <w:p>
+            <w:pPr>
+              <w:pStyle w:val="Normal"/>
+              <w:spacing w:lineRule="auto" w:line="240" w:before="0" w:after="0"/>
+              <w:rPr/>
+            </w:pPr>
+            <w:r>
+              <w:rPr/>
+              <w:t>[131,249]</w:t>
+            </w:r>
+          </w:p>
+          <w:p>
+            <w:pPr>
+              <w:pStyle w:val="Normal"/>
+              <w:spacing w:lineRule="auto" w:line="240" w:before="0" w:after="0"/>
+              <w:rPr/>
+            </w:pPr>
+            <w:r>
+              <w:rPr/>
+              <w:t>L=12 H=11</w:t>
+            </w:r>
+          </w:p>
+        </w:tc>
+        <w:tc>
+          <w:tcPr>
+            <w:tcW w:w="1512" w:type="dxa"/>
+            <w:tcBorders/>
+            <w:shd w:fill="auto" w:val="clear"/>
+            <w:tcMar>
+              <w:left w:w="103" w:type="dxa"/>
+            </w:tcMar>
+          </w:tcPr>
+          <w:p>
+            <w:pPr>
+              <w:pStyle w:val="Normal"/>
+              <w:spacing w:lineRule="auto" w:line="240" w:before="0" w:after="0"/>
+              <w:rPr/>
+            </w:pPr>
+            <w:r>
+              <w:rPr/>
+              <w:t>23</w:t>
+            </w:r>
+          </w:p>
+          <w:p>
+            <w:pPr>
+              <w:pStyle w:val="Normal"/>
+              <w:spacing w:lineRule="auto" w:line="240" w:before="0" w:after="0"/>
+              <w:rPr/>
+            </w:pPr>
+            <w:r>
+              <w:rPr/>
+              <w:t>[169,256]</w:t>
+            </w:r>
+          </w:p>
+          <w:p>
+            <w:pPr>
+              <w:pStyle w:val="Normal"/>
+              <w:spacing w:lineRule="auto" w:line="240" w:before="0" w:after="0"/>
+              <w:rPr/>
+            </w:pPr>
+            <w:r>
+              <w:rPr/>
+              <w:t>L=11 H=12</w:t>
+            </w:r>
+          </w:p>
+        </w:tc>
+        <w:tc>
+          <w:tcPr>
             <w:tcW w:w="1508" w:type="dxa"/>
             <w:tcBorders/>
             <w:shd w:fill="auto" w:val="clear"/>
             <w:tcMar>
-              <w:left w:w="108" w:type="dxa"/>
-            </w:tcMar>
-          </w:tcPr>
-          <w:p>
-            <w:pPr>
-              <w:pStyle w:val="Normal"/>
-              <w:spacing w:lineRule="auto" w:line="240" w:before="0" w:after="0"/>
-              <w:rPr/>
-            </w:pPr>
-            <w:r>
-              <w:rPr/>
-              <w:t>21</w:t>
-            </w:r>
-          </w:p>
-          <w:p>
-            <w:pPr>
-              <w:pStyle w:val="Normal"/>
-              <w:spacing w:lineRule="auto" w:line="240" w:before="0" w:after="0"/>
-              <w:rPr/>
-            </w:pPr>
-            <w:r>
-              <w:rPr/>
-              <w:t>[93,249]</w:t>
-            </w:r>
-          </w:p>
-          <w:p>
-            <w:pPr>
-              <w:pStyle w:val="Normal"/>
-              <w:spacing w:lineRule="auto" w:line="240" w:before="0" w:after="0"/>
-              <w:rPr/>
-            </w:pPr>
-            <w:r>
-              <w:rPr/>
-              <w:t>L=12 H=11</w:t>
-            </w:r>
-          </w:p>
-        </w:tc>
-        <w:tc>
-          <w:tcPr>
-            <w:tcW w:w="1510" w:type="dxa"/>
-            <w:tcBorders/>
-            <w:shd w:fill="auto" w:val="clear"/>
-            <w:tcMar>
-              <w:left w:w="108" w:type="dxa"/>
-            </w:tcMar>
-          </w:tcPr>
-          <w:p>
-            <w:pPr>
-              <w:pStyle w:val="Normal"/>
-              <w:spacing w:lineRule="auto" w:line="240" w:before="0" w:after="0"/>
-              <w:rPr/>
-            </w:pPr>
-            <w:r>
-              <w:rPr/>
-              <w:t>22</w:t>
-            </w:r>
-          </w:p>
-          <w:p>
-            <w:pPr>
-              <w:pStyle w:val="Normal"/>
-              <w:spacing w:lineRule="auto" w:line="240" w:before="0" w:after="0"/>
-              <w:rPr/>
-            </w:pPr>
-            <w:r>
-              <w:rPr/>
-              <w:t>[131,249]</w:t>
-            </w:r>
-          </w:p>
-          <w:p>
-            <w:pPr>
-              <w:pStyle w:val="Normal"/>
-              <w:spacing w:lineRule="auto" w:line="240" w:before="0" w:after="0"/>
-              <w:rPr/>
-            </w:pPr>
-            <w:r>
-              <w:rPr/>
-              <w:t>L=12 H=11</w:t>
-            </w:r>
-          </w:p>
-        </w:tc>
-        <w:tc>
-          <w:tcPr>
-            <w:tcW w:w="1512" w:type="dxa"/>
-            <w:tcBorders/>
-            <w:shd w:fill="auto" w:val="clear"/>
-            <w:tcMar>
-              <w:left w:w="108" w:type="dxa"/>
-            </w:tcMar>
-          </w:tcPr>
-          <w:p>
-            <w:pPr>
-              <w:pStyle w:val="Normal"/>
-              <w:spacing w:lineRule="auto" w:line="240" w:before="0" w:after="0"/>
-              <w:rPr/>
-            </w:pPr>
-            <w:r>
-              <w:rPr/>
-              <w:t>23</w:t>
-            </w:r>
-          </w:p>
-          <w:p>
-            <w:pPr>
-              <w:pStyle w:val="Normal"/>
-              <w:spacing w:lineRule="auto" w:line="240" w:before="0" w:after="0"/>
-              <w:rPr/>
-            </w:pPr>
-            <w:r>
-              <w:rPr/>
-              <w:t>[169,256]</w:t>
-            </w:r>
-          </w:p>
-          <w:p>
-            <w:pPr>
-              <w:pStyle w:val="Normal"/>
-              <w:spacing w:lineRule="auto" w:line="240" w:before="0" w:after="0"/>
-              <w:rPr/>
-            </w:pPr>
-            <w:r>
-              <w:rPr/>
-              <w:t>L=11 H=12</w:t>
-            </w:r>
-          </w:p>
-        </w:tc>
-        <w:tc>
-          <w:tcPr>
-            <w:tcW w:w="1510" w:type="dxa"/>
-            <w:tcBorders/>
-            <w:shd w:fill="auto" w:val="clear"/>
-            <w:tcMar>
-              <w:left w:w="108" w:type="dxa"/>
+              <w:left w:w="103" w:type="dxa"/>
             </w:tcMar>
           </w:tcPr>
           <w:p>
@@ -1943,7 +1943,7 @@
             <w:tcBorders/>
             <w:shd w:fill="auto" w:val="clear"/>
             <w:tcMar>
-              <w:left w:w="108" w:type="dxa"/>
+              <w:left w:w="103" w:type="dxa"/>
             </w:tcMar>
           </w:tcPr>
           <w:p>
@@ -1986,7 +1986,7 @@
             <w:tcBorders/>
             <w:shd w:fill="auto" w:val="clear"/>
             <w:tcMar>
-              <w:left w:w="108" w:type="dxa"/>
+              <w:left w:w="103" w:type="dxa"/>
             </w:tcMar>
           </w:tcPr>
           <w:p>
@@ -2025,140 +2025,140 @@
         </w:tc>
         <w:tc>
           <w:tcPr>
+            <w:tcW w:w="1510" w:type="dxa"/>
+            <w:tcBorders/>
+            <w:shd w:fill="auto" w:val="clear"/>
+            <w:tcMar>
+              <w:left w:w="103" w:type="dxa"/>
+            </w:tcMar>
+          </w:tcPr>
+          <w:p>
+            <w:pPr>
+              <w:pStyle w:val="Normal"/>
+              <w:spacing w:lineRule="auto" w:line="240" w:before="0" w:after="0"/>
+              <w:rPr/>
+            </w:pPr>
+            <w:r>
+              <w:rPr/>
+              <w:t>28</w:t>
+            </w:r>
+          </w:p>
+          <w:p>
+            <w:pPr>
+              <w:pStyle w:val="Normal"/>
+              <w:spacing w:lineRule="auto" w:line="240" w:before="0" w:after="0"/>
+              <w:rPr/>
+            </w:pPr>
+            <w:r>
+              <w:rPr/>
+              <w:t>[92,316]</w:t>
+            </w:r>
+          </w:p>
+          <w:p>
+            <w:pPr>
+              <w:pStyle w:val="Normal"/>
+              <w:spacing w:lineRule="auto" w:line="240" w:before="0" w:after="0"/>
+              <w:rPr/>
+            </w:pPr>
+            <w:r>
+              <w:rPr/>
+              <w:t>L=12 H=11</w:t>
+            </w:r>
+          </w:p>
+        </w:tc>
+        <w:tc>
+          <w:tcPr>
+            <w:tcW w:w="1510" w:type="dxa"/>
+            <w:tcBorders/>
+            <w:shd w:fill="auto" w:val="clear"/>
+            <w:tcMar>
+              <w:left w:w="103" w:type="dxa"/>
+            </w:tcMar>
+          </w:tcPr>
+          <w:p>
+            <w:pPr>
+              <w:pStyle w:val="Normal"/>
+              <w:spacing w:lineRule="auto" w:line="240" w:before="0" w:after="0"/>
+              <w:rPr/>
+            </w:pPr>
+            <w:r>
+              <w:rPr/>
+              <w:t>27</w:t>
+            </w:r>
+          </w:p>
+          <w:p>
+            <w:pPr>
+              <w:pStyle w:val="Normal"/>
+              <w:spacing w:lineRule="auto" w:line="240" w:before="0" w:after="0"/>
+              <w:rPr/>
+            </w:pPr>
+            <w:r>
+              <w:rPr/>
+              <w:t>[130,312]</w:t>
+            </w:r>
+          </w:p>
+          <w:p>
+            <w:pPr>
+              <w:pStyle w:val="Normal"/>
+              <w:spacing w:lineRule="auto" w:line="240" w:before="0" w:after="0"/>
+              <w:rPr/>
+            </w:pPr>
+            <w:r>
+              <w:rPr/>
+              <w:t>L=12 H=12</w:t>
+            </w:r>
+          </w:p>
+        </w:tc>
+        <w:tc>
+          <w:tcPr>
+            <w:tcW w:w="1512" w:type="dxa"/>
+            <w:tcBorders/>
+            <w:shd w:fill="auto" w:val="clear"/>
+            <w:tcMar>
+              <w:left w:w="103" w:type="dxa"/>
+            </w:tcMar>
+          </w:tcPr>
+          <w:p>
+            <w:pPr>
+              <w:pStyle w:val="Normal"/>
+              <w:spacing w:lineRule="auto" w:line="240" w:before="0" w:after="0"/>
+              <w:rPr/>
+            </w:pPr>
+            <w:r>
+              <w:rPr/>
+              <w:t>26</w:t>
+            </w:r>
+          </w:p>
+          <w:p>
+            <w:pPr>
+              <w:pStyle w:val="Normal"/>
+              <w:spacing w:lineRule="auto" w:line="240" w:before="0" w:after="0"/>
+              <w:rPr/>
+            </w:pPr>
+            <w:r>
+              <w:rPr/>
+              <w:t>[169,309]</w:t>
+            </w:r>
+          </w:p>
+          <w:p>
+            <w:pPr>
+              <w:pStyle w:val="Normal"/>
+              <w:spacing w:lineRule="auto" w:line="240" w:before="0" w:after="0"/>
+              <w:rPr/>
+            </w:pPr>
+            <w:r>
+              <w:rPr/>
+              <w:t>L=12 H=11</w:t>
+            </w:r>
+          </w:p>
+        </w:tc>
+        <w:tc>
+          <w:tcPr>
             <w:tcW w:w="1508" w:type="dxa"/>
             <w:tcBorders/>
             <w:shd w:fill="auto" w:val="clear"/>
             <w:tcMar>
-              <w:left w:w="108" w:type="dxa"/>
-            </w:tcMar>
-          </w:tcPr>
-          <w:p>
-            <w:pPr>
-              <w:pStyle w:val="Normal"/>
-              <w:spacing w:lineRule="auto" w:line="240" w:before="0" w:after="0"/>
-              <w:rPr/>
-            </w:pPr>
-            <w:r>
-              <w:rPr/>
-              <w:t>28</w:t>
-            </w:r>
-          </w:p>
-          <w:p>
-            <w:pPr>
-              <w:pStyle w:val="Normal"/>
-              <w:spacing w:lineRule="auto" w:line="240" w:before="0" w:after="0"/>
-              <w:rPr/>
-            </w:pPr>
-            <w:r>
-              <w:rPr/>
-              <w:t>[92,316]</w:t>
-            </w:r>
-          </w:p>
-          <w:p>
-            <w:pPr>
-              <w:pStyle w:val="Normal"/>
-              <w:spacing w:lineRule="auto" w:line="240" w:before="0" w:after="0"/>
-              <w:rPr/>
-            </w:pPr>
-            <w:r>
-              <w:rPr/>
-              <w:t>L=12 H=11</w:t>
-            </w:r>
-          </w:p>
-        </w:tc>
-        <w:tc>
-          <w:tcPr>
-            <w:tcW w:w="1510" w:type="dxa"/>
-            <w:tcBorders/>
-            <w:shd w:fill="auto" w:val="clear"/>
-            <w:tcMar>
-              <w:left w:w="108" w:type="dxa"/>
-            </w:tcMar>
-          </w:tcPr>
-          <w:p>
-            <w:pPr>
-              <w:pStyle w:val="Normal"/>
-              <w:spacing w:lineRule="auto" w:line="240" w:before="0" w:after="0"/>
-              <w:rPr/>
-            </w:pPr>
-            <w:r>
-              <w:rPr/>
-              <w:t>27</w:t>
-            </w:r>
-          </w:p>
-          <w:p>
-            <w:pPr>
-              <w:pStyle w:val="Normal"/>
-              <w:spacing w:lineRule="auto" w:line="240" w:before="0" w:after="0"/>
-              <w:rPr/>
-            </w:pPr>
-            <w:r>
-              <w:rPr/>
-              <w:t>[130,312]</w:t>
-            </w:r>
-          </w:p>
-          <w:p>
-            <w:pPr>
-              <w:pStyle w:val="Normal"/>
-              <w:spacing w:lineRule="auto" w:line="240" w:before="0" w:after="0"/>
-              <w:rPr/>
-            </w:pPr>
-            <w:r>
-              <w:rPr/>
-              <w:t>L=12 H=12</w:t>
-            </w:r>
-          </w:p>
-        </w:tc>
-        <w:tc>
-          <w:tcPr>
-            <w:tcW w:w="1512" w:type="dxa"/>
-            <w:tcBorders/>
-            <w:shd w:fill="auto" w:val="clear"/>
-            <w:tcMar>
-              <w:left w:w="108" w:type="dxa"/>
-            </w:tcMar>
-          </w:tcPr>
-          <w:p>
-            <w:pPr>
-              <w:pStyle w:val="Normal"/>
-              <w:spacing w:lineRule="auto" w:line="240" w:before="0" w:after="0"/>
-              <w:rPr/>
-            </w:pPr>
-            <w:r>
-              <w:rPr/>
-              <w:t>26</w:t>
-            </w:r>
-          </w:p>
-          <w:p>
-            <w:pPr>
-              <w:pStyle w:val="Normal"/>
-              <w:spacing w:lineRule="auto" w:line="240" w:before="0" w:after="0"/>
-              <w:rPr/>
-            </w:pPr>
-            <w:r>
-              <w:rPr/>
-              <w:t>[169,309]</w:t>
-            </w:r>
-          </w:p>
-          <w:p>
-            <w:pPr>
-              <w:pStyle w:val="Normal"/>
-              <w:spacing w:lineRule="auto" w:line="240" w:before="0" w:after="0"/>
-              <w:rPr/>
-            </w:pPr>
-            <w:r>
-              <w:rPr/>
-              <w:t>L=12 H=11</w:t>
-            </w:r>
-          </w:p>
-        </w:tc>
-        <w:tc>
-          <w:tcPr>
-            <w:tcW w:w="1510" w:type="dxa"/>
-            <w:tcBorders/>
-            <w:shd w:fill="auto" w:val="clear"/>
-            <w:tcMar>
-              <w:left w:w="108" w:type="dxa"/>
+              <w:left w:w="103" w:type="dxa"/>
             </w:tcMar>
           </w:tcPr>
           <w:p>
@@ -2451,10 +2451,10 @@
         <w:tblStyle w:val="Grilledutableau"/>
         <w:tblW w:w="9061" w:type="dxa"/>
         <w:jc w:val="left"/>
-        <w:tblInd w:w="0" w:type="dxa"/>
+        <w:tblInd w:w="-5" w:type="dxa"/>
         <w:tblCellMar>
           <w:top w:w="0" w:type="dxa"/>
-          <w:left w:w="108" w:type="dxa"/>
+          <w:left w:w="103" w:type="dxa"/>
           <w:bottom w:w="0" w:type="dxa"/>
           <w:right w:w="108" w:type="dxa"/>
         </w:tblCellMar>
@@ -2463,8 +2463,8 @@
       <w:tblGrid>
         <w:gridCol w:w="1294"/>
         <w:gridCol w:w="1294"/>
-        <w:gridCol w:w="1293"/>
-        <w:gridCol w:w="1296"/>
+        <w:gridCol w:w="1292"/>
+        <w:gridCol w:w="1297"/>
         <w:gridCol w:w="1295"/>
         <w:gridCol w:w="1294"/>
         <w:gridCol w:w="1294"/>
@@ -2477,7 +2477,7 @@
             <w:tcBorders/>
             <w:shd w:color="auto" w:fill="9CC2E5" w:themeFill="accent1" w:themeFillTint="99" w:val="clear"/>
             <w:tcMar>
-              <w:left w:w="108" w:type="dxa"/>
+              <w:left w:w="103" w:type="dxa"/>
             </w:tcMar>
           </w:tcPr>
           <w:p>
@@ -2498,7 +2498,7 @@
             <w:tcBorders/>
             <w:shd w:color="auto" w:fill="70AD47" w:themeFill="accent6" w:val="clear"/>
             <w:tcMar>
-              <w:left w:w="108" w:type="dxa"/>
+              <w:left w:w="103" w:type="dxa"/>
             </w:tcMar>
           </w:tcPr>
           <w:p>
@@ -2515,11 +2515,11 @@
         </w:tc>
         <w:tc>
           <w:tcPr>
-            <w:tcW w:w="1293" w:type="dxa"/>
+            <w:tcW w:w="1292" w:type="dxa"/>
             <w:tcBorders/>
             <w:shd w:color="auto" w:fill="3B3838" w:themeFill="background2" w:themeFillShade="40" w:val="clear"/>
             <w:tcMar>
-              <w:left w:w="108" w:type="dxa"/>
+              <w:left w:w="103" w:type="dxa"/>
             </w:tcMar>
           </w:tcPr>
           <w:p>
@@ -2536,11 +2536,11 @@
         </w:tc>
         <w:tc>
           <w:tcPr>
-            <w:tcW w:w="1296" w:type="dxa"/>
+            <w:tcW w:w="1297" w:type="dxa"/>
             <w:tcBorders/>
             <w:shd w:color="auto" w:fill="FFFF00" w:val="clear"/>
             <w:tcMar>
-              <w:left w:w="108" w:type="dxa"/>
+              <w:left w:w="103" w:type="dxa"/>
             </w:tcMar>
           </w:tcPr>
           <w:p>
@@ -2561,7 +2561,7 @@
             <w:tcBorders/>
             <w:shd w:color="auto" w:fill="DEEAF6" w:themeFill="accent1" w:themeFillTint="33" w:val="clear"/>
             <w:tcMar>
-              <w:left w:w="108" w:type="dxa"/>
+              <w:left w:w="103" w:type="dxa"/>
             </w:tcMar>
           </w:tcPr>
           <w:p>
@@ -2582,7 +2582,7 @@
             <w:tcBorders/>
             <w:shd w:fill="auto" w:val="clear"/>
             <w:tcMar>
-              <w:left w:w="108" w:type="dxa"/>
+              <w:left w:w="103" w:type="dxa"/>
             </w:tcMar>
           </w:tcPr>
           <w:p>
@@ -2602,7 +2602,7 @@
             <w:tcBorders/>
             <w:shd w:color="auto" w:fill="92D050" w:val="clear"/>
             <w:tcMar>
-              <w:left w:w="108" w:type="dxa"/>
+              <w:left w:w="103" w:type="dxa"/>
             </w:tcMar>
           </w:tcPr>
           <w:p>
@@ -2626,7 +2626,7 @@
             <w:tcBorders/>
             <w:shd w:fill="auto" w:val="clear"/>
             <w:tcMar>
-              <w:left w:w="108" w:type="dxa"/>
+              <w:left w:w="103" w:type="dxa"/>
             </w:tcMar>
           </w:tcPr>
           <w:p>
@@ -2646,47 +2646,47 @@
             <w:tcBorders/>
             <w:shd w:fill="auto" w:val="clear"/>
             <w:tcMar>
-              <w:left w:w="108" w:type="dxa"/>
-            </w:tcMar>
-          </w:tcPr>
-          <w:p>
-            <w:pPr>
-              <w:pStyle w:val="Normal"/>
-              <w:spacing w:lineRule="auto" w:line="240" w:before="0" w:after="0"/>
-              <w:rPr/>
-            </w:pPr>
-            <w:r>
-              <w:rPr/>
-            </w:r>
-          </w:p>
-        </w:tc>
-        <w:tc>
-          <w:tcPr>
-            <w:tcW w:w="1293" w:type="dxa"/>
-            <w:tcBorders/>
-            <w:shd w:fill="auto" w:val="clear"/>
-            <w:tcMar>
-              <w:left w:w="108" w:type="dxa"/>
-            </w:tcMar>
-          </w:tcPr>
-          <w:p>
-            <w:pPr>
-              <w:pStyle w:val="Normal"/>
-              <w:spacing w:lineRule="auto" w:line="240" w:before="0" w:after="0"/>
-              <w:rPr/>
-            </w:pPr>
-            <w:r>
-              <w:rPr/>
-            </w:r>
-          </w:p>
-        </w:tc>
-        <w:tc>
-          <w:tcPr>
-            <w:tcW w:w="1296" w:type="dxa"/>
-            <w:tcBorders/>
-            <w:shd w:fill="auto" w:val="clear"/>
-            <w:tcMar>
-              <w:left w:w="108" w:type="dxa"/>
+              <w:left w:w="103" w:type="dxa"/>
+            </w:tcMar>
+          </w:tcPr>
+          <w:p>
+            <w:pPr>
+              <w:pStyle w:val="Normal"/>
+              <w:spacing w:lineRule="auto" w:line="240" w:before="0" w:after="0"/>
+              <w:rPr/>
+            </w:pPr>
+            <w:r>
+              <w:rPr/>
+            </w:r>
+          </w:p>
+        </w:tc>
+        <w:tc>
+          <w:tcPr>
+            <w:tcW w:w="1292" w:type="dxa"/>
+            <w:tcBorders/>
+            <w:shd w:fill="auto" w:val="clear"/>
+            <w:tcMar>
+              <w:left w:w="103" w:type="dxa"/>
+            </w:tcMar>
+          </w:tcPr>
+          <w:p>
+            <w:pPr>
+              <w:pStyle w:val="Normal"/>
+              <w:spacing w:lineRule="auto" w:line="240" w:before="0" w:after="0"/>
+              <w:rPr/>
+            </w:pPr>
+            <w:r>
+              <w:rPr/>
+            </w:r>
+          </w:p>
+        </w:tc>
+        <w:tc>
+          <w:tcPr>
+            <w:tcW w:w="1297" w:type="dxa"/>
+            <w:tcBorders/>
+            <w:shd w:fill="auto" w:val="clear"/>
+            <w:tcMar>
+              <w:left w:w="103" w:type="dxa"/>
             </w:tcMar>
           </w:tcPr>
           <w:p>
@@ -2706,7 +2706,7 @@
             <w:tcBorders/>
             <w:shd w:fill="auto" w:val="clear"/>
             <w:tcMar>
-              <w:left w:w="108" w:type="dxa"/>
+              <w:left w:w="103" w:type="dxa"/>
             </w:tcMar>
           </w:tcPr>
           <w:p>
@@ -2726,7 +2726,7 @@
             <w:tcBorders/>
             <w:shd w:color="auto" w:fill="92D050" w:val="clear"/>
             <w:tcMar>
-              <w:left w:w="108" w:type="dxa"/>
+              <w:left w:w="103" w:type="dxa"/>
             </w:tcMar>
           </w:tcPr>
           <w:p>
@@ -2747,7 +2747,7 @@
             <w:tcBorders/>
             <w:shd w:fill="auto" w:val="clear"/>
             <w:tcMar>
-              <w:left w:w="108" w:type="dxa"/>
+              <w:left w:w="103" w:type="dxa"/>
             </w:tcMar>
           </w:tcPr>
           <w:p>
@@ -2770,7 +2770,7 @@
             <w:tcBorders/>
             <w:shd w:color="auto" w:fill="DEEAF6" w:themeFill="accent1" w:themeFillTint="33" w:val="clear"/>
             <w:tcMar>
-              <w:left w:w="108" w:type="dxa"/>
+              <w:left w:w="103" w:type="dxa"/>
             </w:tcMar>
           </w:tcPr>
           <w:p>
@@ -2791,7 +2791,7 @@
             <w:tcBorders/>
             <w:shd w:fill="auto" w:val="clear"/>
             <w:tcMar>
-              <w:left w:w="108" w:type="dxa"/>
+              <w:left w:w="103" w:type="dxa"/>
             </w:tcMar>
           </w:tcPr>
           <w:p>
@@ -2808,11 +2808,11 @@
         </w:tc>
         <w:tc>
           <w:tcPr>
-            <w:tcW w:w="1293" w:type="dxa"/>
+            <w:tcW w:w="1292" w:type="dxa"/>
             <w:tcBorders/>
             <w:shd w:color="auto" w:fill="DEEAF6" w:themeFill="accent1" w:themeFillTint="33" w:val="clear"/>
             <w:tcMar>
-              <w:left w:w="108" w:type="dxa"/>
+              <w:left w:w="103" w:type="dxa"/>
             </w:tcMar>
           </w:tcPr>
           <w:p>
@@ -2829,11 +2829,11 @@
         </w:tc>
         <w:tc>
           <w:tcPr>
-            <w:tcW w:w="1296" w:type="dxa"/>
-            <w:tcBorders/>
-            <w:shd w:fill="auto" w:val="clear"/>
-            <w:tcMar>
-              <w:left w:w="108" w:type="dxa"/>
+            <w:tcW w:w="1297" w:type="dxa"/>
+            <w:tcBorders/>
+            <w:shd w:fill="auto" w:val="clear"/>
+            <w:tcMar>
+              <w:left w:w="103" w:type="dxa"/>
             </w:tcMar>
           </w:tcPr>
           <w:p>
@@ -2854,7 +2854,7 @@
             <w:tcBorders/>
             <w:shd w:color="auto" w:fill="DEEAF6" w:themeFill="accent1" w:themeFillTint="33" w:val="clear"/>
             <w:tcMar>
-              <w:left w:w="108" w:type="dxa"/>
+              <w:left w:w="103" w:type="dxa"/>
             </w:tcMar>
           </w:tcPr>
           <w:p>
@@ -2875,7 +2875,7 @@
             <w:tcBorders/>
             <w:shd w:fill="auto" w:val="clear"/>
             <w:tcMar>
-              <w:left w:w="108" w:type="dxa"/>
+              <w:left w:w="103" w:type="dxa"/>
             </w:tcMar>
           </w:tcPr>
           <w:p>
@@ -2895,7 +2895,7 @@
             <w:tcBorders/>
             <w:shd w:color="auto" w:fill="92D050" w:val="clear"/>
             <w:tcMar>
-              <w:left w:w="108" w:type="dxa"/>
+              <w:left w:w="103" w:type="dxa"/>
             </w:tcMar>
           </w:tcPr>
           <w:p>
@@ -2919,7 +2919,7 @@
             <w:tcBorders/>
             <w:shd w:color="auto" w:fill="DEEAF6" w:themeFill="accent1" w:themeFillTint="33" w:val="clear"/>
             <w:tcMar>
-              <w:left w:w="108" w:type="dxa"/>
+              <w:left w:w="103" w:type="dxa"/>
             </w:tcMar>
           </w:tcPr>
           <w:p>
@@ -2940,47 +2940,47 @@
             <w:tcBorders/>
             <w:shd w:fill="auto" w:val="clear"/>
             <w:tcMar>
-              <w:left w:w="108" w:type="dxa"/>
-            </w:tcMar>
-          </w:tcPr>
-          <w:p>
-            <w:pPr>
-              <w:pStyle w:val="Normal"/>
-              <w:spacing w:lineRule="auto" w:line="240" w:before="0" w:after="0"/>
-              <w:rPr/>
-            </w:pPr>
-            <w:r>
-              <w:rPr/>
-            </w:r>
-          </w:p>
-        </w:tc>
-        <w:tc>
-          <w:tcPr>
-            <w:tcW w:w="1293" w:type="dxa"/>
-            <w:tcBorders/>
-            <w:shd w:fill="auto" w:val="clear"/>
-            <w:tcMar>
-              <w:left w:w="108" w:type="dxa"/>
-            </w:tcMar>
-          </w:tcPr>
-          <w:p>
-            <w:pPr>
-              <w:pStyle w:val="Normal"/>
-              <w:spacing w:lineRule="auto" w:line="240" w:before="0" w:after="0"/>
-              <w:rPr/>
-            </w:pPr>
-            <w:r>
-              <w:rPr/>
-            </w:r>
-          </w:p>
-        </w:tc>
-        <w:tc>
-          <w:tcPr>
-            <w:tcW w:w="1296" w:type="dxa"/>
-            <w:tcBorders/>
-            <w:shd w:fill="auto" w:val="clear"/>
-            <w:tcMar>
-              <w:left w:w="108" w:type="dxa"/>
+              <w:left w:w="103" w:type="dxa"/>
+            </w:tcMar>
+          </w:tcPr>
+          <w:p>
+            <w:pPr>
+              <w:pStyle w:val="Normal"/>
+              <w:spacing w:lineRule="auto" w:line="240" w:before="0" w:after="0"/>
+              <w:rPr/>
+            </w:pPr>
+            <w:r>
+              <w:rPr/>
+            </w:r>
+          </w:p>
+        </w:tc>
+        <w:tc>
+          <w:tcPr>
+            <w:tcW w:w="1292" w:type="dxa"/>
+            <w:tcBorders/>
+            <w:shd w:fill="auto" w:val="clear"/>
+            <w:tcMar>
+              <w:left w:w="103" w:type="dxa"/>
+            </w:tcMar>
+          </w:tcPr>
+          <w:p>
+            <w:pPr>
+              <w:pStyle w:val="Normal"/>
+              <w:spacing w:lineRule="auto" w:line="240" w:before="0" w:after="0"/>
+              <w:rPr/>
+            </w:pPr>
+            <w:r>
+              <w:rPr/>
+            </w:r>
+          </w:p>
+        </w:tc>
+        <w:tc>
+          <w:tcPr>
+            <w:tcW w:w="1297" w:type="dxa"/>
+            <w:tcBorders/>
+            <w:shd w:fill="auto" w:val="clear"/>
+            <w:tcMar>
+              <w:left w:w="103" w:type="dxa"/>
             </w:tcMar>
           </w:tcPr>
           <w:p>
@@ -3000,7 +3000,7 @@
             <w:tcBorders/>
             <w:shd w:fill="auto" w:val="clear"/>
             <w:tcMar>
-              <w:left w:w="108" w:type="dxa"/>
+              <w:left w:w="103" w:type="dxa"/>
             </w:tcMar>
           </w:tcPr>
           <w:p>
@@ -3020,7 +3020,7 @@
             <w:tcBorders/>
             <w:shd w:color="auto" w:fill="222A35" w:themeFill="text2" w:themeFillShade="80" w:val="clear"/>
             <w:tcMar>
-              <w:left w:w="108" w:type="dxa"/>
+              <w:left w:w="103" w:type="dxa"/>
             </w:tcMar>
           </w:tcPr>
           <w:p>
@@ -3041,7 +3041,7 @@
             <w:tcBorders/>
             <w:shd w:fill="auto" w:val="clear"/>
             <w:tcMar>
-              <w:left w:w="108" w:type="dxa"/>
+              <w:left w:w="103" w:type="dxa"/>
             </w:tcMar>
           </w:tcPr>
           <w:p>
@@ -3064,7 +3064,7 @@
             <w:tcBorders/>
             <w:shd w:color="auto" w:fill="FFFF00" w:val="clear"/>
             <w:tcMar>
-              <w:left w:w="108" w:type="dxa"/>
+              <w:left w:w="103" w:type="dxa"/>
             </w:tcMar>
           </w:tcPr>
           <w:p>
@@ -3085,27 +3085,27 @@
             <w:tcBorders/>
             <w:shd w:fill="auto" w:val="clear"/>
             <w:tcMar>
-              <w:left w:w="108" w:type="dxa"/>
-            </w:tcMar>
-          </w:tcPr>
-          <w:p>
-            <w:pPr>
-              <w:pStyle w:val="Normal"/>
-              <w:spacing w:lineRule="auto" w:line="240" w:before="0" w:after="0"/>
-              <w:rPr/>
-            </w:pPr>
-            <w:r>
-              <w:rPr/>
-            </w:r>
-          </w:p>
-        </w:tc>
-        <w:tc>
-          <w:tcPr>
-            <w:tcW w:w="1293" w:type="dxa"/>
+              <w:left w:w="103" w:type="dxa"/>
+            </w:tcMar>
+          </w:tcPr>
+          <w:p>
+            <w:pPr>
+              <w:pStyle w:val="Normal"/>
+              <w:spacing w:lineRule="auto" w:line="240" w:before="0" w:after="0"/>
+              <w:rPr/>
+            </w:pPr>
+            <w:r>
+              <w:rPr/>
+            </w:r>
+          </w:p>
+        </w:tc>
+        <w:tc>
+          <w:tcPr>
+            <w:tcW w:w="1292" w:type="dxa"/>
             <w:tcBorders/>
             <w:shd w:color="auto" w:fill="9CC2E5" w:themeFill="accent1" w:themeFillTint="99" w:val="clear"/>
             <w:tcMar>
-              <w:left w:w="108" w:type="dxa"/>
+              <w:left w:w="103" w:type="dxa"/>
             </w:tcMar>
           </w:tcPr>
           <w:p>
@@ -3122,11 +3122,11 @@
         </w:tc>
         <w:tc>
           <w:tcPr>
-            <w:tcW w:w="1296" w:type="dxa"/>
+            <w:tcW w:w="1297" w:type="dxa"/>
             <w:tcBorders/>
             <w:shd w:color="auto" w:fill="9CC2E5" w:themeFill="accent1" w:themeFillTint="99" w:val="clear"/>
             <w:tcMar>
-              <w:left w:w="108" w:type="dxa"/>
+              <w:left w:w="103" w:type="dxa"/>
             </w:tcMar>
           </w:tcPr>
           <w:p>
@@ -3147,7 +3147,7 @@
             <w:tcBorders/>
             <w:shd w:fill="auto" w:val="clear"/>
             <w:tcMar>
-              <w:left w:w="108" w:type="dxa"/>
+              <w:left w:w="103" w:type="dxa"/>
             </w:tcMar>
           </w:tcPr>
           <w:p>
@@ -3167,7 +3167,7 @@
             <w:tcBorders/>
             <w:shd w:color="auto" w:fill="222A35" w:themeFill="text2" w:themeFillShade="80" w:val="clear"/>
             <w:tcMar>
-              <w:left w:w="108" w:type="dxa"/>
+              <w:left w:w="103" w:type="dxa"/>
             </w:tcMar>
           </w:tcPr>
           <w:p>
@@ -3188,7 +3188,7 @@
             <w:tcBorders/>
             <w:shd w:fill="auto" w:val="clear"/>
             <w:tcMar>
-              <w:left w:w="108" w:type="dxa"/>
+              <w:left w:w="103" w:type="dxa"/>
             </w:tcMar>
           </w:tcPr>
           <w:p>
@@ -3211,7 +3211,7 @@
             <w:tcBorders/>
             <w:shd w:color="auto" w:fill="DEEAF6" w:themeFill="accent1" w:themeFillTint="33" w:val="clear"/>
             <w:tcMar>
-              <w:left w:w="108" w:type="dxa"/>
+              <w:left w:w="103" w:type="dxa"/>
             </w:tcMar>
           </w:tcPr>
           <w:p>
@@ -3232,7 +3232,7 @@
             <w:tcBorders/>
             <w:shd w:color="auto" w:fill="DEEAF6" w:themeFill="accent1" w:themeFillTint="33" w:val="clear"/>
             <w:tcMar>
-              <w:left w:w="108" w:type="dxa"/>
+              <w:left w:w="103" w:type="dxa"/>
             </w:tcMar>
           </w:tcPr>
           <w:p>
@@ -3249,11 +3249,11 @@
         </w:tc>
         <w:tc>
           <w:tcPr>
-            <w:tcW w:w="1293" w:type="dxa"/>
+            <w:tcW w:w="1292" w:type="dxa"/>
             <w:tcBorders/>
             <w:shd w:color="auto" w:fill="DEEAF6" w:themeFill="accent1" w:themeFillTint="33" w:val="clear"/>
             <w:tcMar>
-              <w:left w:w="108" w:type="dxa"/>
+              <w:left w:w="103" w:type="dxa"/>
             </w:tcMar>
           </w:tcPr>
           <w:p>
@@ -3270,11 +3270,11 @@
         </w:tc>
         <w:tc>
           <w:tcPr>
-            <w:tcW w:w="1296" w:type="dxa"/>
+            <w:tcW w:w="1297" w:type="dxa"/>
             <w:tcBorders/>
             <w:shd w:color="auto" w:fill="DEEAF6" w:themeFill="accent1" w:themeFillTint="33" w:val="clear"/>
             <w:tcMar>
-              <w:left w:w="108" w:type="dxa"/>
+              <w:left w:w="103" w:type="dxa"/>
             </w:tcMar>
           </w:tcPr>
           <w:p>
@@ -3295,7 +3295,7 @@
             <w:tcBorders/>
             <w:shd w:color="auto" w:fill="DEEAF6" w:themeFill="accent1" w:themeFillTint="33" w:val="clear"/>
             <w:tcMar>
-              <w:left w:w="108" w:type="dxa"/>
+              <w:left w:w="103" w:type="dxa"/>
             </w:tcMar>
           </w:tcPr>
           <w:p>
@@ -3316,7 +3316,7 @@
             <w:tcBorders/>
             <w:shd w:fill="auto" w:val="clear"/>
             <w:tcMar>
-              <w:left w:w="108" w:type="dxa"/>
+              <w:left w:w="103" w:type="dxa"/>
             </w:tcMar>
           </w:tcPr>
           <w:p>
@@ -3336,7 +3336,7 @@
             <w:tcBorders/>
             <w:shd w:fill="auto" w:val="clear"/>
             <w:tcMar>
-              <w:left w:w="108" w:type="dxa"/>
+              <w:left w:w="103" w:type="dxa"/>
             </w:tcMar>
           </w:tcPr>
           <w:p>
@@ -3359,7 +3359,7 @@
             <w:tcBorders/>
             <w:shd w:color="auto" w:fill="9CC2E5" w:themeFill="accent1" w:themeFillTint="99" w:val="clear"/>
             <w:tcMar>
-              <w:left w:w="108" w:type="dxa"/>
+              <w:left w:w="103" w:type="dxa"/>
             </w:tcMar>
           </w:tcPr>
           <w:p>
@@ -3380,47 +3380,47 @@
             <w:tcBorders/>
             <w:shd w:fill="auto" w:val="clear"/>
             <w:tcMar>
-              <w:left w:w="108" w:type="dxa"/>
-            </w:tcMar>
-          </w:tcPr>
-          <w:p>
-            <w:pPr>
-              <w:pStyle w:val="Normal"/>
-              <w:spacing w:lineRule="auto" w:line="240" w:before="0" w:after="0"/>
-              <w:rPr/>
-            </w:pPr>
-            <w:r>
-              <w:rPr/>
-            </w:r>
-          </w:p>
-        </w:tc>
-        <w:tc>
-          <w:tcPr>
-            <w:tcW w:w="1293" w:type="dxa"/>
-            <w:tcBorders/>
-            <w:shd w:fill="auto" w:val="clear"/>
-            <w:tcMar>
-              <w:left w:w="108" w:type="dxa"/>
-            </w:tcMar>
-          </w:tcPr>
-          <w:p>
-            <w:pPr>
-              <w:pStyle w:val="Normal"/>
-              <w:spacing w:lineRule="auto" w:line="240" w:before="0" w:after="0"/>
-              <w:rPr/>
-            </w:pPr>
-            <w:r>
-              <w:rPr/>
-            </w:r>
-          </w:p>
-        </w:tc>
-        <w:tc>
-          <w:tcPr>
-            <w:tcW w:w="1296" w:type="dxa"/>
+              <w:left w:w="103" w:type="dxa"/>
+            </w:tcMar>
+          </w:tcPr>
+          <w:p>
+            <w:pPr>
+              <w:pStyle w:val="Normal"/>
+              <w:spacing w:lineRule="auto" w:line="240" w:before="0" w:after="0"/>
+              <w:rPr/>
+            </w:pPr>
+            <w:r>
+              <w:rPr/>
+            </w:r>
+          </w:p>
+        </w:tc>
+        <w:tc>
+          <w:tcPr>
+            <w:tcW w:w="1292" w:type="dxa"/>
+            <w:tcBorders/>
+            <w:shd w:fill="auto" w:val="clear"/>
+            <w:tcMar>
+              <w:left w:w="103" w:type="dxa"/>
+            </w:tcMar>
+          </w:tcPr>
+          <w:p>
+            <w:pPr>
+              <w:pStyle w:val="Normal"/>
+              <w:spacing w:lineRule="auto" w:line="240" w:before="0" w:after="0"/>
+              <w:rPr/>
+            </w:pPr>
+            <w:r>
+              <w:rPr/>
+            </w:r>
+          </w:p>
+        </w:tc>
+        <w:tc>
+          <w:tcPr>
+            <w:tcW w:w="1297" w:type="dxa"/>
             <w:tcBorders/>
             <w:shd w:color="auto" w:fill="9CC2E5" w:themeFill="accent1" w:themeFillTint="99" w:val="clear"/>
             <w:tcMar>
-              <w:left w:w="108" w:type="dxa"/>
+              <w:left w:w="103" w:type="dxa"/>
             </w:tcMar>
           </w:tcPr>
           <w:p>
@@ -3441,7 +3441,7 @@
             <w:tcBorders/>
             <w:shd w:fill="auto" w:val="clear"/>
             <w:tcMar>
-              <w:left w:w="108" w:type="dxa"/>
+              <w:left w:w="103" w:type="dxa"/>
             </w:tcMar>
           </w:tcPr>
           <w:p>
@@ -3462,7 +3462,7 @@
             <w:tcBorders/>
             <w:shd w:fill="auto" w:val="clear"/>
             <w:tcMar>
-              <w:left w:w="108" w:type="dxa"/>
+              <w:left w:w="103" w:type="dxa"/>
             </w:tcMar>
           </w:tcPr>
           <w:p>
@@ -3482,7 +3482,7 @@
             <w:tcBorders/>
             <w:shd w:fill="auto" w:val="clear"/>
             <w:tcMar>
-              <w:left w:w="108" w:type="dxa"/>
+              <w:left w:w="103" w:type="dxa"/>
             </w:tcMar>
           </w:tcPr>
           <w:p>
@@ -3505,7 +3505,7 @@
             <w:tcBorders/>
             <w:shd w:color="auto" w:fill="DEEAF6" w:themeFill="accent1" w:themeFillTint="33" w:val="clear"/>
             <w:tcMar>
-              <w:left w:w="108" w:type="dxa"/>
+              <w:left w:w="103" w:type="dxa"/>
             </w:tcMar>
           </w:tcPr>
           <w:p>
@@ -3526,7 +3526,7 @@
             <w:tcBorders/>
             <w:shd w:color="auto" w:fill="DEEAF6" w:themeFill="accent1" w:themeFillTint="33" w:val="clear"/>
             <w:tcMar>
-              <w:left w:w="108" w:type="dxa"/>
+              <w:left w:w="103" w:type="dxa"/>
             </w:tcMar>
           </w:tcPr>
           <w:p>
@@ -3543,11 +3543,11 @@
         </w:tc>
         <w:tc>
           <w:tcPr>
-            <w:tcW w:w="1293" w:type="dxa"/>
+            <w:tcW w:w="1292" w:type="dxa"/>
             <w:tcBorders/>
             <w:shd w:color="auto" w:fill="DEEAF6" w:themeFill="accent1" w:themeFillTint="33" w:val="clear"/>
             <w:tcMar>
-              <w:left w:w="108" w:type="dxa"/>
+              <w:left w:w="103" w:type="dxa"/>
             </w:tcMar>
           </w:tcPr>
           <w:p>
@@ -3564,11 +3564,11 @@
         </w:tc>
         <w:tc>
           <w:tcPr>
-            <w:tcW w:w="1296" w:type="dxa"/>
+            <w:tcW w:w="1297" w:type="dxa"/>
             <w:tcBorders/>
             <w:shd w:color="auto" w:fill="DEEAF6" w:themeFill="accent1" w:themeFillTint="33" w:val="clear"/>
             <w:tcMar>
-              <w:left w:w="108" w:type="dxa"/>
+              <w:left w:w="103" w:type="dxa"/>
             </w:tcMar>
           </w:tcPr>
           <w:p>
@@ -3589,7 +3589,7 @@
             <w:tcBorders/>
             <w:shd w:color="auto" w:fill="DEEAF6" w:themeFill="accent1" w:themeFillTint="33" w:val="clear"/>
             <w:tcMar>
-              <w:left w:w="108" w:type="dxa"/>
+              <w:left w:w="103" w:type="dxa"/>
             </w:tcMar>
           </w:tcPr>
           <w:p>
@@ -3610,7 +3610,7 @@
             <w:tcBorders/>
             <w:shd w:fill="auto" w:val="clear"/>
             <w:tcMar>
-              <w:left w:w="108" w:type="dxa"/>
+              <w:left w:w="103" w:type="dxa"/>
             </w:tcMar>
           </w:tcPr>
           <w:p>
@@ -3630,7 +3630,7 @@
             <w:tcBorders/>
             <w:shd w:fill="auto" w:val="clear"/>
             <w:tcMar>
-              <w:left w:w="108" w:type="dxa"/>
+              <w:left w:w="103" w:type="dxa"/>
             </w:tcMar>
           </w:tcPr>
           <w:p>
@@ -4692,21 +4692,23 @@
           <w:sz w:val="24"/>
           <w:szCs w:val="24"/>
         </w:rPr>
-        <w:t xml:space="preserve">Cela correspondais totalement à nos attentes à savoir, manipulable avec du </w:t>
-      </w:r>
-      <w:r>
+        <w:t>Cela correspondais totalement à nos attentes à savoir, manipulable avec du JavaScript, une mise en place relativement simple, et sur ultra compacte.</w:t>
+      </w:r>
+    </w:p>
+    <w:p>
+      <w:pPr>
+        <w:pStyle w:val="Normal"/>
         <w:rPr>
           <w:sz w:val="24"/>
           <w:szCs w:val="24"/>
         </w:rPr>
-        <w:t>JavaScript</w:t>
-      </w:r>
+      </w:pPr>
       <w:r>
         <w:rPr>
           <w:sz w:val="24"/>
           <w:szCs w:val="24"/>
         </w:rPr>
-        <w:t>, une mise en place relativement simple, et sur ultra compacte.</w:t>
+        <w:t>Après avoir créer la  base de donnée grâce a un addons Firefox (SqliteManager) nous nous sommes attaqué a la manipulation de données.</w:t>
       </w:r>
     </w:p>
     <w:p>
@@ -4722,7 +4724,7 @@
           <w:sz w:val="24"/>
           <w:szCs w:val="24"/>
         </w:rPr>
-        <w:t>Après avoir créer la  base de donnée grâce a un addons Firefox (SqliteManager) nous nous sommes attaqué a la manipulation de données.</w:t>
+        <w:t xml:space="preserve">Dans un premier temps nous avions rempli la base de donnée avec des score et des noms aléatoire histoire de la remplir. </w:t>
       </w:r>
     </w:p>
     <w:p>
@@ -4738,7 +4740,7 @@
           <w:sz w:val="24"/>
           <w:szCs w:val="24"/>
         </w:rPr>
-        <w:t xml:space="preserve">Dans un premier temps nous avions rempli la base de donnée avec des score et des noms aléatoire histoire de la remplir. </w:t>
+        <w:t>Ensuite est arrivé la partie JavaScript, nous avons eu quelques soucis étant donnée que la solution était un tableau de tableau associatif de tableau de tableau, alors pour récupérer la bonne valeur et la mettre la ou l'on veut il faut chercher un peu.</w:t>
       </w:r>
     </w:p>
     <w:p>
@@ -4754,7 +4756,7 @@
           <w:sz w:val="24"/>
           <w:szCs w:val="24"/>
         </w:rPr>
-        <w:t>Ensuite est arrivé la partie JavaScript, nous avons eu quelques soucis étant donnée que la solution était un tableau de tableau associatif de tableau de tableau, alors pour récupérer la bonne valeur et la mettre la ou l'on veut il faut chercher un peu.</w:t>
+        <w:t>Mais nous en sommes parvenu et l'affichage réalisé correspondais a nos attentes.</w:t>
       </w:r>
     </w:p>
     <w:p>
@@ -4770,7 +4772,7 @@
           <w:sz w:val="24"/>
           <w:szCs w:val="24"/>
         </w:rPr>
-        <w:t>Mais nous en sommes parvenu et l'affichage réalisé correspondais a nos attentes.</w:t>
+        <w:t>En revanche, pour ce qui était de la sauvegarde de la base de donnée dans un fichier, cela était en fait impossible.</w:t>
       </w:r>
     </w:p>
     <w:p>
@@ -4786,7 +4788,7 @@
           <w:sz w:val="24"/>
           <w:szCs w:val="24"/>
         </w:rPr>
-        <w:t>En revanche, pour ce qui était de la sauvegarde de la base de donnée dans un fichier, cela était en fait impossible.</w:t>
+        <w:t>En effet car étant débutant dans le JavaScript et ne connaissant pas toutes les différentes facette de cet univers, j'ai appris après pas mal d'heure de recherche sur différents forum que l'on ne pouvez pas écrire dans un fichier en JavaScript.</w:t>
       </w:r>
     </w:p>
     <w:p>
@@ -4802,7 +4804,7 @@
           <w:sz w:val="24"/>
           <w:szCs w:val="24"/>
         </w:rPr>
-        <w:t>En effet car étant débutant dans le JavaScript et ne connaissant pas toutes les différentes facette de cet univers, j'ai appris après pas mal d'heure de recherche sur différents forum que l'on ne pouvez pas écrire dans un fichier en JavaScript.</w:t>
+        <w:t>Cela nous a donc posé un grand problème qui est que l'on ne pouvais pas sauvegarder la base de données. Donc a chaque actualisation de notre page internet la base de donnée revenait dans son état initial c'est à dire, vide.</w:t>
       </w:r>
     </w:p>
     <w:p>
@@ -4818,7 +4820,6 @@
           <w:sz w:val="24"/>
           <w:szCs w:val="24"/>
         </w:rPr>
-        <w:t>Cela nous a donc posé un grand problème qui est que l'on ne pouvais pas sauvegarder la base de données. Donc a chaque actualisation de notre page internet la base de donnée revenait dans son état initial c'est à dire, vide.</w:t>
       </w:r>
     </w:p>
     <w:p>
@@ -4834,6 +4835,7 @@
           <w:sz w:val="24"/>
           <w:szCs w:val="24"/>
         </w:rPr>
+        <w:t>Suite à cet échec, nous décidons de mettre en place une base de donnée mais cette fois non pas en JavaScript mais en python qui paraissait tout aussi simple syntaxiquement même peut-être plus simple.</w:t>
       </w:r>
     </w:p>
     <w:p>
@@ -4849,21 +4851,23 @@
           <w:sz w:val="24"/>
           <w:szCs w:val="24"/>
         </w:rPr>
-        <w:t xml:space="preserve">Suite à cet </w:t>
-      </w:r>
-      <w:r>
+        <w:t>Sauf que pour installer une base de donnée en python il est obligatoire d'avoir un serveur local pour exécuter le code python.</w:t>
+      </w:r>
+    </w:p>
+    <w:p>
+      <w:pPr>
+        <w:pStyle w:val="Normal"/>
         <w:rPr>
           <w:sz w:val="24"/>
           <w:szCs w:val="24"/>
         </w:rPr>
-        <w:t>échec</w:t>
-      </w:r>
+      </w:pPr>
       <w:r>
         <w:rPr>
           <w:sz w:val="24"/>
           <w:szCs w:val="24"/>
         </w:rPr>
-        <w:t>, nous décidons de mettre en place une base de donnée mais cette fois non pas en JavaScript mais en python qui paraissait tout aussi simple syntaxiquement même peut-être plus simple.</w:t>
+        <w:t>J'ai pour ce faire installer easyPHP un serveur php local qui permet d'herberger un serveur.</w:t>
       </w:r>
     </w:p>
     <w:p>
@@ -4879,7 +4883,7 @@
           <w:sz w:val="24"/>
           <w:szCs w:val="24"/>
         </w:rPr>
-        <w:t>Sauf que pour installer une base de donnée en python il est obligatoire d'avoir un serveur local pour exécuter le code python.</w:t>
+        <w:t>J'avais tout pour travailler en Python et faire ma base de donnée, je créer le script en local l’exécute, enfin cela fonctionne. Mais comme c'est un affichage en local cela s'inscrit dans ma console python et non dans ma page web.</w:t>
       </w:r>
     </w:p>
     <w:p>
@@ -4895,77 +4899,69 @@
           <w:sz w:val="24"/>
           <w:szCs w:val="24"/>
         </w:rPr>
-        <w:t>J'ai pour ce faire installer easyPHP un serveur php local qui permet d'herberger un serveur.</w:t>
-      </w:r>
-    </w:p>
-    <w:p>
-      <w:pPr>
-        <w:pStyle w:val="Normal"/>
+        <w:t>Et la encore un autre problème, mon serveur local n'accepte apparemment pas l’exécution de mon script.</w:t>
+      </w:r>
+    </w:p>
+    <w:p>
+      <w:pPr>
+        <w:pStyle w:val="Normal"/>
+        <w:rPr/>
+      </w:pPr>
+      <w:r>
         <w:rPr>
           <w:sz w:val="24"/>
           <w:szCs w:val="24"/>
         </w:rPr>
+        <w:t>Après toute ces déceptions je me résigne donc de faire ma base de donnée en Php toujours grâce a Sqlite, et la déception en déception encore un autre problème mon serveur ne gère pas Sqlite…</w:t>
+      </w:r>
+    </w:p>
+    <w:p>
+      <w:pPr>
+        <w:pStyle w:val="Normal"/>
+        <w:rPr/>
       </w:pPr>
       <w:r>
         <w:rPr>
           <w:sz w:val="24"/>
           <w:szCs w:val="24"/>
         </w:rPr>
-        <w:t>J'avais tout pour travailler en Python et faire ma base de donnée, je créer le script en local l’exécute, enfin cela fonctionne. Mais comme c'est un affichage en local cela s'inscrit dans ma console python et non dans ma page web.</w:t>
-      </w:r>
-    </w:p>
-    <w:p>
-      <w:pPr>
-        <w:pStyle w:val="Normal"/>
+        <w:t>Je finis donc à utiliser de manière « classique » la base de donnée sql c'est à dire grace au objet PDO (vu au semestre 3), la encore j'ai eu quelques problèmes pour récuperer les différentes valeur car celle ci sont en javascript. J'ai pour cela utiliser un simple formulaire ou j'ai attribuer à deux « input » différent le pseudo et le score du joueur.</w:t>
+      </w:r>
+    </w:p>
+    <w:p>
+      <w:pPr>
+        <w:pStyle w:val="Normal"/>
+        <w:rPr/>
+      </w:pPr>
+      <w:r>
         <w:rPr>
           <w:sz w:val="24"/>
           <w:szCs w:val="24"/>
         </w:rPr>
+        <w:t>J'utilise la méthode submit() de JavaScript qui permet d' éviter de passer par un bouton submit qui serait gênant pour le joueur.</w:t>
+      </w:r>
+    </w:p>
+    <w:p>
+      <w:pPr>
+        <w:pStyle w:val="Normal"/>
+        <w:rPr/>
       </w:pPr>
       <w:r>
         <w:rPr>
           <w:sz w:val="24"/>
           <w:szCs w:val="24"/>
         </w:rPr>
-        <w:t>Et la encore un autre problème, mon serveur local n'accepte apparemment pas l’exécution de mon script.</w:t>
-      </w:r>
-    </w:p>
-    <w:p>
-      <w:pPr>
-        <w:pStyle w:val="Normal"/>
-        <w:rPr>
-          <w:sz w:val="24"/>
-          <w:szCs w:val="24"/>
-        </w:rPr>
-      </w:pPr>
-      <w:r>
-        <w:rPr>
-          <w:sz w:val="24"/>
-          <w:szCs w:val="24"/>
-        </w:rPr>
-        <w:t xml:space="preserve">Après toute ces déceptions je me résigne donc de faire ma base de donnée en Php </w:t>
-      </w:r>
-      <w:r>
-        <w:rPr>
-          <w:sz w:val="24"/>
-          <w:szCs w:val="24"/>
-        </w:rPr>
-        <w:t>toujours grâce a Sqlite, et la déception en déception encore un autre problème mon serveur ne gère pas Sqlite…</w:t>
-      </w:r>
-    </w:p>
-    <w:p>
-      <w:pPr>
-        <w:pStyle w:val="Normal"/>
-        <w:rPr>
-          <w:sz w:val="24"/>
-          <w:szCs w:val="24"/>
-        </w:rPr>
-      </w:pPr>
-      <w:r>
-        <w:rPr>
-          <w:sz w:val="24"/>
-          <w:szCs w:val="24"/>
-        </w:rPr>
+        <w:t>J'envoie tout cela vers ma page save.php qui insert les valeurs dans ma base de données et ensuite je renvoie l'utilisateur sur la page des highscores pour qu'il puisse voir la où il se situe par rapport aux autres joueurs.</w:t>
+      </w:r>
+    </w:p>
+    <w:p>
+      <w:pPr>
+        <w:pStyle w:val="Normal"/>
+        <w:spacing w:before="0" w:after="160"/>
+        <w:rPr/>
+      </w:pPr>
+      <w:r>
+        <w:rPr/>
       </w:r>
     </w:p>
     <w:sectPr>
@@ -4987,7 +4983,6 @@
     <w:rPrDefault>
       <w:rPr>
         <w:rFonts w:ascii="Calibri" w:hAnsi="Calibri" w:eastAsia="Calibri" w:cs="" w:asciiTheme="minorHAnsi" w:cstheme="minorBidi" w:eastAsiaTheme="minorHAnsi" w:hAnsiTheme="minorHAnsi"/>
-        <w:sz w:val="22"/>
         <w:szCs w:val="22"/>
         <w:lang w:val="fr-FR" w:eastAsia="en-US" w:bidi="ar-SA"/>
       </w:rPr>
@@ -5383,7 +5378,7 @@
     </w:pPr>
     <w:rPr>
       <w:rFonts w:ascii="Calibri" w:hAnsi="Calibri" w:eastAsia="Calibri" w:cs="" w:asciiTheme="minorHAnsi" w:cstheme="minorBidi" w:eastAsiaTheme="minorHAnsi" w:hAnsiTheme="minorHAnsi"/>
-      <w:color w:val="auto"/>
+      <w:color w:val="00000A"/>
       <w:sz w:val="22"/>
       <w:szCs w:val="22"/>
       <w:lang w:val="fr-FR" w:eastAsia="en-US" w:bidi="ar-SA"/>

</xml_diff>